<commit_message>
finished login screen requirements started on receptionist screen requirements got to the id part of the requirements
</commit_message>
<xml_diff>
--- a/Documntation/Requirments Report.docx
+++ b/Documntation/Requirments Report.docx
@@ -1145,39 +1145,7 @@
           <w:sz w:val="28"/>
           <w:szCs w:val="28"/>
         </w:rPr>
-        <w:t>picture"</w:t>
-      </w:r>
-      <w:r>
-        <w:rPr>
-          <w:rFonts w:cstheme="minorHAnsi"/>
-          <w:sz w:val="28"/>
-          <w:szCs w:val="28"/>
-        </w:rPr>
-        <w:t xml:space="preserve"> </w:t>
-      </w:r>
-      <w:r>
-        <w:rPr>
-          <w:rFonts w:cstheme="minorHAnsi"/>
-          <w:sz w:val="28"/>
-          <w:szCs w:val="28"/>
-        </w:rPr>
-        <w:t>of the application. Here you lay out the objectives of th</w:t>
-      </w:r>
-      <w:r>
-        <w:rPr>
-          <w:rFonts w:cstheme="minorHAnsi"/>
-          <w:sz w:val="28"/>
-          <w:szCs w:val="28"/>
-        </w:rPr>
-        <w:t xml:space="preserve">e </w:t>
-      </w:r>
-      <w:r>
-        <w:rPr>
-          <w:rFonts w:cstheme="minorHAnsi"/>
-          <w:sz w:val="28"/>
-          <w:szCs w:val="28"/>
-        </w:rPr>
-        <w:t>application.</w:t>
+        <w:t>picture" of the application. Here you lay out the objectives of the application.</w:t>
       </w:r>
     </w:p>
     <w:p>
@@ -2810,15 +2778,176 @@
           <w:sz w:val="28"/>
           <w:szCs w:val="28"/>
         </w:rPr>
-        <w:t>Label “</w:t>
-      </w:r>
-      <w:r>
-        <w:rPr>
-          <w:rFonts w:cstheme="minorHAnsi"/>
-          <w:sz w:val="28"/>
-          <w:szCs w:val="28"/>
-        </w:rPr>
-        <w:t>Username</w:t>
+        <w:t>Label “Username” visible: True</w:t>
+      </w:r>
+    </w:p>
+    <w:p>
+      <w:pPr>
+        <w:pStyle w:val="ListParagraph"/>
+        <w:ind w:left="1440"/>
+        <w:rPr>
+          <w:rFonts w:cstheme="minorHAnsi"/>
+          <w:sz w:val="28"/>
+          <w:szCs w:val="28"/>
+        </w:rPr>
+      </w:pPr>
+      <w:r>
+        <w:rPr>
+          <w:rFonts w:cstheme="minorHAnsi"/>
+          <w:b/>
+          <w:bCs/>
+          <w:sz w:val="28"/>
+          <w:szCs w:val="28"/>
+        </w:rPr>
+        <w:t>Req007</w:t>
+      </w:r>
+      <w:r>
+        <w:rPr>
+          <w:rFonts w:cstheme="minorHAnsi"/>
+          <w:b/>
+          <w:bCs/>
+          <w:sz w:val="28"/>
+          <w:szCs w:val="28"/>
+        </w:rPr>
+        <w:t>d</w:t>
+      </w:r>
+      <w:r>
+        <w:rPr>
+          <w:rFonts w:cstheme="minorHAnsi"/>
+          <w:b/>
+          <w:bCs/>
+          <w:sz w:val="28"/>
+          <w:szCs w:val="28"/>
+        </w:rPr>
+        <w:t xml:space="preserve"> : </w:t>
+      </w:r>
+      <w:r>
+        <w:rPr>
+          <w:rFonts w:cstheme="minorHAnsi"/>
+          <w:sz w:val="28"/>
+          <w:szCs w:val="28"/>
+        </w:rPr>
+        <w:t>Textbox</w:t>
+      </w:r>
+      <w:r>
+        <w:rPr>
+          <w:rFonts w:cstheme="minorHAnsi"/>
+          <w:sz w:val="28"/>
+          <w:szCs w:val="28"/>
+        </w:rPr>
+        <w:t xml:space="preserve"> “</w:t>
+      </w:r>
+      <w:r>
+        <w:rPr>
+          <w:rFonts w:cstheme="minorHAnsi"/>
+          <w:sz w:val="28"/>
+          <w:szCs w:val="28"/>
+        </w:rPr>
+        <w:t xml:space="preserve">Enter </w:t>
+      </w:r>
+      <w:r>
+        <w:rPr>
+          <w:rFonts w:cstheme="minorHAnsi"/>
+          <w:sz w:val="28"/>
+          <w:szCs w:val="28"/>
+        </w:rPr>
+        <w:t>Username” visible: True</w:t>
+      </w:r>
+    </w:p>
+    <w:p>
+      <w:pPr>
+        <w:pStyle w:val="ListParagraph"/>
+        <w:ind w:left="1440"/>
+        <w:rPr>
+          <w:rFonts w:cstheme="minorHAnsi"/>
+          <w:sz w:val="28"/>
+          <w:szCs w:val="28"/>
+        </w:rPr>
+      </w:pPr>
+      <w:r>
+        <w:rPr>
+          <w:rFonts w:cstheme="minorHAnsi"/>
+          <w:b/>
+          <w:bCs/>
+          <w:sz w:val="28"/>
+          <w:szCs w:val="28"/>
+        </w:rPr>
+        <w:t>Req007</w:t>
+      </w:r>
+      <w:r>
+        <w:rPr>
+          <w:rFonts w:cstheme="minorHAnsi"/>
+          <w:b/>
+          <w:bCs/>
+          <w:sz w:val="28"/>
+          <w:szCs w:val="28"/>
+        </w:rPr>
+        <w:t xml:space="preserve">e : </w:t>
+      </w:r>
+      <w:r>
+        <w:rPr>
+          <w:rFonts w:cstheme="minorHAnsi"/>
+          <w:sz w:val="28"/>
+          <w:szCs w:val="28"/>
+        </w:rPr>
+        <w:t>Label “Password” visible: True</w:t>
+      </w:r>
+    </w:p>
+    <w:p>
+      <w:pPr>
+        <w:pStyle w:val="ListParagraph"/>
+        <w:ind w:left="1440"/>
+        <w:rPr>
+          <w:rFonts w:cstheme="minorHAnsi"/>
+          <w:sz w:val="28"/>
+          <w:szCs w:val="28"/>
+        </w:rPr>
+      </w:pPr>
+      <w:r>
+        <w:rPr>
+          <w:rFonts w:cstheme="minorHAnsi"/>
+          <w:b/>
+          <w:bCs/>
+          <w:sz w:val="28"/>
+          <w:szCs w:val="28"/>
+        </w:rPr>
+        <w:t>Req007</w:t>
+      </w:r>
+      <w:r>
+        <w:rPr>
+          <w:rFonts w:cstheme="minorHAnsi"/>
+          <w:b/>
+          <w:bCs/>
+          <w:sz w:val="28"/>
+          <w:szCs w:val="28"/>
+        </w:rPr>
+        <w:t>f</w:t>
+      </w:r>
+      <w:r>
+        <w:rPr>
+          <w:rFonts w:cstheme="minorHAnsi"/>
+          <w:b/>
+          <w:bCs/>
+          <w:sz w:val="28"/>
+          <w:szCs w:val="28"/>
+        </w:rPr>
+        <w:t xml:space="preserve"> : </w:t>
+      </w:r>
+      <w:r>
+        <w:rPr>
+          <w:rFonts w:cstheme="minorHAnsi"/>
+          <w:sz w:val="28"/>
+          <w:szCs w:val="28"/>
+        </w:rPr>
+        <w:t xml:space="preserve">Textbox “Enter </w:t>
+      </w:r>
+      <w:r>
+        <w:rPr>
+          <w:rFonts w:cstheme="minorHAnsi"/>
+          <w:sz w:val="28"/>
+          <w:szCs w:val="28"/>
+        </w:rPr>
+        <w:t>Password</w:t>
       </w:r>
       <w:r>
         <w:rPr>
@@ -2857,7 +2986,7 @@
           <w:sz w:val="28"/>
           <w:szCs w:val="28"/>
         </w:rPr>
-        <w:t>e</w:t>
+        <w:t>g</w:t>
       </w:r>
       <w:r>
         <w:rPr>
@@ -2875,15 +3004,23 @@
           <w:sz w:val="28"/>
           <w:szCs w:val="28"/>
         </w:rPr>
-        <w:t>Label “</w:t>
-      </w:r>
-      <w:r>
-        <w:rPr>
-          <w:rFonts w:cstheme="minorHAnsi"/>
-          <w:sz w:val="28"/>
-          <w:szCs w:val="28"/>
-        </w:rPr>
-        <w:t>Password</w:t>
+        <w:t>Button</w:t>
+      </w:r>
+      <w:r>
+        <w:rPr>
+          <w:rFonts w:cstheme="minorHAnsi"/>
+          <w:sz w:val="28"/>
+          <w:szCs w:val="28"/>
+        </w:rPr>
+        <w:t xml:space="preserve"> “</w:t>
+      </w:r>
+      <w:r>
+        <w:rPr>
+          <w:rFonts w:cstheme="minorHAnsi"/>
+          <w:sz w:val="28"/>
+          <w:szCs w:val="28"/>
+        </w:rPr>
+        <w:t>Sign In</w:t>
       </w:r>
       <w:r>
         <w:rPr>
@@ -2922,7 +3059,7 @@
           <w:sz w:val="28"/>
           <w:szCs w:val="28"/>
         </w:rPr>
-        <w:t>f</w:t>
+        <w:t>h</w:t>
       </w:r>
       <w:r>
         <w:rPr>
@@ -2940,104 +3077,7 @@
           <w:sz w:val="28"/>
           <w:szCs w:val="28"/>
         </w:rPr>
-        <w:t>Button</w:t>
-      </w:r>
-      <w:r>
-        <w:rPr>
-          <w:rFonts w:cstheme="minorHAnsi"/>
-          <w:sz w:val="28"/>
-          <w:szCs w:val="28"/>
-        </w:rPr>
-        <w:t xml:space="preserve"> “</w:t>
-      </w:r>
-      <w:r>
-        <w:rPr>
-          <w:rFonts w:cstheme="minorHAnsi"/>
-          <w:sz w:val="28"/>
-          <w:szCs w:val="28"/>
-        </w:rPr>
-        <w:t>Sign In</w:t>
-      </w:r>
-      <w:r>
-        <w:rPr>
-          <w:rFonts w:cstheme="minorHAnsi"/>
-          <w:sz w:val="28"/>
-          <w:szCs w:val="28"/>
-        </w:rPr>
-        <w:t>” visible: True</w:t>
-      </w:r>
-    </w:p>
-    <w:p>
-      <w:pPr>
-        <w:pStyle w:val="ListParagraph"/>
-        <w:ind w:left="1440"/>
-        <w:rPr>
-          <w:rFonts w:cstheme="minorHAnsi"/>
-          <w:sz w:val="28"/>
-          <w:szCs w:val="28"/>
-        </w:rPr>
-      </w:pPr>
-      <w:r>
-        <w:rPr>
-          <w:rFonts w:cstheme="minorHAnsi"/>
-          <w:b/>
-          <w:bCs/>
-          <w:sz w:val="28"/>
-          <w:szCs w:val="28"/>
-        </w:rPr>
-        <w:t>Req007</w:t>
-      </w:r>
-      <w:r>
-        <w:rPr>
-          <w:rFonts w:cstheme="minorHAnsi"/>
-          <w:b/>
-          <w:bCs/>
-          <w:sz w:val="28"/>
-          <w:szCs w:val="28"/>
-        </w:rPr>
-        <w:t>g</w:t>
-      </w:r>
-      <w:r>
-        <w:rPr>
-          <w:rFonts w:cstheme="minorHAnsi"/>
-          <w:b/>
-          <w:bCs/>
-          <w:sz w:val="28"/>
-          <w:szCs w:val="28"/>
-        </w:rPr>
-        <w:t xml:space="preserve"> : </w:t>
-      </w:r>
-      <w:r>
-        <w:rPr>
-          <w:rFonts w:cstheme="minorHAnsi"/>
-          <w:sz w:val="28"/>
-          <w:szCs w:val="28"/>
-        </w:rPr>
-        <w:t>Button</w:t>
-      </w:r>
-      <w:r>
-        <w:rPr>
-          <w:rFonts w:cstheme="minorHAnsi"/>
-          <w:sz w:val="28"/>
-          <w:szCs w:val="28"/>
-        </w:rPr>
-        <w:t xml:space="preserve"> “</w:t>
-      </w:r>
-      <w:r>
-        <w:rPr>
-          <w:rFonts w:cstheme="minorHAnsi"/>
-          <w:sz w:val="28"/>
-          <w:szCs w:val="28"/>
-        </w:rPr>
-        <w:t>Clear</w:t>
-      </w:r>
-      <w:r>
-        <w:rPr>
-          <w:rFonts w:cstheme="minorHAnsi"/>
-          <w:sz w:val="28"/>
-          <w:szCs w:val="28"/>
-        </w:rPr>
-        <w:t>” visible: True</w:t>
+        <w:t>Button “Clear” visible: True</w:t>
       </w:r>
     </w:p>
     <w:p>
@@ -3590,6 +3630,7 @@
     <w:lsdException w:name="HTML Sample" w:semiHidden="1" w:unhideWhenUsed="1"/>
     <w:lsdException w:name="HTML Typewriter" w:semiHidden="1" w:unhideWhenUsed="1"/>
     <w:lsdException w:name="HTML Variable" w:semiHidden="1" w:unhideWhenUsed="1"/>
+    <w:lsdException w:name="Normal Table" w:semiHidden="1" w:unhideWhenUsed="1"/>
     <w:lsdException w:name="annotation subject" w:semiHidden="1" w:unhideWhenUsed="1"/>
     <w:lsdException w:name="No List" w:semiHidden="1" w:unhideWhenUsed="1"/>
     <w:lsdException w:name="Outline List 1" w:semiHidden="1" w:unhideWhenUsed="1"/>
@@ -3636,8 +3677,10 @@
     <w:lsdException w:name="Table Subtle 2" w:semiHidden="1" w:unhideWhenUsed="1"/>
     <w:lsdException w:name="Table Web 1" w:semiHidden="1" w:unhideWhenUsed="1"/>
     <w:lsdException w:name="Table Web 2" w:semiHidden="1" w:unhideWhenUsed="1"/>
+    <w:lsdException w:name="Table Web 3" w:semiHidden="1" w:unhideWhenUsed="1"/>
     <w:lsdException w:name="Balloon Text" w:semiHidden="1" w:unhideWhenUsed="1"/>
     <w:lsdException w:name="Table Grid" w:uiPriority="39"/>
+    <w:lsdException w:name="Table Theme" w:semiHidden="1" w:unhideWhenUsed="1"/>
     <w:lsdException w:name="Placeholder Text" w:semiHidden="1"/>
     <w:lsdException w:name="No Spacing" w:uiPriority="1" w:qFormat="1"/>
     <w:lsdException w:name="Light Shading" w:uiPriority="60"/>

</xml_diff>

<commit_message>
for some reason commit [9eaf182] didn't save the new additions to the word file , so i redid the additions of the main screens only thus far
</commit_message>
<xml_diff>
--- a/Documntation/Requirments Report.docx
+++ b/Documntation/Requirments Report.docx
@@ -1209,12 +1209,90 @@
       </w:pPr>
       <w:r>
         <w:rPr>
+          <w:noProof/>
+        </w:rPr>
+        <w:drawing>
+          <wp:anchor distT="0" distB="0" distL="114300" distR="114300" simplePos="0" relativeHeight="251658240" behindDoc="0" locked="0" layoutInCell="1" allowOverlap="1" wp14:anchorId="247A811C" wp14:editId="7B807DAA">
+            <wp:simplePos x="0" y="0"/>
+            <wp:positionH relativeFrom="margin">
+              <wp:align>center</wp:align>
+            </wp:positionH>
+            <wp:positionV relativeFrom="paragraph">
+              <wp:posOffset>786765</wp:posOffset>
+            </wp:positionV>
+            <wp:extent cx="3741420" cy="2693035"/>
+            <wp:effectExtent l="0" t="0" r="0" b="0"/>
+            <wp:wrapTopAndBottom/>
+            <wp:docPr id="1" name="Picture 1" descr="Graphical user interface, application&#10;&#10;Description automatically generated"/>
+            <wp:cNvGraphicFramePr>
+              <a:graphicFrameLocks xmlns:a="http://schemas.openxmlformats.org/drawingml/2006/main" noChangeAspect="1"/>
+            </wp:cNvGraphicFramePr>
+            <a:graphic xmlns:a="http://schemas.openxmlformats.org/drawingml/2006/main">
+              <a:graphicData uri="http://schemas.openxmlformats.org/drawingml/2006/picture">
+                <pic:pic xmlns:pic="http://schemas.openxmlformats.org/drawingml/2006/picture">
+                  <pic:nvPicPr>
+                    <pic:cNvPr id="1" name="Picture 1" descr="Graphical user interface, application&#10;&#10;Description automatically generated"/>
+                    <pic:cNvPicPr>
+                      <a:picLocks noChangeAspect="1" noChangeArrowheads="1"/>
+                    </pic:cNvPicPr>
+                  </pic:nvPicPr>
+                  <pic:blipFill>
+                    <a:blip r:embed="rId7">
+                      <a:extLst>
+                        <a:ext uri="{28A0092B-C50C-407E-A947-70E740481C1C}">
+                          <a14:useLocalDpi xmlns:a14="http://schemas.microsoft.com/office/drawing/2010/main" val="0"/>
+                        </a:ext>
+                      </a:extLst>
+                    </a:blip>
+                    <a:srcRect/>
+                    <a:stretch>
+                      <a:fillRect/>
+                    </a:stretch>
+                  </pic:blipFill>
+                  <pic:spPr bwMode="auto">
+                    <a:xfrm>
+                      <a:off x="0" y="0"/>
+                      <a:ext cx="3741420" cy="2693035"/>
+                    </a:xfrm>
+                    <a:prstGeom prst="rect">
+                      <a:avLst/>
+                    </a:prstGeom>
+                    <a:noFill/>
+                    <a:ln>
+                      <a:noFill/>
+                    </a:ln>
+                  </pic:spPr>
+                </pic:pic>
+              </a:graphicData>
+            </a:graphic>
+            <wp14:sizeRelH relativeFrom="margin">
+              <wp14:pctWidth>0</wp14:pctWidth>
+            </wp14:sizeRelH>
+            <wp14:sizeRelV relativeFrom="margin">
+              <wp14:pctHeight>0</wp14:pctHeight>
+            </wp14:sizeRelV>
+          </wp:anchor>
+        </w:drawing>
+      </w:r>
+      <w:r>
+        <w:rPr>
           <w:rFonts w:cstheme="minorHAnsi"/>
           <w:sz w:val="28"/>
           <w:szCs w:val="28"/>
         </w:rPr>
         <w:t>The login will be the first interface the user interacts with when the application will start, there will be two inputs username and password , and two buttons login and clear.</w:t>
       </w:r>
+    </w:p>
+    <w:p>
+      <w:pPr>
+        <w:pStyle w:val="ListParagraph"/>
+        <w:ind w:left="1080" w:firstLine="360"/>
+        <w:rPr>
+          <w:rFonts w:cstheme="minorHAnsi"/>
+          <w:sz w:val="28"/>
+          <w:szCs w:val="28"/>
+        </w:rPr>
+      </w:pPr>
     </w:p>
     <w:p>
       <w:pPr>
@@ -1509,6 +1587,24 @@
     </w:p>
     <w:p>
       <w:pPr>
+        <w:rPr>
+          <w:rFonts w:cstheme="minorHAnsi"/>
+          <w:sz w:val="28"/>
+          <w:szCs w:val="28"/>
+        </w:rPr>
+      </w:pPr>
+    </w:p>
+    <w:p>
+      <w:pPr>
+        <w:rPr>
+          <w:rFonts w:cstheme="minorHAnsi"/>
+          <w:sz w:val="28"/>
+          <w:szCs w:val="28"/>
+        </w:rPr>
+      </w:pPr>
+    </w:p>
+    <w:p>
+      <w:pPr>
         <w:pStyle w:val="ListParagraph"/>
         <w:numPr>
           <w:ilvl w:val="3"/>
@@ -1530,6 +1626,7 @@
           <w:sz w:val="36"/>
           <w:szCs w:val="36"/>
         </w:rPr>
+        <w:lastRenderedPageBreak/>
         <w:t>Req00</w:t>
       </w:r>
       <w:r>
@@ -1804,7 +1901,6 @@
           <w:sz w:val="28"/>
           <w:szCs w:val="28"/>
         </w:rPr>
-        <w:lastRenderedPageBreak/>
         <w:t>Req00</w:t>
       </w:r>
       <w:r>
@@ -2357,6 +2453,7 @@
           <w:sz w:val="36"/>
           <w:szCs w:val="36"/>
         </w:rPr>
+        <w:lastRenderedPageBreak/>
         <w:t>Req005:</w:t>
       </w:r>
     </w:p>
@@ -2458,127 +2555,6 @@
     <w:p>
       <w:pPr>
         <w:pStyle w:val="ListParagraph"/>
-        <w:ind w:left="1440"/>
-        <w:rPr>
-          <w:rFonts w:cstheme="minorHAnsi"/>
-          <w:sz w:val="28"/>
-          <w:szCs w:val="28"/>
-        </w:rPr>
-      </w:pPr>
-    </w:p>
-    <w:p>
-      <w:pPr>
-        <w:pStyle w:val="ListParagraph"/>
-        <w:ind w:left="1440"/>
-        <w:rPr>
-          <w:rFonts w:cstheme="minorHAnsi"/>
-          <w:sz w:val="28"/>
-          <w:szCs w:val="28"/>
-        </w:rPr>
-      </w:pPr>
-    </w:p>
-    <w:p>
-      <w:pPr>
-        <w:pStyle w:val="ListParagraph"/>
-        <w:ind w:left="1440"/>
-        <w:rPr>
-          <w:rFonts w:cstheme="minorHAnsi"/>
-          <w:sz w:val="28"/>
-          <w:szCs w:val="28"/>
-        </w:rPr>
-      </w:pPr>
-    </w:p>
-    <w:p>
-      <w:pPr>
-        <w:pStyle w:val="ListParagraph"/>
-        <w:ind w:left="1440"/>
-        <w:rPr>
-          <w:rFonts w:cstheme="minorHAnsi"/>
-          <w:sz w:val="28"/>
-          <w:szCs w:val="28"/>
-        </w:rPr>
-      </w:pPr>
-    </w:p>
-    <w:p>
-      <w:pPr>
-        <w:pStyle w:val="ListParagraph"/>
-        <w:ind w:left="1440"/>
-        <w:rPr>
-          <w:rFonts w:cstheme="minorHAnsi"/>
-          <w:sz w:val="28"/>
-          <w:szCs w:val="28"/>
-        </w:rPr>
-      </w:pPr>
-    </w:p>
-    <w:p>
-      <w:pPr>
-        <w:pStyle w:val="ListParagraph"/>
-        <w:ind w:left="1440"/>
-        <w:rPr>
-          <w:rFonts w:cstheme="minorHAnsi"/>
-          <w:sz w:val="28"/>
-          <w:szCs w:val="28"/>
-        </w:rPr>
-      </w:pPr>
-    </w:p>
-    <w:p>
-      <w:pPr>
-        <w:pStyle w:val="ListParagraph"/>
-        <w:ind w:left="1440"/>
-        <w:rPr>
-          <w:rFonts w:cstheme="minorHAnsi"/>
-          <w:sz w:val="28"/>
-          <w:szCs w:val="28"/>
-        </w:rPr>
-      </w:pPr>
-    </w:p>
-    <w:p>
-      <w:pPr>
-        <w:pStyle w:val="ListParagraph"/>
-        <w:ind w:left="1440"/>
-        <w:rPr>
-          <w:rFonts w:cstheme="minorHAnsi"/>
-          <w:sz w:val="28"/>
-          <w:szCs w:val="28"/>
-        </w:rPr>
-      </w:pPr>
-    </w:p>
-    <w:p>
-      <w:pPr>
-        <w:pStyle w:val="ListParagraph"/>
-        <w:ind w:left="1440"/>
-        <w:rPr>
-          <w:rFonts w:cstheme="minorHAnsi"/>
-          <w:sz w:val="28"/>
-          <w:szCs w:val="28"/>
-        </w:rPr>
-      </w:pPr>
-    </w:p>
-    <w:p>
-      <w:pPr>
-        <w:pStyle w:val="ListParagraph"/>
-        <w:ind w:left="1440"/>
-        <w:rPr>
-          <w:rFonts w:cstheme="minorHAnsi"/>
-          <w:sz w:val="28"/>
-          <w:szCs w:val="28"/>
-        </w:rPr>
-      </w:pPr>
-    </w:p>
-    <w:p>
-      <w:pPr>
-        <w:pStyle w:val="ListParagraph"/>
-        <w:ind w:left="1440"/>
-        <w:rPr>
-          <w:rFonts w:cstheme="minorHAnsi"/>
-          <w:sz w:val="28"/>
-          <w:szCs w:val="28"/>
-        </w:rPr>
-      </w:pPr>
-    </w:p>
-    <w:p>
-      <w:pPr>
-        <w:pStyle w:val="ListParagraph"/>
         <w:numPr>
           <w:ilvl w:val="2"/>
           <w:numId w:val="1"/>
@@ -2599,7 +2575,6 @@
           <w:sz w:val="36"/>
           <w:szCs w:val="36"/>
         </w:rPr>
-        <w:lastRenderedPageBreak/>
         <w:t>Login Graphical user interface (GUI) :</w:t>
       </w:r>
     </w:p>
@@ -2809,7 +2784,124 @@
           <w:sz w:val="28"/>
           <w:szCs w:val="28"/>
         </w:rPr>
-        <w:t>d</w:t>
+        <w:t xml:space="preserve">d : </w:t>
+      </w:r>
+      <w:r>
+        <w:rPr>
+          <w:rFonts w:cstheme="minorHAnsi"/>
+          <w:sz w:val="28"/>
+          <w:szCs w:val="28"/>
+        </w:rPr>
+        <w:t>Textbox “Enter Username” visible: True</w:t>
+      </w:r>
+    </w:p>
+    <w:p>
+      <w:pPr>
+        <w:pStyle w:val="ListParagraph"/>
+        <w:ind w:left="1440"/>
+        <w:rPr>
+          <w:rFonts w:cstheme="minorHAnsi"/>
+          <w:sz w:val="28"/>
+          <w:szCs w:val="28"/>
+        </w:rPr>
+      </w:pPr>
+      <w:r>
+        <w:rPr>
+          <w:rFonts w:cstheme="minorHAnsi"/>
+          <w:b/>
+          <w:bCs/>
+          <w:sz w:val="28"/>
+          <w:szCs w:val="28"/>
+        </w:rPr>
+        <w:t>Req007</w:t>
+      </w:r>
+      <w:r>
+        <w:rPr>
+          <w:rFonts w:cstheme="minorHAnsi"/>
+          <w:b/>
+          <w:bCs/>
+          <w:sz w:val="28"/>
+          <w:szCs w:val="28"/>
+        </w:rPr>
+        <w:t xml:space="preserve">e : </w:t>
+      </w:r>
+      <w:r>
+        <w:rPr>
+          <w:rFonts w:cstheme="minorHAnsi"/>
+          <w:sz w:val="28"/>
+          <w:szCs w:val="28"/>
+        </w:rPr>
+        <w:t>Label “Password” visible: True</w:t>
+      </w:r>
+    </w:p>
+    <w:p>
+      <w:pPr>
+        <w:pStyle w:val="ListParagraph"/>
+        <w:ind w:left="1440"/>
+        <w:rPr>
+          <w:rFonts w:cstheme="minorHAnsi"/>
+          <w:sz w:val="28"/>
+          <w:szCs w:val="28"/>
+        </w:rPr>
+      </w:pPr>
+      <w:r>
+        <w:rPr>
+          <w:rFonts w:cstheme="minorHAnsi"/>
+          <w:b/>
+          <w:bCs/>
+          <w:sz w:val="28"/>
+          <w:szCs w:val="28"/>
+        </w:rPr>
+        <w:t>Req007</w:t>
+      </w:r>
+      <w:r>
+        <w:rPr>
+          <w:rFonts w:cstheme="minorHAnsi"/>
+          <w:b/>
+          <w:bCs/>
+          <w:sz w:val="28"/>
+          <w:szCs w:val="28"/>
+        </w:rPr>
+        <w:t xml:space="preserve">f : </w:t>
+      </w:r>
+      <w:r>
+        <w:rPr>
+          <w:rFonts w:cstheme="minorHAnsi"/>
+          <w:sz w:val="28"/>
+          <w:szCs w:val="28"/>
+        </w:rPr>
+        <w:t>Textbox “Enter Password” visible: True</w:t>
+      </w:r>
+    </w:p>
+    <w:p>
+      <w:pPr>
+        <w:pStyle w:val="ListParagraph"/>
+        <w:ind w:left="1440"/>
+        <w:rPr>
+          <w:rFonts w:cstheme="minorHAnsi"/>
+          <w:sz w:val="28"/>
+          <w:szCs w:val="28"/>
+        </w:rPr>
+      </w:pPr>
+      <w:r>
+        <w:rPr>
+          <w:rFonts w:cstheme="minorHAnsi"/>
+          <w:b/>
+          <w:bCs/>
+          <w:sz w:val="28"/>
+          <w:szCs w:val="28"/>
+        </w:rPr>
+        <w:t>Req007</w:t>
+      </w:r>
+      <w:r>
+        <w:rPr>
+          <w:rFonts w:cstheme="minorHAnsi"/>
+          <w:b/>
+          <w:bCs/>
+          <w:sz w:val="28"/>
+          <w:szCs w:val="28"/>
+        </w:rPr>
+        <w:t>g</w:t>
       </w:r>
       <w:r>
         <w:rPr>
@@ -2827,7 +2919,7 @@
           <w:sz w:val="28"/>
           <w:szCs w:val="28"/>
         </w:rPr>
-        <w:t>Textbox</w:t>
+        <w:t>Button</w:t>
       </w:r>
       <w:r>
         <w:rPr>
@@ -2843,15 +2935,15 @@
           <w:sz w:val="28"/>
           <w:szCs w:val="28"/>
         </w:rPr>
-        <w:t xml:space="preserve">Enter </w:t>
-      </w:r>
-      <w:r>
-        <w:rPr>
-          <w:rFonts w:cstheme="minorHAnsi"/>
-          <w:sz w:val="28"/>
-          <w:szCs w:val="28"/>
-        </w:rPr>
-        <w:t>Username” visible: True</w:t>
+        <w:t>Sign In</w:t>
+      </w:r>
+      <w:r>
+        <w:rPr>
+          <w:rFonts w:cstheme="minorHAnsi"/>
+          <w:sz w:val="28"/>
+          <w:szCs w:val="28"/>
+        </w:rPr>
+        <w:t>” visible: True</w:t>
       </w:r>
     </w:p>
     <w:p>
@@ -2882,15 +2974,25 @@
           <w:sz w:val="28"/>
           <w:szCs w:val="28"/>
         </w:rPr>
-        <w:t xml:space="preserve">e : </w:t>
-      </w:r>
-      <w:r>
-        <w:rPr>
-          <w:rFonts w:cstheme="minorHAnsi"/>
-          <w:sz w:val="28"/>
-          <w:szCs w:val="28"/>
-        </w:rPr>
-        <w:t>Label “Password” visible: True</w:t>
+        <w:t>h</w:t>
+      </w:r>
+      <w:r>
+        <w:rPr>
+          <w:rFonts w:cstheme="minorHAnsi"/>
+          <w:b/>
+          <w:bCs/>
+          <w:sz w:val="28"/>
+          <w:szCs w:val="28"/>
+        </w:rPr>
+        <w:t xml:space="preserve"> : </w:t>
+      </w:r>
+      <w:r>
+        <w:rPr>
+          <w:rFonts w:cstheme="minorHAnsi"/>
+          <w:sz w:val="28"/>
+          <w:szCs w:val="28"/>
+        </w:rPr>
+        <w:t>Button “Clear” visible: True</w:t>
       </w:r>
     </w:p>
     <w:p>
@@ -2903,60 +3005,6 @@
           <w:szCs w:val="28"/>
         </w:rPr>
       </w:pPr>
-      <w:r>
-        <w:rPr>
-          <w:rFonts w:cstheme="minorHAnsi"/>
-          <w:b/>
-          <w:bCs/>
-          <w:sz w:val="28"/>
-          <w:szCs w:val="28"/>
-        </w:rPr>
-        <w:t>Req007</w:t>
-      </w:r>
-      <w:r>
-        <w:rPr>
-          <w:rFonts w:cstheme="minorHAnsi"/>
-          <w:b/>
-          <w:bCs/>
-          <w:sz w:val="28"/>
-          <w:szCs w:val="28"/>
-        </w:rPr>
-        <w:t>f</w:t>
-      </w:r>
-      <w:r>
-        <w:rPr>
-          <w:rFonts w:cstheme="minorHAnsi"/>
-          <w:b/>
-          <w:bCs/>
-          <w:sz w:val="28"/>
-          <w:szCs w:val="28"/>
-        </w:rPr>
-        <w:t xml:space="preserve"> : </w:t>
-      </w:r>
-      <w:r>
-        <w:rPr>
-          <w:rFonts w:cstheme="minorHAnsi"/>
-          <w:sz w:val="28"/>
-          <w:szCs w:val="28"/>
-        </w:rPr>
-        <w:t xml:space="preserve">Textbox “Enter </w:t>
-      </w:r>
-      <w:r>
-        <w:rPr>
-          <w:rFonts w:cstheme="minorHAnsi"/>
-          <w:sz w:val="28"/>
-          <w:szCs w:val="28"/>
-        </w:rPr>
-        <w:t>Password</w:t>
-      </w:r>
-      <w:r>
-        <w:rPr>
-          <w:rFonts w:cstheme="minorHAnsi"/>
-          <w:sz w:val="28"/>
-          <w:szCs w:val="28"/>
-        </w:rPr>
-        <w:t>” visible: True</w:t>
-      </w:r>
     </w:p>
     <w:p>
       <w:pPr>
@@ -2968,68 +3016,6 @@
           <w:szCs w:val="28"/>
         </w:rPr>
       </w:pPr>
-      <w:r>
-        <w:rPr>
-          <w:rFonts w:cstheme="minorHAnsi"/>
-          <w:b/>
-          <w:bCs/>
-          <w:sz w:val="28"/>
-          <w:szCs w:val="28"/>
-        </w:rPr>
-        <w:t>Req007</w:t>
-      </w:r>
-      <w:r>
-        <w:rPr>
-          <w:rFonts w:cstheme="minorHAnsi"/>
-          <w:b/>
-          <w:bCs/>
-          <w:sz w:val="28"/>
-          <w:szCs w:val="28"/>
-        </w:rPr>
-        <w:t>g</w:t>
-      </w:r>
-      <w:r>
-        <w:rPr>
-          <w:rFonts w:cstheme="minorHAnsi"/>
-          <w:b/>
-          <w:bCs/>
-          <w:sz w:val="28"/>
-          <w:szCs w:val="28"/>
-        </w:rPr>
-        <w:t xml:space="preserve"> : </w:t>
-      </w:r>
-      <w:r>
-        <w:rPr>
-          <w:rFonts w:cstheme="minorHAnsi"/>
-          <w:sz w:val="28"/>
-          <w:szCs w:val="28"/>
-        </w:rPr>
-        <w:t>Button</w:t>
-      </w:r>
-      <w:r>
-        <w:rPr>
-          <w:rFonts w:cstheme="minorHAnsi"/>
-          <w:sz w:val="28"/>
-          <w:szCs w:val="28"/>
-        </w:rPr>
-        <w:t xml:space="preserve"> “</w:t>
-      </w:r>
-      <w:r>
-        <w:rPr>
-          <w:rFonts w:cstheme="minorHAnsi"/>
-          <w:sz w:val="28"/>
-          <w:szCs w:val="28"/>
-        </w:rPr>
-        <w:t>Sign In</w:t>
-      </w:r>
-      <w:r>
-        <w:rPr>
-          <w:rFonts w:cstheme="minorHAnsi"/>
-          <w:sz w:val="28"/>
-          <w:szCs w:val="28"/>
-        </w:rPr>
-        <w:t>” visible: True</w:t>
-      </w:r>
     </w:p>
     <w:p>
       <w:pPr>
@@ -3041,44 +3027,6 @@
           <w:szCs w:val="28"/>
         </w:rPr>
       </w:pPr>
-      <w:r>
-        <w:rPr>
-          <w:rFonts w:cstheme="minorHAnsi"/>
-          <w:b/>
-          <w:bCs/>
-          <w:sz w:val="28"/>
-          <w:szCs w:val="28"/>
-        </w:rPr>
-        <w:t>Req007</w:t>
-      </w:r>
-      <w:r>
-        <w:rPr>
-          <w:rFonts w:cstheme="minorHAnsi"/>
-          <w:b/>
-          <w:bCs/>
-          <w:sz w:val="28"/>
-          <w:szCs w:val="28"/>
-        </w:rPr>
-        <w:t>h</w:t>
-      </w:r>
-      <w:r>
-        <w:rPr>
-          <w:rFonts w:cstheme="minorHAnsi"/>
-          <w:b/>
-          <w:bCs/>
-          <w:sz w:val="28"/>
-          <w:szCs w:val="28"/>
-        </w:rPr>
-        <w:t xml:space="preserve"> : </w:t>
-      </w:r>
-      <w:r>
-        <w:rPr>
-          <w:rFonts w:cstheme="minorHAnsi"/>
-          <w:sz w:val="28"/>
-          <w:szCs w:val="28"/>
-        </w:rPr>
-        <w:t>Button “Clear” visible: True</w:t>
-      </w:r>
     </w:p>
     <w:p>
       <w:pPr>
@@ -3094,6 +3042,133 @@
     <w:p>
       <w:pPr>
         <w:pStyle w:val="ListParagraph"/>
+        <w:ind w:left="1440"/>
+        <w:rPr>
+          <w:rFonts w:cstheme="minorHAnsi"/>
+          <w:sz w:val="28"/>
+          <w:szCs w:val="28"/>
+        </w:rPr>
+      </w:pPr>
+    </w:p>
+    <w:p>
+      <w:pPr>
+        <w:pStyle w:val="ListParagraph"/>
+        <w:ind w:left="1440"/>
+        <w:rPr>
+          <w:rFonts w:cstheme="minorHAnsi"/>
+          <w:sz w:val="28"/>
+          <w:szCs w:val="28"/>
+        </w:rPr>
+      </w:pPr>
+    </w:p>
+    <w:p>
+      <w:pPr>
+        <w:pStyle w:val="ListParagraph"/>
+        <w:ind w:left="1440"/>
+        <w:rPr>
+          <w:rFonts w:cstheme="minorHAnsi"/>
+          <w:sz w:val="28"/>
+          <w:szCs w:val="28"/>
+        </w:rPr>
+      </w:pPr>
+    </w:p>
+    <w:p>
+      <w:pPr>
+        <w:pStyle w:val="ListParagraph"/>
+        <w:numPr>
+          <w:ilvl w:val="1"/>
+          <w:numId w:val="1"/>
+        </w:numPr>
+        <w:rPr>
+          <w:rFonts w:asciiTheme="majorHAnsi" w:hAnsiTheme="majorHAnsi" w:cstheme="majorHAnsi"/>
+          <w:b/>
+          <w:bCs/>
+          <w:sz w:val="36"/>
+          <w:szCs w:val="36"/>
+        </w:rPr>
+      </w:pPr>
+      <w:r>
+        <w:rPr>
+          <w:noProof/>
+        </w:rPr>
+        <w:lastRenderedPageBreak/>
+        <w:drawing>
+          <wp:anchor distT="0" distB="0" distL="114300" distR="114300" simplePos="0" relativeHeight="251659264" behindDoc="0" locked="0" layoutInCell="1" allowOverlap="1" wp14:anchorId="118EB1D7" wp14:editId="1CF59922">
+            <wp:simplePos x="0" y="0"/>
+            <wp:positionH relativeFrom="margin">
+              <wp:align>center</wp:align>
+            </wp:positionH>
+            <wp:positionV relativeFrom="paragraph">
+              <wp:posOffset>328295</wp:posOffset>
+            </wp:positionV>
+            <wp:extent cx="3566160" cy="2926080"/>
+            <wp:effectExtent l="0" t="0" r="0" b="7620"/>
+            <wp:wrapTopAndBottom/>
+            <wp:docPr id="2" name="Picture 2" descr="Graphical user interface, application&#10;&#10;Description automatically generated"/>
+            <wp:cNvGraphicFramePr>
+              <a:graphicFrameLocks xmlns:a="http://schemas.openxmlformats.org/drawingml/2006/main" noChangeAspect="1"/>
+            </wp:cNvGraphicFramePr>
+            <a:graphic xmlns:a="http://schemas.openxmlformats.org/drawingml/2006/main">
+              <a:graphicData uri="http://schemas.openxmlformats.org/drawingml/2006/picture">
+                <pic:pic xmlns:pic="http://schemas.openxmlformats.org/drawingml/2006/picture">
+                  <pic:nvPicPr>
+                    <pic:cNvPr id="2" name="Picture 2" descr="Graphical user interface, application&#10;&#10;Description automatically generated"/>
+                    <pic:cNvPicPr>
+                      <a:picLocks noChangeAspect="1" noChangeArrowheads="1"/>
+                    </pic:cNvPicPr>
+                  </pic:nvPicPr>
+                  <pic:blipFill>
+                    <a:blip r:embed="rId8" cstate="print">
+                      <a:extLst>
+                        <a:ext uri="{28A0092B-C50C-407E-A947-70E740481C1C}">
+                          <a14:useLocalDpi xmlns:a14="http://schemas.microsoft.com/office/drawing/2010/main" val="0"/>
+                        </a:ext>
+                      </a:extLst>
+                    </a:blip>
+                    <a:srcRect/>
+                    <a:stretch>
+                      <a:fillRect/>
+                    </a:stretch>
+                  </pic:blipFill>
+                  <pic:spPr bwMode="auto">
+                    <a:xfrm>
+                      <a:off x="0" y="0"/>
+                      <a:ext cx="3566160" cy="2926080"/>
+                    </a:xfrm>
+                    <a:prstGeom prst="rect">
+                      <a:avLst/>
+                    </a:prstGeom>
+                    <a:noFill/>
+                    <a:ln>
+                      <a:noFill/>
+                    </a:ln>
+                  </pic:spPr>
+                </pic:pic>
+              </a:graphicData>
+            </a:graphic>
+            <wp14:sizeRelH relativeFrom="margin">
+              <wp14:pctWidth>0</wp14:pctWidth>
+            </wp14:sizeRelH>
+            <wp14:sizeRelV relativeFrom="margin">
+              <wp14:pctHeight>0</wp14:pctHeight>
+            </wp14:sizeRelV>
+          </wp:anchor>
+        </w:drawing>
+      </w:r>
+      <w:r>
+        <w:rPr>
+          <w:rFonts w:asciiTheme="majorHAnsi" w:hAnsiTheme="majorHAnsi" w:cstheme="majorHAnsi"/>
+          <w:b/>
+          <w:bCs/>
+          <w:sz w:val="36"/>
+          <w:szCs w:val="36"/>
+        </w:rPr>
+        <w:t>Owner Screen:</w:t>
+      </w:r>
+    </w:p>
+    <w:p>
+      <w:pPr>
+        <w:pStyle w:val="ListParagraph"/>
         <w:ind w:left="1080"/>
         <w:rPr>
           <w:rFonts w:asciiTheme="majorHAnsi" w:hAnsiTheme="majorHAnsi" w:cstheme="majorHAnsi"/>
@@ -3107,6 +3182,596 @@
     <w:p>
       <w:pPr>
         <w:pStyle w:val="ListParagraph"/>
+        <w:ind w:left="1080"/>
+        <w:rPr>
+          <w:rFonts w:asciiTheme="majorHAnsi" w:hAnsiTheme="majorHAnsi" w:cstheme="majorHAnsi"/>
+          <w:b/>
+          <w:bCs/>
+          <w:sz w:val="36"/>
+          <w:szCs w:val="36"/>
+        </w:rPr>
+      </w:pPr>
+    </w:p>
+    <w:p>
+      <w:pPr>
+        <w:pStyle w:val="ListParagraph"/>
+        <w:ind w:left="1080"/>
+        <w:rPr>
+          <w:rFonts w:asciiTheme="majorHAnsi" w:hAnsiTheme="majorHAnsi" w:cstheme="majorHAnsi"/>
+          <w:b/>
+          <w:bCs/>
+          <w:sz w:val="36"/>
+          <w:szCs w:val="36"/>
+        </w:rPr>
+      </w:pPr>
+    </w:p>
+    <w:p>
+      <w:pPr>
+        <w:pStyle w:val="ListParagraph"/>
+        <w:ind w:left="1080"/>
+        <w:rPr>
+          <w:rFonts w:asciiTheme="majorHAnsi" w:hAnsiTheme="majorHAnsi" w:cstheme="majorHAnsi"/>
+          <w:b/>
+          <w:bCs/>
+          <w:sz w:val="36"/>
+          <w:szCs w:val="36"/>
+        </w:rPr>
+      </w:pPr>
+    </w:p>
+    <w:p>
+      <w:pPr>
+        <w:pStyle w:val="ListParagraph"/>
+        <w:ind w:left="1080"/>
+        <w:rPr>
+          <w:rFonts w:asciiTheme="majorHAnsi" w:hAnsiTheme="majorHAnsi" w:cstheme="majorHAnsi"/>
+          <w:b/>
+          <w:bCs/>
+          <w:sz w:val="36"/>
+          <w:szCs w:val="36"/>
+        </w:rPr>
+      </w:pPr>
+    </w:p>
+    <w:p>
+      <w:pPr>
+        <w:pStyle w:val="ListParagraph"/>
+        <w:ind w:left="1080"/>
+        <w:rPr>
+          <w:rFonts w:asciiTheme="majorHAnsi" w:hAnsiTheme="majorHAnsi" w:cstheme="majorHAnsi"/>
+          <w:b/>
+          <w:bCs/>
+          <w:sz w:val="36"/>
+          <w:szCs w:val="36"/>
+        </w:rPr>
+      </w:pPr>
+    </w:p>
+    <w:p>
+      <w:pPr>
+        <w:pStyle w:val="ListParagraph"/>
+        <w:ind w:left="1080"/>
+        <w:rPr>
+          <w:rFonts w:asciiTheme="majorHAnsi" w:hAnsiTheme="majorHAnsi" w:cstheme="majorHAnsi"/>
+          <w:b/>
+          <w:bCs/>
+          <w:sz w:val="36"/>
+          <w:szCs w:val="36"/>
+        </w:rPr>
+      </w:pPr>
+    </w:p>
+    <w:p>
+      <w:pPr>
+        <w:pStyle w:val="ListParagraph"/>
+        <w:ind w:left="1080"/>
+        <w:rPr>
+          <w:rFonts w:asciiTheme="majorHAnsi" w:hAnsiTheme="majorHAnsi" w:cstheme="majorHAnsi"/>
+          <w:b/>
+          <w:bCs/>
+          <w:sz w:val="36"/>
+          <w:szCs w:val="36"/>
+        </w:rPr>
+      </w:pPr>
+    </w:p>
+    <w:p>
+      <w:pPr>
+        <w:pStyle w:val="ListParagraph"/>
+        <w:ind w:left="1080"/>
+        <w:rPr>
+          <w:rFonts w:asciiTheme="majorHAnsi" w:hAnsiTheme="majorHAnsi" w:cstheme="majorHAnsi"/>
+          <w:b/>
+          <w:bCs/>
+          <w:sz w:val="36"/>
+          <w:szCs w:val="36"/>
+        </w:rPr>
+      </w:pPr>
+    </w:p>
+    <w:p>
+      <w:pPr>
+        <w:pStyle w:val="ListParagraph"/>
+        <w:ind w:left="1080"/>
+        <w:rPr>
+          <w:rFonts w:asciiTheme="majorHAnsi" w:hAnsiTheme="majorHAnsi" w:cstheme="majorHAnsi"/>
+          <w:b/>
+          <w:bCs/>
+          <w:sz w:val="36"/>
+          <w:szCs w:val="36"/>
+        </w:rPr>
+      </w:pPr>
+    </w:p>
+    <w:p>
+      <w:pPr>
+        <w:pStyle w:val="ListParagraph"/>
+        <w:ind w:left="1080"/>
+        <w:rPr>
+          <w:rFonts w:asciiTheme="majorHAnsi" w:hAnsiTheme="majorHAnsi" w:cstheme="majorHAnsi"/>
+          <w:b/>
+          <w:bCs/>
+          <w:sz w:val="36"/>
+          <w:szCs w:val="36"/>
+        </w:rPr>
+      </w:pPr>
+    </w:p>
+    <w:p>
+      <w:pPr>
+        <w:pStyle w:val="ListParagraph"/>
+        <w:ind w:left="1080"/>
+        <w:rPr>
+          <w:rFonts w:asciiTheme="majorHAnsi" w:hAnsiTheme="majorHAnsi" w:cstheme="majorHAnsi"/>
+          <w:b/>
+          <w:bCs/>
+          <w:sz w:val="36"/>
+          <w:szCs w:val="36"/>
+        </w:rPr>
+      </w:pPr>
+    </w:p>
+    <w:p>
+      <w:pPr>
+        <w:pStyle w:val="ListParagraph"/>
+        <w:ind w:left="1080"/>
+        <w:rPr>
+          <w:rFonts w:asciiTheme="majorHAnsi" w:hAnsiTheme="majorHAnsi" w:cstheme="majorHAnsi"/>
+          <w:b/>
+          <w:bCs/>
+          <w:sz w:val="36"/>
+          <w:szCs w:val="36"/>
+        </w:rPr>
+      </w:pPr>
+    </w:p>
+    <w:p>
+      <w:pPr>
+        <w:pStyle w:val="ListParagraph"/>
+        <w:ind w:left="1080"/>
+        <w:rPr>
+          <w:rFonts w:asciiTheme="majorHAnsi" w:hAnsiTheme="majorHAnsi" w:cstheme="majorHAnsi"/>
+          <w:b/>
+          <w:bCs/>
+          <w:sz w:val="36"/>
+          <w:szCs w:val="36"/>
+        </w:rPr>
+      </w:pPr>
+    </w:p>
+    <w:p>
+      <w:pPr>
+        <w:pStyle w:val="ListParagraph"/>
+        <w:ind w:left="1080"/>
+        <w:rPr>
+          <w:rFonts w:asciiTheme="majorHAnsi" w:hAnsiTheme="majorHAnsi" w:cstheme="majorHAnsi"/>
+          <w:b/>
+          <w:bCs/>
+          <w:sz w:val="36"/>
+          <w:szCs w:val="36"/>
+        </w:rPr>
+      </w:pPr>
+    </w:p>
+    <w:p>
+      <w:pPr>
+        <w:pStyle w:val="ListParagraph"/>
+        <w:ind w:left="1080"/>
+        <w:rPr>
+          <w:rFonts w:asciiTheme="majorHAnsi" w:hAnsiTheme="majorHAnsi" w:cstheme="majorHAnsi"/>
+          <w:b/>
+          <w:bCs/>
+          <w:sz w:val="36"/>
+          <w:szCs w:val="36"/>
+        </w:rPr>
+      </w:pPr>
+    </w:p>
+    <w:p>
+      <w:pPr>
+        <w:pStyle w:val="ListParagraph"/>
+        <w:ind w:left="1080"/>
+        <w:rPr>
+          <w:rFonts w:asciiTheme="majorHAnsi" w:hAnsiTheme="majorHAnsi" w:cstheme="majorHAnsi"/>
+          <w:b/>
+          <w:bCs/>
+          <w:sz w:val="36"/>
+          <w:szCs w:val="36"/>
+        </w:rPr>
+      </w:pPr>
+    </w:p>
+    <w:p>
+      <w:pPr>
+        <w:pStyle w:val="ListParagraph"/>
+        <w:numPr>
+          <w:ilvl w:val="1"/>
+          <w:numId w:val="1"/>
+        </w:numPr>
+        <w:rPr>
+          <w:rFonts w:asciiTheme="majorHAnsi" w:hAnsiTheme="majorHAnsi" w:cstheme="majorHAnsi"/>
+          <w:b/>
+          <w:bCs/>
+          <w:sz w:val="36"/>
+          <w:szCs w:val="36"/>
+        </w:rPr>
+      </w:pPr>
+      <w:r>
+        <w:rPr>
+          <w:noProof/>
+        </w:rPr>
+        <w:drawing>
+          <wp:anchor distT="0" distB="0" distL="114300" distR="114300" simplePos="0" relativeHeight="251660288" behindDoc="0" locked="0" layoutInCell="1" allowOverlap="1" wp14:anchorId="6098F557" wp14:editId="32AD7E74">
+            <wp:simplePos x="0" y="0"/>
+            <wp:positionH relativeFrom="column">
+              <wp:posOffset>1112520</wp:posOffset>
+            </wp:positionH>
+            <wp:positionV relativeFrom="paragraph">
+              <wp:posOffset>483870</wp:posOffset>
+            </wp:positionV>
+            <wp:extent cx="3566795" cy="2887980"/>
+            <wp:effectExtent l="0" t="0" r="0" b="7620"/>
+            <wp:wrapTopAndBottom/>
+            <wp:docPr id="3" name="Picture 3" descr="Graphical user interface, application&#10;&#10;Description automatically generated"/>
+            <wp:cNvGraphicFramePr>
+              <a:graphicFrameLocks xmlns:a="http://schemas.openxmlformats.org/drawingml/2006/main" noChangeAspect="1"/>
+            </wp:cNvGraphicFramePr>
+            <a:graphic xmlns:a="http://schemas.openxmlformats.org/drawingml/2006/main">
+              <a:graphicData uri="http://schemas.openxmlformats.org/drawingml/2006/picture">
+                <pic:pic xmlns:pic="http://schemas.openxmlformats.org/drawingml/2006/picture">
+                  <pic:nvPicPr>
+                    <pic:cNvPr id="3" name="Picture 3" descr="Graphical user interface, application&#10;&#10;Description automatically generated"/>
+                    <pic:cNvPicPr>
+                      <a:picLocks noChangeAspect="1" noChangeArrowheads="1"/>
+                    </pic:cNvPicPr>
+                  </pic:nvPicPr>
+                  <pic:blipFill>
+                    <a:blip r:embed="rId9" cstate="print">
+                      <a:extLst>
+                        <a:ext uri="{28A0092B-C50C-407E-A947-70E740481C1C}">
+                          <a14:useLocalDpi xmlns:a14="http://schemas.microsoft.com/office/drawing/2010/main" val="0"/>
+                        </a:ext>
+                      </a:extLst>
+                    </a:blip>
+                    <a:srcRect/>
+                    <a:stretch>
+                      <a:fillRect/>
+                    </a:stretch>
+                  </pic:blipFill>
+                  <pic:spPr bwMode="auto">
+                    <a:xfrm>
+                      <a:off x="0" y="0"/>
+                      <a:ext cx="3566795" cy="2887980"/>
+                    </a:xfrm>
+                    <a:prstGeom prst="rect">
+                      <a:avLst/>
+                    </a:prstGeom>
+                    <a:noFill/>
+                    <a:ln>
+                      <a:noFill/>
+                    </a:ln>
+                  </pic:spPr>
+                </pic:pic>
+              </a:graphicData>
+            </a:graphic>
+            <wp14:sizeRelH relativeFrom="margin">
+              <wp14:pctWidth>0</wp14:pctWidth>
+            </wp14:sizeRelH>
+            <wp14:sizeRelV relativeFrom="margin">
+              <wp14:pctHeight>0</wp14:pctHeight>
+            </wp14:sizeRelV>
+          </wp:anchor>
+        </w:drawing>
+      </w:r>
+      <w:r>
+        <w:rPr>
+          <w:rFonts w:asciiTheme="majorHAnsi" w:hAnsiTheme="majorHAnsi" w:cstheme="majorHAnsi"/>
+          <w:b/>
+          <w:bCs/>
+          <w:sz w:val="36"/>
+          <w:szCs w:val="36"/>
+        </w:rPr>
+        <w:t>Manger Screen</w:t>
+      </w:r>
+    </w:p>
+    <w:p>
+      <w:pPr>
+        <w:pStyle w:val="ListParagraph"/>
+        <w:ind w:left="1080"/>
+        <w:rPr>
+          <w:rFonts w:asciiTheme="majorHAnsi" w:hAnsiTheme="majorHAnsi" w:cstheme="majorHAnsi"/>
+          <w:b/>
+          <w:bCs/>
+          <w:sz w:val="36"/>
+          <w:szCs w:val="36"/>
+        </w:rPr>
+      </w:pPr>
+    </w:p>
+    <w:p>
+      <w:pPr>
+        <w:pStyle w:val="ListParagraph"/>
+        <w:ind w:left="1080"/>
+        <w:rPr>
+          <w:rFonts w:asciiTheme="majorHAnsi" w:hAnsiTheme="majorHAnsi" w:cstheme="majorHAnsi"/>
+          <w:b/>
+          <w:bCs/>
+          <w:sz w:val="36"/>
+          <w:szCs w:val="36"/>
+        </w:rPr>
+      </w:pPr>
+    </w:p>
+    <w:p>
+      <w:pPr>
+        <w:pStyle w:val="ListParagraph"/>
+        <w:ind w:left="1080"/>
+        <w:rPr>
+          <w:rFonts w:asciiTheme="majorHAnsi" w:hAnsiTheme="majorHAnsi" w:cstheme="majorHAnsi"/>
+          <w:b/>
+          <w:bCs/>
+          <w:sz w:val="36"/>
+          <w:szCs w:val="36"/>
+        </w:rPr>
+      </w:pPr>
+    </w:p>
+    <w:p>
+      <w:pPr>
+        <w:pStyle w:val="ListParagraph"/>
+        <w:ind w:left="1080"/>
+        <w:rPr>
+          <w:rFonts w:asciiTheme="majorHAnsi" w:hAnsiTheme="majorHAnsi" w:cstheme="majorHAnsi"/>
+          <w:b/>
+          <w:bCs/>
+          <w:sz w:val="36"/>
+          <w:szCs w:val="36"/>
+        </w:rPr>
+      </w:pPr>
+    </w:p>
+    <w:p>
+      <w:pPr>
+        <w:pStyle w:val="ListParagraph"/>
+        <w:ind w:left="1080"/>
+        <w:rPr>
+          <w:rFonts w:asciiTheme="majorHAnsi" w:hAnsiTheme="majorHAnsi" w:cstheme="majorHAnsi"/>
+          <w:b/>
+          <w:bCs/>
+          <w:sz w:val="36"/>
+          <w:szCs w:val="36"/>
+        </w:rPr>
+      </w:pPr>
+    </w:p>
+    <w:p>
+      <w:pPr>
+        <w:pStyle w:val="ListParagraph"/>
+        <w:ind w:left="1080"/>
+        <w:rPr>
+          <w:rFonts w:asciiTheme="majorHAnsi" w:hAnsiTheme="majorHAnsi" w:cstheme="majorHAnsi"/>
+          <w:b/>
+          <w:bCs/>
+          <w:sz w:val="36"/>
+          <w:szCs w:val="36"/>
+        </w:rPr>
+      </w:pPr>
+    </w:p>
+    <w:p>
+      <w:pPr>
+        <w:pStyle w:val="ListParagraph"/>
+        <w:ind w:left="1080"/>
+        <w:rPr>
+          <w:rFonts w:asciiTheme="majorHAnsi" w:hAnsiTheme="majorHAnsi" w:cstheme="majorHAnsi"/>
+          <w:b/>
+          <w:bCs/>
+          <w:sz w:val="36"/>
+          <w:szCs w:val="36"/>
+        </w:rPr>
+      </w:pPr>
+    </w:p>
+    <w:p>
+      <w:pPr>
+        <w:pStyle w:val="ListParagraph"/>
+        <w:ind w:left="1080"/>
+        <w:rPr>
+          <w:rFonts w:asciiTheme="majorHAnsi" w:hAnsiTheme="majorHAnsi" w:cstheme="majorHAnsi"/>
+          <w:b/>
+          <w:bCs/>
+          <w:sz w:val="36"/>
+          <w:szCs w:val="36"/>
+        </w:rPr>
+      </w:pPr>
+    </w:p>
+    <w:p>
+      <w:pPr>
+        <w:pStyle w:val="ListParagraph"/>
+        <w:ind w:left="1080"/>
+        <w:rPr>
+          <w:rFonts w:asciiTheme="majorHAnsi" w:hAnsiTheme="majorHAnsi" w:cstheme="majorHAnsi"/>
+          <w:b/>
+          <w:bCs/>
+          <w:sz w:val="36"/>
+          <w:szCs w:val="36"/>
+        </w:rPr>
+      </w:pPr>
+    </w:p>
+    <w:p>
+      <w:pPr>
+        <w:pStyle w:val="ListParagraph"/>
+        <w:ind w:left="1080"/>
+        <w:rPr>
+          <w:rFonts w:asciiTheme="majorHAnsi" w:hAnsiTheme="majorHAnsi" w:cstheme="majorHAnsi"/>
+          <w:b/>
+          <w:bCs/>
+          <w:sz w:val="36"/>
+          <w:szCs w:val="36"/>
+        </w:rPr>
+      </w:pPr>
+    </w:p>
+    <w:p>
+      <w:pPr>
+        <w:pStyle w:val="ListParagraph"/>
+        <w:ind w:left="1080"/>
+        <w:rPr>
+          <w:rFonts w:asciiTheme="majorHAnsi" w:hAnsiTheme="majorHAnsi" w:cstheme="majorHAnsi"/>
+          <w:b/>
+          <w:bCs/>
+          <w:sz w:val="36"/>
+          <w:szCs w:val="36"/>
+        </w:rPr>
+      </w:pPr>
+    </w:p>
+    <w:p>
+      <w:pPr>
+        <w:pStyle w:val="ListParagraph"/>
+        <w:ind w:left="1080"/>
+        <w:rPr>
+          <w:rFonts w:asciiTheme="majorHAnsi" w:hAnsiTheme="majorHAnsi" w:cstheme="majorHAnsi"/>
+          <w:b/>
+          <w:bCs/>
+          <w:sz w:val="36"/>
+          <w:szCs w:val="36"/>
+        </w:rPr>
+      </w:pPr>
+    </w:p>
+    <w:p>
+      <w:pPr>
+        <w:pStyle w:val="ListParagraph"/>
+        <w:ind w:left="1080"/>
+        <w:rPr>
+          <w:rFonts w:asciiTheme="majorHAnsi" w:hAnsiTheme="majorHAnsi" w:cstheme="majorHAnsi"/>
+          <w:b/>
+          <w:bCs/>
+          <w:sz w:val="36"/>
+          <w:szCs w:val="36"/>
+        </w:rPr>
+      </w:pPr>
+    </w:p>
+    <w:p>
+      <w:pPr>
+        <w:pStyle w:val="ListParagraph"/>
+        <w:ind w:left="1080"/>
+        <w:rPr>
+          <w:rFonts w:asciiTheme="majorHAnsi" w:hAnsiTheme="majorHAnsi" w:cstheme="majorHAnsi"/>
+          <w:b/>
+          <w:bCs/>
+          <w:sz w:val="36"/>
+          <w:szCs w:val="36"/>
+        </w:rPr>
+      </w:pPr>
+    </w:p>
+    <w:p>
+      <w:pPr>
+        <w:pStyle w:val="ListParagraph"/>
+        <w:ind w:left="1080"/>
+        <w:rPr>
+          <w:rFonts w:asciiTheme="majorHAnsi" w:hAnsiTheme="majorHAnsi" w:cstheme="majorHAnsi"/>
+          <w:b/>
+          <w:bCs/>
+          <w:sz w:val="36"/>
+          <w:szCs w:val="36"/>
+        </w:rPr>
+      </w:pPr>
+    </w:p>
+    <w:p>
+      <w:pPr>
+        <w:pStyle w:val="ListParagraph"/>
+        <w:numPr>
+          <w:ilvl w:val="1"/>
+          <w:numId w:val="1"/>
+        </w:numPr>
+        <w:rPr>
+          <w:rFonts w:asciiTheme="majorHAnsi" w:hAnsiTheme="majorHAnsi" w:cstheme="majorHAnsi"/>
+          <w:b/>
+          <w:bCs/>
+          <w:sz w:val="36"/>
+          <w:szCs w:val="36"/>
+        </w:rPr>
+      </w:pPr>
+      <w:r>
+        <w:rPr>
+          <w:noProof/>
+        </w:rPr>
+        <w:lastRenderedPageBreak/>
+        <w:drawing>
+          <wp:anchor distT="0" distB="0" distL="114300" distR="114300" simplePos="0" relativeHeight="251661312" behindDoc="0" locked="0" layoutInCell="1" allowOverlap="1" wp14:anchorId="690BF674" wp14:editId="0810968D">
+            <wp:simplePos x="0" y="0"/>
+            <wp:positionH relativeFrom="margin">
+              <wp:align>center</wp:align>
+            </wp:positionH>
+            <wp:positionV relativeFrom="paragraph">
+              <wp:posOffset>350520</wp:posOffset>
+            </wp:positionV>
+            <wp:extent cx="3898265" cy="2971800"/>
+            <wp:effectExtent l="0" t="0" r="6985" b="0"/>
+            <wp:wrapTopAndBottom/>
+            <wp:docPr id="4" name="Picture 4" descr="Graphical user interface, website&#10;&#10;Description automatically generated"/>
+            <wp:cNvGraphicFramePr>
+              <a:graphicFrameLocks xmlns:a="http://schemas.openxmlformats.org/drawingml/2006/main" noChangeAspect="1"/>
+            </wp:cNvGraphicFramePr>
+            <a:graphic xmlns:a="http://schemas.openxmlformats.org/drawingml/2006/main">
+              <a:graphicData uri="http://schemas.openxmlformats.org/drawingml/2006/picture">
+                <pic:pic xmlns:pic="http://schemas.openxmlformats.org/drawingml/2006/picture">
+                  <pic:nvPicPr>
+                    <pic:cNvPr id="4" name="Picture 4" descr="Graphical user interface, website&#10;&#10;Description automatically generated"/>
+                    <pic:cNvPicPr>
+                      <a:picLocks noChangeAspect="1" noChangeArrowheads="1"/>
+                    </pic:cNvPicPr>
+                  </pic:nvPicPr>
+                  <pic:blipFill>
+                    <a:blip r:embed="rId10">
+                      <a:extLst>
+                        <a:ext uri="{28A0092B-C50C-407E-A947-70E740481C1C}">
+                          <a14:useLocalDpi xmlns:a14="http://schemas.microsoft.com/office/drawing/2010/main" val="0"/>
+                        </a:ext>
+                      </a:extLst>
+                    </a:blip>
+                    <a:srcRect/>
+                    <a:stretch>
+                      <a:fillRect/>
+                    </a:stretch>
+                  </pic:blipFill>
+                  <pic:spPr bwMode="auto">
+                    <a:xfrm>
+                      <a:off x="0" y="0"/>
+                      <a:ext cx="3898265" cy="2971800"/>
+                    </a:xfrm>
+                    <a:prstGeom prst="rect">
+                      <a:avLst/>
+                    </a:prstGeom>
+                    <a:noFill/>
+                    <a:ln>
+                      <a:noFill/>
+                    </a:ln>
+                  </pic:spPr>
+                </pic:pic>
+              </a:graphicData>
+            </a:graphic>
+            <wp14:sizeRelH relativeFrom="margin">
+              <wp14:pctWidth>0</wp14:pctWidth>
+            </wp14:sizeRelH>
+            <wp14:sizeRelV relativeFrom="margin">
+              <wp14:pctHeight>0</wp14:pctHeight>
+            </wp14:sizeRelV>
+          </wp:anchor>
+        </w:drawing>
+      </w:r>
+      <w:r>
+        <w:rPr>
+          <w:rFonts w:asciiTheme="majorHAnsi" w:hAnsiTheme="majorHAnsi" w:cstheme="majorHAnsi"/>
+          <w:b/>
+          <w:bCs/>
+          <w:sz w:val="36"/>
+          <w:szCs w:val="36"/>
+        </w:rPr>
+        <w:t>Receptionist Screen</w:t>
+      </w:r>
+    </w:p>
+    <w:p>
+      <w:pPr>
+        <w:pStyle w:val="ListParagraph"/>
         <w:ind w:left="1440"/>
         <w:rPr>
           <w:rFonts w:cstheme="minorHAnsi"/>
@@ -3118,6 +3783,19 @@
     <w:p>
       <w:pPr>
         <w:pStyle w:val="ListParagraph"/>
+        <w:ind w:left="1080"/>
+        <w:rPr>
+          <w:rFonts w:asciiTheme="majorHAnsi" w:hAnsiTheme="majorHAnsi" w:cstheme="majorHAnsi"/>
+          <w:b/>
+          <w:bCs/>
+          <w:sz w:val="36"/>
+          <w:szCs w:val="36"/>
+        </w:rPr>
+      </w:pPr>
+    </w:p>
+    <w:p>
+      <w:pPr>
+        <w:pStyle w:val="ListParagraph"/>
         <w:ind w:left="1440"/>
         <w:rPr>
           <w:rFonts w:cstheme="minorHAnsi"/>
@@ -3131,11 +3809,9 @@
         <w:pStyle w:val="ListParagraph"/>
         <w:ind w:left="1440"/>
         <w:rPr>
-          <w:rFonts w:asciiTheme="majorHAnsi" w:hAnsiTheme="majorHAnsi" w:cstheme="majorHAnsi"/>
-          <w:b/>
-          <w:bCs/>
-          <w:sz w:val="36"/>
-          <w:szCs w:val="36"/>
+          <w:rFonts w:cstheme="minorHAnsi"/>
+          <w:sz w:val="28"/>
+          <w:szCs w:val="28"/>
         </w:rPr>
       </w:pPr>
     </w:p>
@@ -3144,6 +3820,19 @@
         <w:pStyle w:val="ListParagraph"/>
         <w:ind w:left="1440"/>
         <w:rPr>
+          <w:rFonts w:asciiTheme="majorHAnsi" w:hAnsiTheme="majorHAnsi" w:cstheme="majorHAnsi"/>
+          <w:b/>
+          <w:bCs/>
+          <w:sz w:val="36"/>
+          <w:szCs w:val="36"/>
+        </w:rPr>
+      </w:pPr>
+    </w:p>
+    <w:p>
+      <w:pPr>
+        <w:pStyle w:val="ListParagraph"/>
+        <w:ind w:left="1440"/>
+        <w:rPr>
           <w:rFonts w:cstheme="minorHAnsi"/>
           <w:sz w:val="28"/>
           <w:szCs w:val="28"/>
@@ -3237,7 +3926,7 @@
       </w:pPr>
     </w:p>
     <w:sectPr>
-      <w:headerReference w:type="default" r:id="rId7"/>
+      <w:headerReference w:type="default" r:id="rId11"/>
       <w:pgSz w:w="12240" w:h="15840"/>
       <w:pgMar w:top="1440" w:right="1440" w:bottom="1440" w:left="1440" w:header="720" w:footer="720" w:gutter="0"/>
       <w:cols w:space="720"/>

</xml_diff>

<commit_message>
added the requirements for the main receptionist screen, just need to add the GUI requirements and the other sub screens that are accessed by the receptionist
</commit_message>
<xml_diff>
--- a/Documntation/Requirments Report.docx
+++ b/Documntation/Requirments Report.docx
@@ -1145,7 +1145,15 @@
           <w:sz w:val="28"/>
           <w:szCs w:val="28"/>
         </w:rPr>
-        <w:t>picture" of the application. Here you lay out the objectives of the application.</w:t>
+        <w:t>picture" of the application. Here you lay out the objectives of the application</w:t>
+      </w:r>
+      <w:r>
+        <w:rPr>
+          <w:rFonts w:cstheme="minorHAnsi"/>
+          <w:sz w:val="28"/>
+          <w:szCs w:val="28"/>
+        </w:rPr>
+        <w:t>.</w:t>
       </w:r>
     </w:p>
     <w:p>
@@ -3169,13 +3177,131 @@
     <w:p>
       <w:pPr>
         <w:pStyle w:val="ListParagraph"/>
+        <w:numPr>
+          <w:ilvl w:val="2"/>
+          <w:numId w:val="1"/>
+        </w:numPr>
+        <w:rPr>
+          <w:rFonts w:cstheme="minorHAnsi"/>
+          <w:sz w:val="32"/>
+          <w:szCs w:val="32"/>
+        </w:rPr>
+      </w:pPr>
+      <w:r>
+        <w:rPr>
+          <w:rFonts w:cstheme="minorHAnsi"/>
+          <w:sz w:val="32"/>
+          <w:szCs w:val="32"/>
+        </w:rPr>
+        <w:t>Description :</w:t>
+      </w:r>
+    </w:p>
+    <w:p>
+      <w:pPr>
+        <w:pStyle w:val="ListParagraph"/>
+        <w:rPr>
+          <w:rFonts w:cstheme="minorHAnsi"/>
+          <w:sz w:val="28"/>
+          <w:szCs w:val="28"/>
+        </w:rPr>
+      </w:pPr>
+      <w:r>
+        <w:rPr>
+          <w:rFonts w:cstheme="minorHAnsi"/>
+          <w:sz w:val="28"/>
+          <w:szCs w:val="28"/>
+        </w:rPr>
+        <w:t>This is the screen which will appear after user signs in successfully as a</w:t>
+      </w:r>
+      <w:r>
+        <w:rPr>
+          <w:rFonts w:cstheme="minorHAnsi"/>
+          <w:sz w:val="28"/>
+          <w:szCs w:val="28"/>
+        </w:rPr>
+        <w:t>n</w:t>
+      </w:r>
+      <w:r>
+        <w:rPr>
+          <w:rFonts w:cstheme="minorHAnsi"/>
+          <w:sz w:val="28"/>
+          <w:szCs w:val="28"/>
+        </w:rPr>
+        <w:t xml:space="preserve"> </w:t>
+      </w:r>
+      <w:r>
+        <w:rPr>
+          <w:rFonts w:cstheme="minorHAnsi"/>
+          <w:sz w:val="28"/>
+          <w:szCs w:val="28"/>
+        </w:rPr>
+        <w:t xml:space="preserve">Owner </w:t>
+      </w:r>
+      <w:r>
+        <w:rPr>
+          <w:rFonts w:cstheme="minorHAnsi"/>
+          <w:sz w:val="28"/>
+          <w:szCs w:val="28"/>
+        </w:rPr>
+        <w:t xml:space="preserve">, will be the main hub for all </w:t>
+      </w:r>
+      <w:r>
+        <w:rPr>
+          <w:rFonts w:cstheme="minorHAnsi"/>
+          <w:sz w:val="28"/>
+          <w:szCs w:val="28"/>
+        </w:rPr>
+        <w:t>their</w:t>
+      </w:r>
+      <w:r>
+        <w:rPr>
+          <w:rFonts w:cstheme="minorHAnsi"/>
+          <w:sz w:val="28"/>
+          <w:szCs w:val="28"/>
+        </w:rPr>
+        <w:t xml:space="preserve"> work as it leads to all the other screens that have all there permitted actions.</w:t>
+      </w:r>
+    </w:p>
+    <w:p>
+      <w:pPr>
+        <w:pStyle w:val="ListParagraph"/>
+        <w:numPr>
+          <w:ilvl w:val="2"/>
+          <w:numId w:val="1"/>
+        </w:numPr>
+        <w:rPr>
+          <w:rFonts w:cstheme="minorHAnsi"/>
+          <w:sz w:val="28"/>
+          <w:szCs w:val="28"/>
+        </w:rPr>
+      </w:pPr>
+      <w:r>
+        <w:rPr>
+          <w:rFonts w:cstheme="minorHAnsi"/>
+          <w:sz w:val="28"/>
+          <w:szCs w:val="28"/>
+        </w:rPr>
+        <w:t>Functional Requirements:</w:t>
+      </w:r>
+    </w:p>
+    <w:p>
+      <w:pPr>
+        <w:pStyle w:val="ListParagraph"/>
         <w:ind w:left="1080"/>
         <w:rPr>
-          <w:rFonts w:asciiTheme="majorHAnsi" w:hAnsiTheme="majorHAnsi" w:cstheme="majorHAnsi"/>
-          <w:b/>
-          <w:bCs/>
-          <w:sz w:val="36"/>
-          <w:szCs w:val="36"/>
+          <w:rFonts w:cstheme="minorHAnsi"/>
+          <w:sz w:val="28"/>
+          <w:szCs w:val="28"/>
+        </w:rPr>
+      </w:pPr>
+    </w:p>
+    <w:p>
+      <w:pPr>
+        <w:pStyle w:val="ListParagraph"/>
+        <w:rPr>
+          <w:rFonts w:cstheme="minorHAnsi"/>
+          <w:sz w:val="28"/>
+          <w:szCs w:val="28"/>
         </w:rPr>
       </w:pPr>
     </w:p>
@@ -3298,86 +3424,6 @@
     </w:p>
     <w:p>
       <w:pPr>
-        <w:pStyle w:val="ListParagraph"/>
-        <w:ind w:left="1080"/>
-        <w:rPr>
-          <w:rFonts w:asciiTheme="majorHAnsi" w:hAnsiTheme="majorHAnsi" w:cstheme="majorHAnsi"/>
-          <w:b/>
-          <w:bCs/>
-          <w:sz w:val="36"/>
-          <w:szCs w:val="36"/>
-        </w:rPr>
-      </w:pPr>
-    </w:p>
-    <w:p>
-      <w:pPr>
-        <w:pStyle w:val="ListParagraph"/>
-        <w:ind w:left="1080"/>
-        <w:rPr>
-          <w:rFonts w:asciiTheme="majorHAnsi" w:hAnsiTheme="majorHAnsi" w:cstheme="majorHAnsi"/>
-          <w:b/>
-          <w:bCs/>
-          <w:sz w:val="36"/>
-          <w:szCs w:val="36"/>
-        </w:rPr>
-      </w:pPr>
-    </w:p>
-    <w:p>
-      <w:pPr>
-        <w:pStyle w:val="ListParagraph"/>
-        <w:ind w:left="1080"/>
-        <w:rPr>
-          <w:rFonts w:asciiTheme="majorHAnsi" w:hAnsiTheme="majorHAnsi" w:cstheme="majorHAnsi"/>
-          <w:b/>
-          <w:bCs/>
-          <w:sz w:val="36"/>
-          <w:szCs w:val="36"/>
-        </w:rPr>
-      </w:pPr>
-    </w:p>
-    <w:p>
-      <w:pPr>
-        <w:pStyle w:val="ListParagraph"/>
-        <w:ind w:left="1080"/>
-        <w:rPr>
-          <w:rFonts w:asciiTheme="majorHAnsi" w:hAnsiTheme="majorHAnsi" w:cstheme="majorHAnsi"/>
-          <w:b/>
-          <w:bCs/>
-          <w:sz w:val="36"/>
-          <w:szCs w:val="36"/>
-        </w:rPr>
-      </w:pPr>
-    </w:p>
-    <w:p>
-      <w:pPr>
-        <w:pStyle w:val="ListParagraph"/>
-        <w:ind w:left="1080"/>
-        <w:rPr>
-          <w:rFonts w:asciiTheme="majorHAnsi" w:hAnsiTheme="majorHAnsi" w:cstheme="majorHAnsi"/>
-          <w:b/>
-          <w:bCs/>
-          <w:sz w:val="36"/>
-          <w:szCs w:val="36"/>
-        </w:rPr>
-      </w:pPr>
-    </w:p>
-    <w:p>
-      <w:pPr>
-        <w:pStyle w:val="ListParagraph"/>
-        <w:ind w:left="1080"/>
-        <w:rPr>
-          <w:rFonts w:asciiTheme="majorHAnsi" w:hAnsiTheme="majorHAnsi" w:cstheme="majorHAnsi"/>
-          <w:b/>
-          <w:bCs/>
-          <w:sz w:val="36"/>
-          <w:szCs w:val="36"/>
-        </w:rPr>
-      </w:pPr>
-    </w:p>
-    <w:p>
-      <w:pPr>
-        <w:pStyle w:val="ListParagraph"/>
-        <w:ind w:left="1080"/>
         <w:rPr>
           <w:rFonts w:asciiTheme="majorHAnsi" w:hAnsiTheme="majorHAnsi" w:cstheme="majorHAnsi"/>
           <w:b/>
@@ -3406,6 +3452,7 @@
         <w:rPr>
           <w:noProof/>
         </w:rPr>
+        <w:lastRenderedPageBreak/>
         <w:drawing>
           <wp:anchor distT="0" distB="0" distL="114300" distR="114300" simplePos="0" relativeHeight="251660288" behindDoc="0" locked="0" layoutInCell="1" allowOverlap="1" wp14:anchorId="6098F557" wp14:editId="32AD7E74">
             <wp:simplePos x="0" y="0"/>
@@ -3483,13 +3530,113 @@
     <w:p>
       <w:pPr>
         <w:pStyle w:val="ListParagraph"/>
+        <w:numPr>
+          <w:ilvl w:val="2"/>
+          <w:numId w:val="1"/>
+        </w:numPr>
+        <w:rPr>
+          <w:rFonts w:cstheme="minorHAnsi"/>
+          <w:sz w:val="32"/>
+          <w:szCs w:val="32"/>
+        </w:rPr>
+      </w:pPr>
+      <w:r>
+        <w:rPr>
+          <w:rFonts w:cstheme="minorHAnsi"/>
+          <w:sz w:val="32"/>
+          <w:szCs w:val="32"/>
+        </w:rPr>
+        <w:t>Description :</w:t>
+      </w:r>
+    </w:p>
+    <w:p>
+      <w:pPr>
+        <w:pStyle w:val="ListParagraph"/>
+        <w:rPr>
+          <w:rFonts w:cstheme="minorHAnsi"/>
+          <w:sz w:val="28"/>
+          <w:szCs w:val="28"/>
+        </w:rPr>
+      </w:pPr>
+      <w:r>
+        <w:rPr>
+          <w:rFonts w:cstheme="minorHAnsi"/>
+          <w:sz w:val="28"/>
+          <w:szCs w:val="28"/>
+        </w:rPr>
+        <w:t xml:space="preserve">This is the screen which will appear after user signs in successfully as a </w:t>
+      </w:r>
+      <w:r>
+        <w:rPr>
+          <w:rFonts w:cstheme="minorHAnsi"/>
+          <w:sz w:val="28"/>
+          <w:szCs w:val="28"/>
+        </w:rPr>
+        <w:t>manager</w:t>
+      </w:r>
+      <w:r>
+        <w:rPr>
+          <w:rFonts w:cstheme="minorHAnsi"/>
+          <w:sz w:val="28"/>
+          <w:szCs w:val="28"/>
+        </w:rPr>
+        <w:t xml:space="preserve"> </w:t>
+      </w:r>
+      <w:r>
+        <w:rPr>
+          <w:rFonts w:cstheme="minorHAnsi"/>
+          <w:sz w:val="28"/>
+          <w:szCs w:val="28"/>
+        </w:rPr>
+        <w:t xml:space="preserve">, will be the main hub for all </w:t>
+      </w:r>
+      <w:r>
+        <w:rPr>
+          <w:rFonts w:cstheme="minorHAnsi"/>
+          <w:sz w:val="28"/>
+          <w:szCs w:val="28"/>
+        </w:rPr>
+        <w:t>their</w:t>
+      </w:r>
+      <w:r>
+        <w:rPr>
+          <w:rFonts w:cstheme="minorHAnsi"/>
+          <w:sz w:val="28"/>
+          <w:szCs w:val="28"/>
+        </w:rPr>
+        <w:t xml:space="preserve"> work as it leads to all the other screens that have all there permitted actions.</w:t>
+      </w:r>
+    </w:p>
+    <w:p>
+      <w:pPr>
+        <w:pStyle w:val="ListParagraph"/>
+        <w:numPr>
+          <w:ilvl w:val="2"/>
+          <w:numId w:val="1"/>
+        </w:numPr>
+        <w:rPr>
+          <w:rFonts w:cstheme="minorHAnsi"/>
+          <w:sz w:val="28"/>
+          <w:szCs w:val="28"/>
+        </w:rPr>
+      </w:pPr>
+      <w:r>
+        <w:rPr>
+          <w:rFonts w:cstheme="minorHAnsi"/>
+          <w:sz w:val="28"/>
+          <w:szCs w:val="28"/>
+        </w:rPr>
+        <w:t>Functional Requirements:</w:t>
+      </w:r>
+    </w:p>
+    <w:p>
+      <w:pPr>
+        <w:pStyle w:val="ListParagraph"/>
         <w:ind w:left="1080"/>
         <w:rPr>
-          <w:rFonts w:asciiTheme="majorHAnsi" w:hAnsiTheme="majorHAnsi" w:cstheme="majorHAnsi"/>
-          <w:b/>
-          <w:bCs/>
-          <w:sz w:val="36"/>
-          <w:szCs w:val="36"/>
+          <w:rFonts w:cstheme="minorHAnsi"/>
+          <w:sz w:val="28"/>
+          <w:szCs w:val="28"/>
         </w:rPr>
       </w:pPr>
     </w:p>
@@ -3498,11 +3645,9 @@
         <w:pStyle w:val="ListParagraph"/>
         <w:ind w:left="1080"/>
         <w:rPr>
-          <w:rFonts w:asciiTheme="majorHAnsi" w:hAnsiTheme="majorHAnsi" w:cstheme="majorHAnsi"/>
-          <w:b/>
-          <w:bCs/>
-          <w:sz w:val="36"/>
-          <w:szCs w:val="36"/>
+          <w:rFonts w:cstheme="minorHAnsi"/>
+          <w:sz w:val="32"/>
+          <w:szCs w:val="32"/>
         </w:rPr>
       </w:pPr>
     </w:p>
@@ -3586,86 +3731,6 @@
     </w:p>
     <w:p>
       <w:pPr>
-        <w:pStyle w:val="ListParagraph"/>
-        <w:ind w:left="1080"/>
-        <w:rPr>
-          <w:rFonts w:asciiTheme="majorHAnsi" w:hAnsiTheme="majorHAnsi" w:cstheme="majorHAnsi"/>
-          <w:b/>
-          <w:bCs/>
-          <w:sz w:val="36"/>
-          <w:szCs w:val="36"/>
-        </w:rPr>
-      </w:pPr>
-    </w:p>
-    <w:p>
-      <w:pPr>
-        <w:pStyle w:val="ListParagraph"/>
-        <w:ind w:left="1080"/>
-        <w:rPr>
-          <w:rFonts w:asciiTheme="majorHAnsi" w:hAnsiTheme="majorHAnsi" w:cstheme="majorHAnsi"/>
-          <w:b/>
-          <w:bCs/>
-          <w:sz w:val="36"/>
-          <w:szCs w:val="36"/>
-        </w:rPr>
-      </w:pPr>
-    </w:p>
-    <w:p>
-      <w:pPr>
-        <w:pStyle w:val="ListParagraph"/>
-        <w:ind w:left="1080"/>
-        <w:rPr>
-          <w:rFonts w:asciiTheme="majorHAnsi" w:hAnsiTheme="majorHAnsi" w:cstheme="majorHAnsi"/>
-          <w:b/>
-          <w:bCs/>
-          <w:sz w:val="36"/>
-          <w:szCs w:val="36"/>
-        </w:rPr>
-      </w:pPr>
-    </w:p>
-    <w:p>
-      <w:pPr>
-        <w:pStyle w:val="ListParagraph"/>
-        <w:ind w:left="1080"/>
-        <w:rPr>
-          <w:rFonts w:asciiTheme="majorHAnsi" w:hAnsiTheme="majorHAnsi" w:cstheme="majorHAnsi"/>
-          <w:b/>
-          <w:bCs/>
-          <w:sz w:val="36"/>
-          <w:szCs w:val="36"/>
-        </w:rPr>
-      </w:pPr>
-    </w:p>
-    <w:p>
-      <w:pPr>
-        <w:pStyle w:val="ListParagraph"/>
-        <w:ind w:left="1080"/>
-        <w:rPr>
-          <w:rFonts w:asciiTheme="majorHAnsi" w:hAnsiTheme="majorHAnsi" w:cstheme="majorHAnsi"/>
-          <w:b/>
-          <w:bCs/>
-          <w:sz w:val="36"/>
-          <w:szCs w:val="36"/>
-        </w:rPr>
-      </w:pPr>
-    </w:p>
-    <w:p>
-      <w:pPr>
-        <w:pStyle w:val="ListParagraph"/>
-        <w:ind w:left="1080"/>
-        <w:rPr>
-          <w:rFonts w:asciiTheme="majorHAnsi" w:hAnsiTheme="majorHAnsi" w:cstheme="majorHAnsi"/>
-          <w:b/>
-          <w:bCs/>
-          <w:sz w:val="36"/>
-          <w:szCs w:val="36"/>
-        </w:rPr>
-      </w:pPr>
-    </w:p>
-    <w:p>
-      <w:pPr>
-        <w:pStyle w:val="ListParagraph"/>
-        <w:ind w:left="1080"/>
         <w:rPr>
           <w:rFonts w:asciiTheme="majorHAnsi" w:hAnsiTheme="majorHAnsi" w:cstheme="majorHAnsi"/>
           <w:b/>
@@ -3772,6 +3837,1236 @@
     <w:p>
       <w:pPr>
         <w:pStyle w:val="ListParagraph"/>
+        <w:ind w:left="1080"/>
+        <w:rPr>
+          <w:rFonts w:asciiTheme="majorHAnsi" w:hAnsiTheme="majorHAnsi" w:cstheme="majorHAnsi"/>
+          <w:b/>
+          <w:bCs/>
+          <w:sz w:val="36"/>
+          <w:szCs w:val="36"/>
+        </w:rPr>
+      </w:pPr>
+    </w:p>
+    <w:p>
+      <w:pPr>
+        <w:pStyle w:val="ListParagraph"/>
+        <w:numPr>
+          <w:ilvl w:val="2"/>
+          <w:numId w:val="1"/>
+        </w:numPr>
+        <w:rPr>
+          <w:rFonts w:cstheme="minorHAnsi"/>
+          <w:sz w:val="28"/>
+          <w:szCs w:val="28"/>
+        </w:rPr>
+      </w:pPr>
+      <w:r>
+        <w:rPr>
+          <w:rFonts w:cstheme="minorHAnsi"/>
+          <w:sz w:val="28"/>
+          <w:szCs w:val="28"/>
+        </w:rPr>
+        <w:t xml:space="preserve">Description: </w:t>
+      </w:r>
+    </w:p>
+    <w:p>
+      <w:pPr>
+        <w:pStyle w:val="ListParagraph"/>
+        <w:ind w:left="1080"/>
+        <w:rPr>
+          <w:rFonts w:cstheme="minorHAnsi"/>
+          <w:sz w:val="28"/>
+          <w:szCs w:val="28"/>
+        </w:rPr>
+      </w:pPr>
+      <w:r>
+        <w:rPr>
+          <w:rFonts w:cstheme="minorHAnsi"/>
+          <w:sz w:val="28"/>
+          <w:szCs w:val="28"/>
+        </w:rPr>
+        <w:t>This is the screen which will appear after user signs in successfully as a receptionist, will be the main hub for all there work as it leads to all the other screens that have all there permitted actions.</w:t>
+      </w:r>
+    </w:p>
+    <w:p>
+      <w:pPr>
+        <w:pStyle w:val="ListParagraph"/>
+        <w:numPr>
+          <w:ilvl w:val="2"/>
+          <w:numId w:val="1"/>
+        </w:numPr>
+        <w:rPr>
+          <w:rFonts w:cstheme="minorHAnsi"/>
+          <w:sz w:val="28"/>
+          <w:szCs w:val="28"/>
+        </w:rPr>
+      </w:pPr>
+      <w:r>
+        <w:rPr>
+          <w:rFonts w:cstheme="minorHAnsi"/>
+          <w:sz w:val="28"/>
+          <w:szCs w:val="28"/>
+        </w:rPr>
+        <w:t>Functional Requirements:</w:t>
+      </w:r>
+    </w:p>
+    <w:p>
+      <w:pPr>
+        <w:pStyle w:val="ListParagraph"/>
+        <w:numPr>
+          <w:ilvl w:val="3"/>
+          <w:numId w:val="1"/>
+        </w:numPr>
+        <w:rPr>
+          <w:rFonts w:cstheme="minorHAnsi"/>
+          <w:b/>
+          <w:bCs/>
+          <w:sz w:val="28"/>
+          <w:szCs w:val="28"/>
+        </w:rPr>
+      </w:pPr>
+      <w:r>
+        <w:rPr>
+          <w:rFonts w:cstheme="minorHAnsi"/>
+          <w:b/>
+          <w:bCs/>
+          <w:sz w:val="28"/>
+          <w:szCs w:val="28"/>
+        </w:rPr>
+        <w:t>Re030:</w:t>
+      </w:r>
+      <w:r>
+        <w:rPr>
+          <w:rFonts w:cstheme="minorHAnsi"/>
+          <w:b/>
+          <w:bCs/>
+          <w:sz w:val="28"/>
+          <w:szCs w:val="28"/>
+        </w:rPr>
+        <w:t xml:space="preserve"> </w:t>
+      </w:r>
+      <w:r>
+        <w:rPr>
+          <w:rFonts w:cstheme="minorHAnsi"/>
+          <w:sz w:val="28"/>
+          <w:szCs w:val="28"/>
+        </w:rPr>
+        <w:t>No fields can be empty</w:t>
+      </w:r>
+    </w:p>
+    <w:p>
+      <w:pPr>
+        <w:pStyle w:val="ListParagraph"/>
+        <w:ind w:left="2160"/>
+        <w:rPr>
+          <w:rFonts w:cstheme="minorHAnsi"/>
+          <w:sz w:val="28"/>
+          <w:szCs w:val="28"/>
+        </w:rPr>
+      </w:pPr>
+      <w:r>
+        <w:rPr>
+          <w:rFonts w:cstheme="minorHAnsi"/>
+          <w:b/>
+          <w:bCs/>
+          <w:sz w:val="28"/>
+          <w:szCs w:val="28"/>
+        </w:rPr>
+        <w:t xml:space="preserve">Re030a: </w:t>
+      </w:r>
+      <w:r>
+        <w:rPr>
+          <w:rFonts w:cstheme="minorHAnsi"/>
+          <w:sz w:val="28"/>
+          <w:szCs w:val="28"/>
+        </w:rPr>
+        <w:t xml:space="preserve">if </w:t>
+      </w:r>
+      <w:r>
+        <w:rPr>
+          <w:rFonts w:cstheme="minorHAnsi"/>
+          <w:sz w:val="28"/>
+          <w:szCs w:val="28"/>
+        </w:rPr>
+        <w:t>detected</w:t>
+      </w:r>
+      <w:r>
+        <w:rPr>
+          <w:rFonts w:cstheme="minorHAnsi"/>
+          <w:sz w:val="28"/>
+          <w:szCs w:val="28"/>
+        </w:rPr>
+        <w:t xml:space="preserve"> any field is empty when ad</w:t>
+      </w:r>
+      <w:r>
+        <w:rPr>
+          <w:rFonts w:cstheme="minorHAnsi"/>
+          <w:sz w:val="28"/>
+          <w:szCs w:val="28"/>
+        </w:rPr>
+        <w:t xml:space="preserve">d </w:t>
+      </w:r>
+      <w:r>
+        <w:rPr>
+          <w:rFonts w:cstheme="minorHAnsi"/>
+          <w:sz w:val="28"/>
+          <w:szCs w:val="28"/>
+        </w:rPr>
+        <w:t>button is pressed display error message “</w:t>
+      </w:r>
+      <w:r>
+        <w:rPr>
+          <w:rFonts w:cstheme="minorHAnsi"/>
+          <w:sz w:val="28"/>
+          <w:szCs w:val="28"/>
+        </w:rPr>
+        <w:t>Empty TextField Detected</w:t>
+      </w:r>
+      <w:r>
+        <w:rPr>
+          <w:rFonts w:cstheme="minorHAnsi"/>
+          <w:sz w:val="28"/>
+          <w:szCs w:val="28"/>
+        </w:rPr>
+        <w:t>”</w:t>
+      </w:r>
+    </w:p>
+    <w:p>
+      <w:pPr>
+        <w:pStyle w:val="ListParagraph"/>
+        <w:ind w:left="2160"/>
+        <w:rPr>
+          <w:rFonts w:cstheme="minorHAnsi"/>
+          <w:sz w:val="28"/>
+          <w:szCs w:val="28"/>
+        </w:rPr>
+      </w:pPr>
+    </w:p>
+    <w:p>
+      <w:pPr>
+        <w:pStyle w:val="ListParagraph"/>
+        <w:numPr>
+          <w:ilvl w:val="3"/>
+          <w:numId w:val="1"/>
+        </w:numPr>
+        <w:rPr>
+          <w:rFonts w:cstheme="minorHAnsi"/>
+          <w:b/>
+          <w:bCs/>
+          <w:sz w:val="28"/>
+          <w:szCs w:val="28"/>
+        </w:rPr>
+      </w:pPr>
+      <w:r>
+        <w:rPr>
+          <w:rFonts w:cstheme="minorHAnsi"/>
+          <w:b/>
+          <w:bCs/>
+          <w:sz w:val="28"/>
+          <w:szCs w:val="28"/>
+        </w:rPr>
+        <w:t>Re031:</w:t>
+      </w:r>
+      <w:r>
+        <w:rPr>
+          <w:rFonts w:cstheme="minorHAnsi"/>
+          <w:b/>
+          <w:bCs/>
+          <w:sz w:val="28"/>
+          <w:szCs w:val="28"/>
+        </w:rPr>
+        <w:t xml:space="preserve"> </w:t>
+      </w:r>
+      <w:r>
+        <w:rPr>
+          <w:rFonts w:cstheme="minorHAnsi"/>
+          <w:sz w:val="28"/>
+          <w:szCs w:val="28"/>
+        </w:rPr>
+        <w:t xml:space="preserve">Full name must not contain any letters </w:t>
+      </w:r>
+    </w:p>
+    <w:p>
+      <w:pPr>
+        <w:pStyle w:val="ListParagraph"/>
+        <w:ind w:left="2160"/>
+        <w:rPr>
+          <w:rFonts w:cstheme="minorHAnsi"/>
+          <w:sz w:val="28"/>
+          <w:szCs w:val="28"/>
+        </w:rPr>
+      </w:pPr>
+      <w:r>
+        <w:rPr>
+          <w:rFonts w:cstheme="minorHAnsi"/>
+          <w:b/>
+          <w:bCs/>
+          <w:sz w:val="28"/>
+          <w:szCs w:val="28"/>
+        </w:rPr>
+        <w:t>Re031a:</w:t>
+      </w:r>
+      <w:r>
+        <w:rPr>
+          <w:rFonts w:cstheme="minorHAnsi"/>
+          <w:b/>
+          <w:bCs/>
+          <w:sz w:val="28"/>
+          <w:szCs w:val="28"/>
+        </w:rPr>
+        <w:t xml:space="preserve"> </w:t>
+      </w:r>
+      <w:r>
+        <w:rPr>
+          <w:rFonts w:cstheme="minorHAnsi"/>
+          <w:sz w:val="28"/>
+          <w:szCs w:val="28"/>
+        </w:rPr>
+        <w:t xml:space="preserve">if detected </w:t>
+      </w:r>
+      <w:r>
+        <w:rPr>
+          <w:rFonts w:cstheme="minorHAnsi"/>
+          <w:sz w:val="28"/>
+          <w:szCs w:val="28"/>
+        </w:rPr>
+        <w:t xml:space="preserve">number in  Full name field </w:t>
+      </w:r>
+      <w:r>
+        <w:rPr>
+          <w:rFonts w:cstheme="minorHAnsi"/>
+          <w:sz w:val="28"/>
+          <w:szCs w:val="28"/>
+        </w:rPr>
+        <w:t xml:space="preserve">  when ad</w:t>
+      </w:r>
+      <w:r>
+        <w:rPr>
+          <w:rFonts w:cstheme="minorHAnsi"/>
+          <w:sz w:val="28"/>
+          <w:szCs w:val="28"/>
+        </w:rPr>
+        <w:t>d</w:t>
+      </w:r>
+      <w:r>
+        <w:rPr>
+          <w:rFonts w:cstheme="minorHAnsi"/>
+          <w:sz w:val="28"/>
+          <w:szCs w:val="28"/>
+        </w:rPr>
+        <w:t xml:space="preserve"> button is pressed display error message “</w:t>
+      </w:r>
+      <w:r>
+        <w:rPr>
+          <w:rFonts w:cstheme="minorHAnsi"/>
+          <w:sz w:val="28"/>
+          <w:szCs w:val="28"/>
+        </w:rPr>
+        <w:t>Full-name Cannot Contain  Number</w:t>
+      </w:r>
+      <w:r>
+        <w:rPr>
+          <w:rFonts w:cstheme="minorHAnsi"/>
+          <w:sz w:val="28"/>
+          <w:szCs w:val="28"/>
+        </w:rPr>
+        <w:t>”</w:t>
+      </w:r>
+    </w:p>
+    <w:p>
+      <w:pPr>
+        <w:pStyle w:val="ListParagraph"/>
+        <w:ind w:left="2160"/>
+        <w:rPr>
+          <w:rFonts w:cstheme="minorHAnsi"/>
+          <w:sz w:val="28"/>
+          <w:szCs w:val="28"/>
+        </w:rPr>
+      </w:pPr>
+    </w:p>
+    <w:p>
+      <w:pPr>
+        <w:pStyle w:val="ListParagraph"/>
+        <w:numPr>
+          <w:ilvl w:val="3"/>
+          <w:numId w:val="1"/>
+        </w:numPr>
+        <w:rPr>
+          <w:rFonts w:cstheme="minorHAnsi"/>
+          <w:sz w:val="28"/>
+          <w:szCs w:val="28"/>
+        </w:rPr>
+      </w:pPr>
+      <w:r>
+        <w:rPr>
+          <w:rFonts w:cstheme="minorHAnsi"/>
+          <w:b/>
+          <w:bCs/>
+          <w:sz w:val="28"/>
+          <w:szCs w:val="28"/>
+        </w:rPr>
+        <w:t>Re032:</w:t>
+      </w:r>
+      <w:r>
+        <w:rPr>
+          <w:rFonts w:cstheme="minorHAnsi"/>
+          <w:sz w:val="28"/>
+          <w:szCs w:val="28"/>
+        </w:rPr>
+        <w:t xml:space="preserve"> </w:t>
+      </w:r>
+      <w:r>
+        <w:rPr>
+          <w:rFonts w:cstheme="minorHAnsi"/>
+          <w:sz w:val="28"/>
+          <w:szCs w:val="28"/>
+        </w:rPr>
+        <w:t>Number must contain exactly 10 numbers</w:t>
+      </w:r>
+    </w:p>
+    <w:p>
+      <w:pPr>
+        <w:pStyle w:val="ListParagraph"/>
+        <w:ind w:left="2160"/>
+        <w:rPr>
+          <w:rFonts w:cstheme="minorHAnsi"/>
+          <w:sz w:val="28"/>
+          <w:szCs w:val="28"/>
+        </w:rPr>
+      </w:pPr>
+      <w:r>
+        <w:rPr>
+          <w:rFonts w:cstheme="minorHAnsi"/>
+          <w:b/>
+          <w:bCs/>
+          <w:sz w:val="28"/>
+          <w:szCs w:val="28"/>
+        </w:rPr>
+        <w:t>Re032a:</w:t>
+      </w:r>
+      <w:r>
+        <w:rPr>
+          <w:rFonts w:cstheme="minorHAnsi"/>
+          <w:sz w:val="28"/>
+          <w:szCs w:val="28"/>
+        </w:rPr>
+        <w:t xml:space="preserve"> </w:t>
+      </w:r>
+      <w:r>
+        <w:rPr>
+          <w:rFonts w:cstheme="minorHAnsi"/>
+          <w:sz w:val="28"/>
+          <w:szCs w:val="28"/>
+        </w:rPr>
+        <w:t xml:space="preserve">if detected </w:t>
+      </w:r>
+      <w:r>
+        <w:rPr>
+          <w:rFonts w:cstheme="minorHAnsi"/>
+          <w:sz w:val="28"/>
+          <w:szCs w:val="28"/>
+        </w:rPr>
+        <w:t xml:space="preserve">number of numbers not equal to 10 </w:t>
+      </w:r>
+      <w:r>
+        <w:rPr>
+          <w:rFonts w:cstheme="minorHAnsi"/>
+          <w:sz w:val="28"/>
+          <w:szCs w:val="28"/>
+        </w:rPr>
+        <w:t>when ad</w:t>
+      </w:r>
+      <w:r>
+        <w:rPr>
+          <w:rFonts w:cstheme="minorHAnsi"/>
+          <w:sz w:val="28"/>
+          <w:szCs w:val="28"/>
+        </w:rPr>
+        <w:t>d</w:t>
+      </w:r>
+      <w:r>
+        <w:rPr>
+          <w:rFonts w:cstheme="minorHAnsi"/>
+          <w:sz w:val="28"/>
+          <w:szCs w:val="28"/>
+        </w:rPr>
+        <w:t xml:space="preserve"> button is pressed display error message “</w:t>
+      </w:r>
+      <w:r>
+        <w:rPr>
+          <w:rFonts w:cstheme="minorHAnsi"/>
+          <w:sz w:val="28"/>
+          <w:szCs w:val="28"/>
+        </w:rPr>
+        <w:t>Number Must contain 10 numbers given number is</w:t>
+      </w:r>
+      <w:r>
+        <w:rPr>
+          <w:rFonts w:cstheme="minorHAnsi"/>
+          <w:sz w:val="28"/>
+          <w:szCs w:val="28"/>
+        </w:rPr>
+        <w:t xml:space="preserve"> + (number of numbers given by user)</w:t>
+      </w:r>
+      <w:r>
+        <w:rPr>
+          <w:rFonts w:cstheme="minorHAnsi"/>
+          <w:sz w:val="28"/>
+          <w:szCs w:val="28"/>
+        </w:rPr>
+        <w:t>”</w:t>
+      </w:r>
+    </w:p>
+    <w:p>
+      <w:pPr>
+        <w:pStyle w:val="ListParagraph"/>
+        <w:ind w:left="2160"/>
+        <w:rPr>
+          <w:rFonts w:cstheme="minorHAnsi"/>
+          <w:sz w:val="28"/>
+          <w:szCs w:val="28"/>
+        </w:rPr>
+      </w:pPr>
+      <w:r>
+        <w:rPr>
+          <w:rFonts w:cstheme="minorHAnsi"/>
+          <w:b/>
+          <w:bCs/>
+          <w:sz w:val="28"/>
+          <w:szCs w:val="28"/>
+        </w:rPr>
+        <w:lastRenderedPageBreak/>
+        <w:t>Re032b:</w:t>
+      </w:r>
+      <w:r>
+        <w:rPr>
+          <w:rFonts w:cstheme="minorHAnsi"/>
+          <w:sz w:val="28"/>
+          <w:szCs w:val="28"/>
+        </w:rPr>
+        <w:t xml:space="preserve"> Number must start with 05</w:t>
+      </w:r>
+    </w:p>
+    <w:p>
+      <w:pPr>
+        <w:pStyle w:val="ListParagraph"/>
+        <w:ind w:left="2160"/>
+        <w:rPr>
+          <w:rFonts w:cstheme="minorHAnsi"/>
+          <w:sz w:val="28"/>
+          <w:szCs w:val="28"/>
+        </w:rPr>
+      </w:pPr>
+      <w:r>
+        <w:rPr>
+          <w:rFonts w:cstheme="minorHAnsi"/>
+          <w:b/>
+          <w:bCs/>
+          <w:sz w:val="28"/>
+          <w:szCs w:val="28"/>
+        </w:rPr>
+        <w:t>Re032c:</w:t>
+      </w:r>
+      <w:r>
+        <w:rPr>
+          <w:rFonts w:cstheme="minorHAnsi"/>
+          <w:sz w:val="28"/>
+          <w:szCs w:val="28"/>
+        </w:rPr>
+        <w:t xml:space="preserve"> </w:t>
+      </w:r>
+      <w:r>
+        <w:rPr>
+          <w:rFonts w:cstheme="minorHAnsi"/>
+          <w:sz w:val="28"/>
+          <w:szCs w:val="28"/>
+        </w:rPr>
+        <w:t>if detected</w:t>
+      </w:r>
+      <w:r>
+        <w:rPr>
+          <w:rFonts w:cstheme="minorHAnsi"/>
+          <w:sz w:val="28"/>
+          <w:szCs w:val="28"/>
+        </w:rPr>
+        <w:t xml:space="preserve"> number doesn’t start with 05</w:t>
+      </w:r>
+      <w:r>
+        <w:rPr>
+          <w:rFonts w:cstheme="minorHAnsi"/>
+          <w:sz w:val="28"/>
+          <w:szCs w:val="28"/>
+        </w:rPr>
+        <w:t xml:space="preserve"> when add button is pressed display error message “</w:t>
+      </w:r>
+      <w:r>
+        <w:rPr>
+          <w:rFonts w:cstheme="minorHAnsi"/>
+          <w:sz w:val="28"/>
+          <w:szCs w:val="28"/>
+        </w:rPr>
+        <w:t>Number Must Start with 05</w:t>
+      </w:r>
+      <w:r>
+        <w:rPr>
+          <w:rFonts w:cstheme="minorHAnsi"/>
+          <w:sz w:val="28"/>
+          <w:szCs w:val="28"/>
+        </w:rPr>
+        <w:t>”</w:t>
+      </w:r>
+    </w:p>
+    <w:p>
+      <w:pPr>
+        <w:pStyle w:val="ListParagraph"/>
+        <w:ind w:left="2160"/>
+        <w:rPr>
+          <w:rFonts w:cstheme="minorHAnsi"/>
+          <w:sz w:val="28"/>
+          <w:szCs w:val="28"/>
+        </w:rPr>
+      </w:pPr>
+      <w:r>
+        <w:rPr>
+          <w:rFonts w:cstheme="minorHAnsi"/>
+          <w:b/>
+          <w:bCs/>
+          <w:sz w:val="28"/>
+          <w:szCs w:val="28"/>
+        </w:rPr>
+        <w:t>Re032d:</w:t>
+      </w:r>
+      <w:r>
+        <w:rPr>
+          <w:rFonts w:cstheme="minorHAnsi"/>
+          <w:sz w:val="28"/>
+          <w:szCs w:val="28"/>
+        </w:rPr>
+        <w:t xml:space="preserve"> number must be smaller than </w:t>
+      </w:r>
+      <w:r>
+        <w:rPr>
+          <w:rFonts w:cstheme="minorHAnsi"/>
+          <w:sz w:val="28"/>
+          <w:szCs w:val="28"/>
+        </w:rPr>
+        <w:t>2147483646</w:t>
+      </w:r>
+    </w:p>
+    <w:p>
+      <w:pPr>
+        <w:pStyle w:val="ListParagraph"/>
+        <w:ind w:left="2160"/>
+        <w:rPr>
+          <w:rFonts w:cstheme="minorHAnsi"/>
+          <w:sz w:val="28"/>
+          <w:szCs w:val="28"/>
+        </w:rPr>
+      </w:pPr>
+      <w:r>
+        <w:rPr>
+          <w:rFonts w:cstheme="minorHAnsi"/>
+          <w:b/>
+          <w:bCs/>
+          <w:sz w:val="28"/>
+          <w:szCs w:val="28"/>
+        </w:rPr>
+        <w:t>Re032e:</w:t>
+      </w:r>
+      <w:r>
+        <w:rPr>
+          <w:rFonts w:cstheme="minorHAnsi"/>
+          <w:sz w:val="28"/>
+          <w:szCs w:val="28"/>
+        </w:rPr>
+        <w:t xml:space="preserve"> </w:t>
+      </w:r>
+      <w:r>
+        <w:rPr>
+          <w:rFonts w:cstheme="minorHAnsi"/>
+          <w:sz w:val="28"/>
+          <w:szCs w:val="28"/>
+        </w:rPr>
+        <w:t xml:space="preserve">if detected number </w:t>
+      </w:r>
+      <w:r>
+        <w:rPr>
+          <w:rFonts w:cstheme="minorHAnsi"/>
+          <w:sz w:val="28"/>
+          <w:szCs w:val="28"/>
+        </w:rPr>
+        <w:t xml:space="preserve">is bigger than </w:t>
+      </w:r>
+      <w:r>
+        <w:rPr>
+          <w:rFonts w:cstheme="minorHAnsi"/>
+          <w:sz w:val="28"/>
+          <w:szCs w:val="28"/>
+        </w:rPr>
+        <w:t>2147483646</w:t>
+      </w:r>
+      <w:r>
+        <w:rPr>
+          <w:rFonts w:cstheme="minorHAnsi"/>
+          <w:sz w:val="28"/>
+          <w:szCs w:val="28"/>
+        </w:rPr>
+        <w:t xml:space="preserve">   when add button is pressed display error message “</w:t>
+      </w:r>
+      <w:r>
+        <w:rPr>
+          <w:rFonts w:cstheme="minorHAnsi"/>
+          <w:sz w:val="28"/>
+          <w:szCs w:val="28"/>
+        </w:rPr>
+        <w:t>Number Is Too Big</w:t>
+      </w:r>
+      <w:r>
+        <w:rPr>
+          <w:rFonts w:cstheme="minorHAnsi"/>
+          <w:sz w:val="28"/>
+          <w:szCs w:val="28"/>
+        </w:rPr>
+        <w:t>”</w:t>
+      </w:r>
+    </w:p>
+    <w:p>
+      <w:pPr>
+        <w:pStyle w:val="ListParagraph"/>
+        <w:ind w:left="2160"/>
+        <w:rPr>
+          <w:rFonts w:cstheme="minorHAnsi"/>
+          <w:b/>
+          <w:bCs/>
+          <w:sz w:val="28"/>
+          <w:szCs w:val="28"/>
+        </w:rPr>
+      </w:pPr>
+    </w:p>
+    <w:p>
+      <w:pPr>
+        <w:pStyle w:val="ListParagraph"/>
+        <w:numPr>
+          <w:ilvl w:val="3"/>
+          <w:numId w:val="1"/>
+        </w:numPr>
+        <w:rPr>
+          <w:rFonts w:cstheme="minorHAnsi"/>
+          <w:b/>
+          <w:bCs/>
+          <w:sz w:val="28"/>
+          <w:szCs w:val="28"/>
+        </w:rPr>
+      </w:pPr>
+      <w:r>
+        <w:rPr>
+          <w:rFonts w:cstheme="minorHAnsi"/>
+          <w:b/>
+          <w:bCs/>
+          <w:sz w:val="28"/>
+          <w:szCs w:val="28"/>
+        </w:rPr>
+        <w:t>Req033:</w:t>
+      </w:r>
+      <w:r>
+        <w:rPr>
+          <w:rFonts w:cstheme="minorHAnsi"/>
+          <w:sz w:val="28"/>
+          <w:szCs w:val="28"/>
+        </w:rPr>
+        <w:t xml:space="preserve">ID must be smaller than </w:t>
+      </w:r>
+      <w:r>
+        <w:rPr>
+          <w:rFonts w:cstheme="minorHAnsi"/>
+          <w:sz w:val="28"/>
+          <w:szCs w:val="28"/>
+        </w:rPr>
+        <w:t>2147483646</w:t>
+      </w:r>
+    </w:p>
+    <w:p>
+      <w:pPr>
+        <w:pStyle w:val="ListParagraph"/>
+        <w:ind w:left="2160"/>
+        <w:rPr>
+          <w:rFonts w:cstheme="minorHAnsi"/>
+          <w:sz w:val="28"/>
+          <w:szCs w:val="28"/>
+        </w:rPr>
+      </w:pPr>
+      <w:r>
+        <w:rPr>
+          <w:rFonts w:cstheme="minorHAnsi"/>
+          <w:b/>
+          <w:bCs/>
+          <w:sz w:val="28"/>
+          <w:szCs w:val="28"/>
+        </w:rPr>
+        <w:t xml:space="preserve">Req033a: </w:t>
+      </w:r>
+      <w:r>
+        <w:rPr>
+          <w:rFonts w:cstheme="minorHAnsi"/>
+          <w:sz w:val="28"/>
+          <w:szCs w:val="28"/>
+        </w:rPr>
+        <w:t xml:space="preserve">if detected </w:t>
+      </w:r>
+      <w:r>
+        <w:rPr>
+          <w:rFonts w:cstheme="minorHAnsi"/>
+          <w:sz w:val="28"/>
+          <w:szCs w:val="28"/>
+        </w:rPr>
+        <w:t>ID</w:t>
+      </w:r>
+      <w:r>
+        <w:rPr>
+          <w:rFonts w:cstheme="minorHAnsi"/>
+          <w:sz w:val="28"/>
+          <w:szCs w:val="28"/>
+        </w:rPr>
+        <w:t xml:space="preserve"> </w:t>
+      </w:r>
+      <w:r>
+        <w:rPr>
+          <w:rFonts w:cstheme="minorHAnsi"/>
+          <w:sz w:val="28"/>
+          <w:szCs w:val="28"/>
+        </w:rPr>
+        <w:t xml:space="preserve">is bigger than </w:t>
+      </w:r>
+      <w:r>
+        <w:rPr>
+          <w:rFonts w:cstheme="minorHAnsi"/>
+          <w:sz w:val="28"/>
+          <w:szCs w:val="28"/>
+        </w:rPr>
+        <w:t>2147483646</w:t>
+      </w:r>
+      <w:r>
+        <w:rPr>
+          <w:rFonts w:cstheme="minorHAnsi"/>
+          <w:sz w:val="28"/>
+          <w:szCs w:val="28"/>
+        </w:rPr>
+        <w:t xml:space="preserve">   when add button is pressed display error message “</w:t>
+      </w:r>
+      <w:r>
+        <w:rPr>
+          <w:rFonts w:cstheme="minorHAnsi"/>
+          <w:sz w:val="28"/>
+          <w:szCs w:val="28"/>
+        </w:rPr>
+        <w:t>ID Is Too Big</w:t>
+      </w:r>
+      <w:r>
+        <w:rPr>
+          <w:rFonts w:cstheme="minorHAnsi"/>
+          <w:sz w:val="28"/>
+          <w:szCs w:val="28"/>
+        </w:rPr>
+        <w:t>”</w:t>
+      </w:r>
+    </w:p>
+    <w:p>
+      <w:pPr>
+        <w:pStyle w:val="ListParagraph"/>
+        <w:ind w:left="2160"/>
+        <w:rPr>
+          <w:rFonts w:cstheme="minorHAnsi"/>
+          <w:sz w:val="28"/>
+          <w:szCs w:val="28"/>
+        </w:rPr>
+      </w:pPr>
+    </w:p>
+    <w:p>
+      <w:pPr>
+        <w:pStyle w:val="ListParagraph"/>
+        <w:numPr>
+          <w:ilvl w:val="3"/>
+          <w:numId w:val="1"/>
+        </w:numPr>
+        <w:rPr>
+          <w:rFonts w:cstheme="minorHAnsi"/>
+          <w:b/>
+          <w:bCs/>
+          <w:sz w:val="28"/>
+          <w:szCs w:val="28"/>
+        </w:rPr>
+      </w:pPr>
+      <w:r>
+        <w:rPr>
+          <w:rFonts w:cstheme="minorHAnsi"/>
+          <w:b/>
+          <w:bCs/>
+          <w:sz w:val="28"/>
+          <w:szCs w:val="28"/>
+        </w:rPr>
+        <w:t>Req034:</w:t>
+      </w:r>
+      <w:r>
+        <w:rPr>
+          <w:rFonts w:cstheme="minorHAnsi"/>
+          <w:b/>
+          <w:bCs/>
+          <w:sz w:val="28"/>
+          <w:szCs w:val="28"/>
+        </w:rPr>
+        <w:t xml:space="preserve"> </w:t>
+      </w:r>
+      <w:r>
+        <w:rPr>
+          <w:rFonts w:cstheme="minorHAnsi"/>
+          <w:sz w:val="28"/>
+          <w:szCs w:val="28"/>
+        </w:rPr>
+        <w:t>If patient added successfully display message “</w:t>
+      </w:r>
+      <w:r>
+        <w:rPr>
+          <w:rFonts w:cstheme="minorHAnsi"/>
+          <w:sz w:val="28"/>
+          <w:szCs w:val="28"/>
+        </w:rPr>
+        <w:t>Patient Added Successfully” in blue</w:t>
+      </w:r>
+    </w:p>
+    <w:p>
+      <w:pPr>
+        <w:pStyle w:val="ListParagraph"/>
+        <w:ind w:left="2160"/>
+        <w:rPr>
+          <w:rFonts w:cstheme="minorHAnsi"/>
+          <w:sz w:val="28"/>
+          <w:szCs w:val="28"/>
+        </w:rPr>
+      </w:pPr>
+      <w:r>
+        <w:rPr>
+          <w:rFonts w:cstheme="minorHAnsi"/>
+          <w:b/>
+          <w:bCs/>
+          <w:sz w:val="28"/>
+          <w:szCs w:val="28"/>
+        </w:rPr>
+        <w:t xml:space="preserve">Req034a: </w:t>
+      </w:r>
+      <w:r>
+        <w:rPr>
+          <w:rFonts w:cstheme="minorHAnsi"/>
+          <w:sz w:val="28"/>
+          <w:szCs w:val="28"/>
+        </w:rPr>
+        <w:t>if patient wasn’t added for any reason display</w:t>
+      </w:r>
+      <w:r>
+        <w:rPr>
+          <w:rFonts w:cstheme="minorHAnsi"/>
+          <w:sz w:val="28"/>
+          <w:szCs w:val="28"/>
+        </w:rPr>
+        <w:t xml:space="preserve"> error</w:t>
+      </w:r>
+      <w:r>
+        <w:rPr>
+          <w:rFonts w:cstheme="minorHAnsi"/>
+          <w:sz w:val="28"/>
+          <w:szCs w:val="28"/>
+        </w:rPr>
+        <w:t xml:space="preserve"> message “</w:t>
+      </w:r>
+      <w:r>
+        <w:rPr>
+          <w:rFonts w:cstheme="minorHAnsi"/>
+          <w:sz w:val="28"/>
+          <w:szCs w:val="28"/>
+        </w:rPr>
+        <w:t>Patient</w:t>
+      </w:r>
+      <w:r>
+        <w:rPr>
+          <w:rFonts w:cstheme="minorHAnsi"/>
+          <w:sz w:val="28"/>
+          <w:szCs w:val="28"/>
+        </w:rPr>
+        <w:t xml:space="preserve"> </w:t>
+      </w:r>
+      <w:r>
+        <w:rPr>
+          <w:rFonts w:cstheme="minorHAnsi"/>
+          <w:sz w:val="28"/>
+          <w:szCs w:val="28"/>
+        </w:rPr>
+        <w:t>Wasn’t</w:t>
+      </w:r>
+      <w:r>
+        <w:rPr>
+          <w:rFonts w:cstheme="minorHAnsi"/>
+          <w:sz w:val="28"/>
+          <w:szCs w:val="28"/>
+        </w:rPr>
+        <w:t xml:space="preserve"> Added </w:t>
+      </w:r>
+      <w:r>
+        <w:rPr>
+          <w:rFonts w:cstheme="minorHAnsi"/>
+          <w:sz w:val="28"/>
+          <w:szCs w:val="28"/>
+        </w:rPr>
+        <w:t>Successfully</w:t>
+      </w:r>
+      <w:r>
+        <w:rPr>
+          <w:rFonts w:cstheme="minorHAnsi"/>
+          <w:sz w:val="28"/>
+          <w:szCs w:val="28"/>
+        </w:rPr>
+        <w:t>” in red</w:t>
+      </w:r>
+    </w:p>
+    <w:p>
+      <w:pPr>
+        <w:pStyle w:val="ListParagraph"/>
+        <w:ind w:left="2160"/>
+        <w:rPr>
+          <w:rFonts w:cstheme="minorHAnsi"/>
+          <w:sz w:val="28"/>
+          <w:szCs w:val="28"/>
+        </w:rPr>
+      </w:pPr>
+    </w:p>
+    <w:p>
+      <w:pPr>
+        <w:pStyle w:val="ListParagraph"/>
+        <w:numPr>
+          <w:ilvl w:val="3"/>
+          <w:numId w:val="1"/>
+        </w:numPr>
+        <w:rPr>
+          <w:rFonts w:cstheme="minorHAnsi"/>
+          <w:b/>
+          <w:bCs/>
+          <w:sz w:val="28"/>
+          <w:szCs w:val="28"/>
+        </w:rPr>
+      </w:pPr>
+      <w:r>
+        <w:rPr>
+          <w:rFonts w:cstheme="minorHAnsi"/>
+          <w:b/>
+          <w:bCs/>
+          <w:sz w:val="28"/>
+          <w:szCs w:val="28"/>
+        </w:rPr>
+        <w:t>Req035:</w:t>
+      </w:r>
+      <w:r>
+        <w:rPr>
+          <w:rFonts w:cstheme="minorHAnsi"/>
+          <w:b/>
+          <w:bCs/>
+          <w:sz w:val="28"/>
+          <w:szCs w:val="28"/>
+        </w:rPr>
+        <w:t xml:space="preserve"> </w:t>
+      </w:r>
+      <w:r>
+        <w:rPr>
+          <w:rFonts w:cstheme="minorHAnsi"/>
+          <w:sz w:val="28"/>
+          <w:szCs w:val="28"/>
+        </w:rPr>
+        <w:t>Combo box will contain all the available doctors in the clinic which the patient will be assigned to</w:t>
+      </w:r>
+    </w:p>
+    <w:p>
+      <w:pPr>
+        <w:pStyle w:val="ListParagraph"/>
+        <w:ind w:left="2160"/>
+        <w:rPr>
+          <w:rFonts w:cstheme="minorHAnsi"/>
+          <w:b/>
+          <w:bCs/>
+          <w:sz w:val="28"/>
+          <w:szCs w:val="28"/>
+        </w:rPr>
+      </w:pPr>
+    </w:p>
+    <w:p>
+      <w:pPr>
+        <w:pStyle w:val="ListParagraph"/>
+        <w:numPr>
+          <w:ilvl w:val="3"/>
+          <w:numId w:val="1"/>
+        </w:numPr>
+        <w:rPr>
+          <w:rFonts w:cstheme="minorHAnsi"/>
+          <w:b/>
+          <w:bCs/>
+          <w:sz w:val="28"/>
+          <w:szCs w:val="28"/>
+        </w:rPr>
+      </w:pPr>
+      <w:r>
+        <w:rPr>
+          <w:rFonts w:cstheme="minorHAnsi"/>
+          <w:b/>
+          <w:bCs/>
+          <w:sz w:val="28"/>
+          <w:szCs w:val="28"/>
+        </w:rPr>
+        <w:t xml:space="preserve">Req036: </w:t>
+      </w:r>
+      <w:r>
+        <w:rPr>
+          <w:rFonts w:cstheme="minorHAnsi"/>
+          <w:sz w:val="28"/>
+          <w:szCs w:val="28"/>
+        </w:rPr>
+        <w:t>logout button will return user to login screen and log the time in which they logged out</w:t>
+      </w:r>
+    </w:p>
+    <w:p>
+      <w:pPr>
+        <w:pStyle w:val="ListParagraph"/>
+        <w:rPr>
+          <w:rFonts w:cstheme="minorHAnsi"/>
+          <w:b/>
+          <w:bCs/>
+          <w:sz w:val="28"/>
+          <w:szCs w:val="28"/>
+        </w:rPr>
+      </w:pPr>
+    </w:p>
+    <w:p>
+      <w:pPr>
+        <w:pStyle w:val="ListParagraph"/>
+        <w:numPr>
+          <w:ilvl w:val="3"/>
+          <w:numId w:val="1"/>
+        </w:numPr>
+        <w:rPr>
+          <w:rFonts w:cstheme="minorHAnsi"/>
+          <w:sz w:val="28"/>
+          <w:szCs w:val="28"/>
+        </w:rPr>
+      </w:pPr>
+      <w:r>
+        <w:rPr>
+          <w:rFonts w:cstheme="minorHAnsi"/>
+          <w:b/>
+          <w:bCs/>
+          <w:sz w:val="28"/>
+          <w:szCs w:val="28"/>
+        </w:rPr>
+        <w:t xml:space="preserve">Re037: </w:t>
+      </w:r>
+      <w:r>
+        <w:rPr>
+          <w:rFonts w:cstheme="minorHAnsi"/>
+          <w:sz w:val="28"/>
+          <w:szCs w:val="28"/>
+        </w:rPr>
+        <w:t>Refresh button would refresh the database so if any changes happened user can see them</w:t>
+      </w:r>
+    </w:p>
+    <w:p>
+      <w:pPr>
+        <w:pStyle w:val="ListParagraph"/>
+        <w:ind w:left="2160"/>
+        <w:rPr>
+          <w:rFonts w:cstheme="minorHAnsi"/>
+          <w:sz w:val="28"/>
+          <w:szCs w:val="28"/>
+        </w:rPr>
+      </w:pPr>
+    </w:p>
+    <w:p>
+      <w:pPr>
+        <w:pStyle w:val="ListParagraph"/>
+        <w:ind w:left="2160"/>
+        <w:rPr>
+          <w:rFonts w:cstheme="minorHAnsi"/>
+          <w:b/>
+          <w:bCs/>
+          <w:sz w:val="28"/>
+          <w:szCs w:val="28"/>
+        </w:rPr>
+      </w:pPr>
+    </w:p>
+    <w:p>
+      <w:pPr>
+        <w:pStyle w:val="ListParagraph"/>
+        <w:ind w:left="2160"/>
+        <w:rPr>
+          <w:rFonts w:cstheme="minorHAnsi"/>
+          <w:sz w:val="28"/>
+          <w:szCs w:val="28"/>
+        </w:rPr>
+      </w:pPr>
+    </w:p>
+    <w:p>
+      <w:pPr>
+        <w:pStyle w:val="ListParagraph"/>
+        <w:ind w:left="2160"/>
+        <w:rPr>
+          <w:rFonts w:cstheme="minorHAnsi"/>
+          <w:sz w:val="28"/>
+          <w:szCs w:val="28"/>
+        </w:rPr>
+      </w:pPr>
+    </w:p>
+    <w:p>
+      <w:pPr>
+        <w:pStyle w:val="ListParagraph"/>
+        <w:ind w:left="2160"/>
+        <w:rPr>
+          <w:rFonts w:cstheme="minorHAnsi"/>
+          <w:b/>
+          <w:bCs/>
+          <w:sz w:val="28"/>
+          <w:szCs w:val="28"/>
+        </w:rPr>
+      </w:pPr>
+    </w:p>
+    <w:p>
+      <w:pPr>
+        <w:pStyle w:val="ListParagraph"/>
+        <w:ind w:left="2160"/>
+        <w:rPr>
+          <w:rFonts w:cstheme="minorHAnsi"/>
+          <w:sz w:val="28"/>
+          <w:szCs w:val="28"/>
+        </w:rPr>
+      </w:pPr>
+    </w:p>
+    <w:p>
+      <w:pPr>
+        <w:pStyle w:val="ListParagraph"/>
+        <w:ind w:left="2160"/>
+        <w:rPr>
+          <w:rFonts w:cstheme="minorHAnsi"/>
+          <w:sz w:val="28"/>
+          <w:szCs w:val="28"/>
+        </w:rPr>
+      </w:pPr>
+    </w:p>
+    <w:p>
+      <w:pPr>
+        <w:pStyle w:val="ListParagraph"/>
+        <w:ind w:left="2160"/>
+        <w:rPr>
+          <w:rFonts w:cstheme="minorHAnsi"/>
+          <w:sz w:val="28"/>
+          <w:szCs w:val="28"/>
+        </w:rPr>
+      </w:pPr>
+    </w:p>
+    <w:p>
+      <w:pPr>
+        <w:pStyle w:val="ListParagraph"/>
         <w:ind w:left="1440"/>
         <w:rPr>
           <w:rFonts w:cstheme="minorHAnsi"/>
@@ -3784,19 +5079,6 @@
       <w:pPr>
         <w:pStyle w:val="ListParagraph"/>
         <w:ind w:left="1080"/>
-        <w:rPr>
-          <w:rFonts w:asciiTheme="majorHAnsi" w:hAnsiTheme="majorHAnsi" w:cstheme="majorHAnsi"/>
-          <w:b/>
-          <w:bCs/>
-          <w:sz w:val="36"/>
-          <w:szCs w:val="36"/>
-        </w:rPr>
-      </w:pPr>
-    </w:p>
-    <w:p>
-      <w:pPr>
-        <w:pStyle w:val="ListParagraph"/>
-        <w:ind w:left="1440"/>
         <w:rPr>
           <w:rFonts w:cstheme="minorHAnsi"/>
           <w:sz w:val="28"/>
@@ -4070,7 +5352,7 @@
   <w:abstractNum w:abstractNumId="0" w15:restartNumberingAfterBreak="0">
     <w:nsid w:val="204936C1"/>
     <w:multiLevelType w:val="multilevel"/>
-    <w:tmpl w:val="CC72E3D6"/>
+    <w:tmpl w:val="E56CF61C"/>
     <w:lvl w:ilvl="0">
       <w:start w:val="1"/>
       <w:numFmt w:val="decimal"/>
@@ -4116,12 +5398,14 @@
       <w:lvlText w:val="%1.%2.%3.%4"/>
       <w:lvlJc w:val="left"/>
       <w:pPr>
-        <w:ind w:left="1440" w:hanging="1080"/>
+        <w:ind w:left="2160" w:hanging="1080"/>
       </w:pPr>
       <w:rPr>
         <w:rFonts w:hint="default"/>
-        <w:sz w:val="36"/>
-        <w:szCs w:val="36"/>
+        <w:b/>
+        <w:bCs/>
+        <w:sz w:val="28"/>
+        <w:szCs w:val="28"/>
       </w:rPr>
     </w:lvl>
     <w:lvl w:ilvl="4">

</xml_diff>

<commit_message>
Added the full Requirements for the main receptionist screen and worked on the booking page done till the booking more then 3 Requirements , added prints statement to find bug for the 3 a day max booking and added
</commit_message>
<xml_diff>
--- a/Documntation/Requirments Report.docx
+++ b/Documntation/Requirments Report.docx
@@ -3778,6 +3778,7 @@
           <w:rFonts w:asciiTheme="majorHAnsi" w:hAnsiTheme="majorHAnsi" w:cstheme="majorHAnsi"/>
           <w:b/>
           <w:bCs/>
+          <w:noProof/>
           <w:sz w:val="36"/>
           <w:szCs w:val="36"/>
         </w:rPr>
@@ -3910,7 +3911,23 @@
           <w:sz w:val="28"/>
           <w:szCs w:val="28"/>
         </w:rPr>
-        <w:t>This is the screen which will appear after user signs in successfully as a receptionist, will be the main hub for all there work as it leads to all the other screens that have all there permitted actions.</w:t>
+        <w:t xml:space="preserve">This is the screen which will appear after user signs in successfully as a receptionist, will be the main hub for all </w:t>
+      </w:r>
+      <w:r>
+        <w:rPr>
+          <w:rFonts w:cstheme="minorHAnsi"/>
+          <w:sz w:val="28"/>
+          <w:szCs w:val="28"/>
+        </w:rPr>
+        <w:t>their</w:t>
+      </w:r>
+      <w:r>
+        <w:rPr>
+          <w:rFonts w:cstheme="minorHAnsi"/>
+          <w:sz w:val="28"/>
+          <w:szCs w:val="28"/>
+        </w:rPr>
+        <w:t xml:space="preserve"> work as it leads to all the other screens that have all there permitted actions.</w:t>
       </w:r>
     </w:p>
     <w:p>
@@ -4933,6 +4950,322 @@
     <w:p>
       <w:pPr>
         <w:pStyle w:val="ListParagraph"/>
+        <w:numPr>
+          <w:ilvl w:val="3"/>
+          <w:numId w:val="1"/>
+        </w:numPr>
+        <w:rPr>
+          <w:rFonts w:cstheme="minorHAnsi"/>
+          <w:b/>
+          <w:bCs/>
+          <w:sz w:val="28"/>
+          <w:szCs w:val="28"/>
+        </w:rPr>
+      </w:pPr>
+      <w:r>
+        <w:rPr>
+          <w:rFonts w:cstheme="minorHAnsi"/>
+          <w:b/>
+          <w:bCs/>
+          <w:sz w:val="28"/>
+          <w:szCs w:val="28"/>
+        </w:rPr>
+        <w:t xml:space="preserve">Re038: </w:t>
+      </w:r>
+      <w:r>
+        <w:rPr>
+          <w:rFonts w:cstheme="minorHAnsi"/>
+          <w:sz w:val="28"/>
+          <w:szCs w:val="28"/>
+        </w:rPr>
+        <w:t xml:space="preserve">Menu tab will be </w:t>
+      </w:r>
+      <w:r>
+        <w:rPr>
+          <w:rFonts w:cstheme="minorHAnsi"/>
+          <w:sz w:val="28"/>
+          <w:szCs w:val="28"/>
+        </w:rPr>
+        <w:t>displayed</w:t>
+      </w:r>
+      <w:r>
+        <w:rPr>
+          <w:rFonts w:cstheme="minorHAnsi"/>
+          <w:sz w:val="28"/>
+          <w:szCs w:val="28"/>
+        </w:rPr>
+        <w:t xml:space="preserve"> on top bar to allow</w:t>
+      </w:r>
+      <w:r>
+        <w:rPr>
+          <w:rFonts w:cstheme="minorHAnsi"/>
+          <w:sz w:val="28"/>
+          <w:szCs w:val="28"/>
+        </w:rPr>
+        <w:t xml:space="preserve"> access</w:t>
+      </w:r>
+      <w:r>
+        <w:rPr>
+          <w:rFonts w:cstheme="minorHAnsi"/>
+          <w:sz w:val="28"/>
+          <w:szCs w:val="28"/>
+        </w:rPr>
+        <w:t xml:space="preserve"> to</w:t>
+      </w:r>
+      <w:r>
+        <w:rPr>
+          <w:rFonts w:cstheme="minorHAnsi"/>
+          <w:sz w:val="28"/>
+          <w:szCs w:val="28"/>
+        </w:rPr>
+        <w:t xml:space="preserve"> doctor print option which will print to  a file all the information about the doctors</w:t>
+      </w:r>
+    </w:p>
+    <w:p>
+      <w:pPr>
+        <w:pStyle w:val="ListParagraph"/>
+        <w:rPr>
+          <w:rFonts w:cstheme="minorHAnsi"/>
+          <w:b/>
+          <w:bCs/>
+          <w:sz w:val="28"/>
+          <w:szCs w:val="28"/>
+        </w:rPr>
+      </w:pPr>
+    </w:p>
+    <w:p>
+      <w:pPr>
+        <w:pStyle w:val="ListParagraph"/>
+        <w:numPr>
+          <w:ilvl w:val="3"/>
+          <w:numId w:val="1"/>
+        </w:numPr>
+        <w:rPr>
+          <w:rFonts w:cstheme="minorHAnsi"/>
+          <w:sz w:val="28"/>
+          <w:szCs w:val="28"/>
+        </w:rPr>
+      </w:pPr>
+      <w:r>
+        <w:rPr>
+          <w:rFonts w:cstheme="minorHAnsi"/>
+          <w:b/>
+          <w:bCs/>
+          <w:sz w:val="28"/>
+          <w:szCs w:val="28"/>
+        </w:rPr>
+        <w:t>Re</w:t>
+      </w:r>
+      <w:r>
+        <w:rPr>
+          <w:rFonts w:cstheme="minorHAnsi"/>
+          <w:b/>
+          <w:bCs/>
+          <w:sz w:val="28"/>
+          <w:szCs w:val="28"/>
+        </w:rPr>
+        <w:t>0</w:t>
+      </w:r>
+      <w:r>
+        <w:rPr>
+          <w:rFonts w:cstheme="minorHAnsi"/>
+          <w:b/>
+          <w:bCs/>
+          <w:sz w:val="28"/>
+          <w:szCs w:val="28"/>
+        </w:rPr>
+        <w:t>39:</w:t>
+      </w:r>
+      <w:r>
+        <w:rPr>
+          <w:rFonts w:cstheme="minorHAnsi"/>
+          <w:b/>
+          <w:bCs/>
+          <w:sz w:val="28"/>
+          <w:szCs w:val="28"/>
+        </w:rPr>
+        <w:t xml:space="preserve"> </w:t>
+      </w:r>
+      <w:r>
+        <w:rPr>
+          <w:rFonts w:cstheme="minorHAnsi"/>
+          <w:sz w:val="28"/>
+          <w:szCs w:val="28"/>
+        </w:rPr>
+        <w:t xml:space="preserve">Menu tab will be displayed on top bar to allow access </w:t>
+      </w:r>
+      <w:r>
+        <w:rPr>
+          <w:rFonts w:cstheme="minorHAnsi"/>
+          <w:sz w:val="28"/>
+          <w:szCs w:val="28"/>
+        </w:rPr>
+        <w:t>printing todays Appointments</w:t>
+      </w:r>
+    </w:p>
+    <w:p>
+      <w:pPr>
+        <w:pStyle w:val="ListParagraph"/>
+        <w:ind w:left="2160"/>
+        <w:rPr>
+          <w:rFonts w:cstheme="minorHAnsi"/>
+          <w:sz w:val="28"/>
+          <w:szCs w:val="28"/>
+        </w:rPr>
+      </w:pPr>
+      <w:r>
+        <w:rPr>
+          <w:rFonts w:cstheme="minorHAnsi"/>
+          <w:b/>
+          <w:bCs/>
+          <w:sz w:val="28"/>
+          <w:szCs w:val="28"/>
+        </w:rPr>
+        <w:t>Re039a</w:t>
+      </w:r>
+      <w:r>
+        <w:rPr>
+          <w:rFonts w:cstheme="minorHAnsi"/>
+          <w:sz w:val="28"/>
+          <w:szCs w:val="28"/>
+        </w:rPr>
+        <w:t>:If no Appointments available on the same day Error message “</w:t>
+      </w:r>
+      <w:r>
+        <w:rPr>
+          <w:rFonts w:cstheme="minorHAnsi"/>
+          <w:sz w:val="28"/>
+          <w:szCs w:val="28"/>
+        </w:rPr>
+        <w:t xml:space="preserve">No </w:t>
+      </w:r>
+      <w:r>
+        <w:rPr>
+          <w:rFonts w:cstheme="minorHAnsi"/>
+          <w:sz w:val="28"/>
+          <w:szCs w:val="28"/>
+        </w:rPr>
+        <w:t>Appointments</w:t>
+      </w:r>
+      <w:r>
+        <w:rPr>
+          <w:rFonts w:cstheme="minorHAnsi"/>
+          <w:sz w:val="28"/>
+          <w:szCs w:val="28"/>
+        </w:rPr>
+        <w:t xml:space="preserve"> Have Been Booked Today</w:t>
+      </w:r>
+      <w:r>
+        <w:rPr>
+          <w:rFonts w:cstheme="minorHAnsi"/>
+          <w:sz w:val="28"/>
+          <w:szCs w:val="28"/>
+        </w:rPr>
+        <w:t>”</w:t>
+      </w:r>
+    </w:p>
+    <w:p>
+      <w:pPr>
+        <w:pStyle w:val="ListParagraph"/>
+        <w:ind w:left="2160"/>
+        <w:rPr>
+          <w:rFonts w:cstheme="minorHAnsi"/>
+          <w:sz w:val="28"/>
+          <w:szCs w:val="28"/>
+        </w:rPr>
+      </w:pPr>
+      <w:r>
+        <w:rPr>
+          <w:rFonts w:cstheme="minorHAnsi"/>
+          <w:b/>
+          <w:bCs/>
+          <w:sz w:val="28"/>
+          <w:szCs w:val="28"/>
+        </w:rPr>
+        <w:t>Re039b</w:t>
+      </w:r>
+      <w:r>
+        <w:rPr>
+          <w:rFonts w:cstheme="minorHAnsi"/>
+          <w:sz w:val="28"/>
+          <w:szCs w:val="28"/>
+        </w:rPr>
+        <w:t>:</w:t>
+      </w:r>
+      <w:r>
+        <w:rPr>
+          <w:rFonts w:cstheme="minorHAnsi"/>
+          <w:sz w:val="28"/>
+          <w:szCs w:val="28"/>
+        </w:rPr>
+        <w:t xml:space="preserve"> If appoints booked on the day a file will be saved in the Prints directory and </w:t>
+      </w:r>
+      <w:r>
+        <w:rPr>
+          <w:rFonts w:cstheme="minorHAnsi"/>
+          <w:sz w:val="28"/>
+          <w:szCs w:val="28"/>
+        </w:rPr>
+        <w:t>opened</w:t>
+      </w:r>
+      <w:r>
+        <w:rPr>
+          <w:rFonts w:cstheme="minorHAnsi"/>
+          <w:sz w:val="28"/>
+          <w:szCs w:val="28"/>
+        </w:rPr>
+        <w:t xml:space="preserve"> on the </w:t>
+      </w:r>
+      <w:r>
+        <w:rPr>
+          <w:rFonts w:cstheme="minorHAnsi"/>
+          <w:sz w:val="28"/>
+          <w:szCs w:val="28"/>
+        </w:rPr>
+        <w:t>user’s</w:t>
+      </w:r>
+      <w:r>
+        <w:rPr>
+          <w:rFonts w:cstheme="minorHAnsi"/>
+          <w:sz w:val="28"/>
+          <w:szCs w:val="28"/>
+        </w:rPr>
+        <w:t xml:space="preserve"> desktop</w:t>
+      </w:r>
+      <w:r>
+        <w:rPr>
+          <w:rFonts w:cstheme="minorHAnsi"/>
+          <w:sz w:val="28"/>
+          <w:szCs w:val="28"/>
+        </w:rPr>
+        <w:t>.</w:t>
+      </w:r>
+    </w:p>
+    <w:p>
+      <w:pPr>
+        <w:pStyle w:val="ListParagraph"/>
+        <w:ind w:left="2160"/>
+        <w:rPr>
+          <w:rFonts w:cstheme="minorHAnsi"/>
+          <w:sz w:val="28"/>
+          <w:szCs w:val="28"/>
+        </w:rPr>
+      </w:pPr>
+    </w:p>
+    <w:p>
+      <w:pPr>
+        <w:pStyle w:val="ListParagraph"/>
+        <w:ind w:left="2160"/>
+        <w:rPr>
+          <w:rFonts w:cstheme="minorHAnsi"/>
+          <w:sz w:val="28"/>
+          <w:szCs w:val="28"/>
+        </w:rPr>
+      </w:pPr>
+    </w:p>
+    <w:p>
+      <w:pPr>
+        <w:pStyle w:val="ListParagraph"/>
         <w:ind w:left="2160"/>
         <w:rPr>
           <w:rFonts w:cstheme="minorHAnsi"/>
@@ -4973,7 +5306,6 @@
           <w:sz w:val="36"/>
           <w:szCs w:val="36"/>
         </w:rPr>
-        <w:lastRenderedPageBreak/>
         <w:t>Login Graphical user interface (GUI) :</w:t>
       </w:r>
     </w:p>
@@ -5010,7 +5342,7 @@
           <w:sz w:val="36"/>
           <w:szCs w:val="36"/>
         </w:rPr>
-        <w:t>38</w:t>
+        <w:t>40</w:t>
       </w:r>
       <w:r>
         <w:rPr>
@@ -5797,140 +6129,6 @@
     </w:p>
     <w:p>
       <w:pPr>
-        <w:pStyle w:val="ListParagraph"/>
-        <w:ind w:left="1440"/>
-        <w:rPr>
-          <w:rFonts w:cstheme="minorHAnsi"/>
-          <w:sz w:val="28"/>
-          <w:szCs w:val="28"/>
-        </w:rPr>
-      </w:pPr>
-    </w:p>
-    <w:p>
-      <w:pPr>
-        <w:pStyle w:val="ListParagraph"/>
-        <w:ind w:left="1440"/>
-        <w:rPr>
-          <w:rFonts w:cstheme="minorHAnsi"/>
-          <w:sz w:val="28"/>
-          <w:szCs w:val="28"/>
-        </w:rPr>
-      </w:pPr>
-    </w:p>
-    <w:p>
-      <w:pPr>
-        <w:pStyle w:val="ListParagraph"/>
-        <w:ind w:left="1440"/>
-        <w:rPr>
-          <w:rFonts w:cstheme="minorHAnsi"/>
-          <w:sz w:val="28"/>
-          <w:szCs w:val="28"/>
-        </w:rPr>
-      </w:pPr>
-    </w:p>
-    <w:p>
-      <w:pPr>
-        <w:pStyle w:val="ListParagraph"/>
-        <w:ind w:left="1440"/>
-        <w:rPr>
-          <w:rFonts w:cstheme="minorHAnsi"/>
-          <w:sz w:val="28"/>
-          <w:szCs w:val="28"/>
-        </w:rPr>
-      </w:pPr>
-    </w:p>
-    <w:p>
-      <w:pPr>
-        <w:pStyle w:val="ListParagraph"/>
-        <w:ind w:left="1440"/>
-        <w:rPr>
-          <w:rFonts w:cstheme="minorHAnsi"/>
-          <w:sz w:val="28"/>
-          <w:szCs w:val="28"/>
-        </w:rPr>
-      </w:pPr>
-    </w:p>
-    <w:p>
-      <w:pPr>
-        <w:pStyle w:val="ListParagraph"/>
-        <w:ind w:left="1440"/>
-        <w:rPr>
-          <w:rFonts w:cstheme="minorHAnsi"/>
-          <w:sz w:val="28"/>
-          <w:szCs w:val="28"/>
-        </w:rPr>
-      </w:pPr>
-    </w:p>
-    <w:p>
-      <w:pPr>
-        <w:pStyle w:val="ListParagraph"/>
-        <w:ind w:left="1440"/>
-        <w:rPr>
-          <w:rFonts w:cstheme="minorHAnsi"/>
-          <w:sz w:val="28"/>
-          <w:szCs w:val="28"/>
-        </w:rPr>
-      </w:pPr>
-    </w:p>
-    <w:p>
-      <w:pPr>
-        <w:pStyle w:val="ListParagraph"/>
-        <w:ind w:left="1440"/>
-        <w:rPr>
-          <w:rFonts w:cstheme="minorHAnsi"/>
-          <w:sz w:val="28"/>
-          <w:szCs w:val="28"/>
-        </w:rPr>
-      </w:pPr>
-    </w:p>
-    <w:p>
-      <w:pPr>
-        <w:pStyle w:val="ListParagraph"/>
-        <w:ind w:left="1440"/>
-        <w:rPr>
-          <w:rFonts w:cstheme="minorHAnsi"/>
-          <w:sz w:val="28"/>
-          <w:szCs w:val="28"/>
-        </w:rPr>
-      </w:pPr>
-    </w:p>
-    <w:p>
-      <w:pPr>
-        <w:pStyle w:val="ListParagraph"/>
-        <w:ind w:left="1440"/>
-        <w:rPr>
-          <w:rFonts w:cstheme="minorHAnsi"/>
-          <w:sz w:val="28"/>
-          <w:szCs w:val="28"/>
-        </w:rPr>
-      </w:pPr>
-    </w:p>
-    <w:p>
-      <w:pPr>
-        <w:pStyle w:val="ListParagraph"/>
-        <w:ind w:left="1440"/>
-        <w:rPr>
-          <w:rFonts w:cstheme="minorHAnsi"/>
-          <w:sz w:val="28"/>
-          <w:szCs w:val="28"/>
-        </w:rPr>
-      </w:pPr>
-    </w:p>
-    <w:p>
-      <w:pPr>
-        <w:pStyle w:val="ListParagraph"/>
-        <w:ind w:left="1440"/>
-        <w:rPr>
-          <w:rFonts w:cstheme="minorHAnsi"/>
-          <w:sz w:val="28"/>
-          <w:szCs w:val="28"/>
-        </w:rPr>
-      </w:pPr>
-    </w:p>
-    <w:p>
-      <w:pPr>
-        <w:pStyle w:val="ListParagraph"/>
-        <w:ind w:left="1440"/>
         <w:rPr>
           <w:rFonts w:cstheme="minorHAnsi"/>
           <w:sz w:val="28"/>
@@ -6143,17 +6341,17 @@
           <w:sz w:val="28"/>
           <w:szCs w:val="28"/>
         </w:rPr>
-        <w:t>Re03</w:t>
-      </w:r>
-      <w:r>
-        <w:rPr>
-          <w:rFonts w:cstheme="minorHAnsi"/>
-          <w:b/>
-          <w:bCs/>
-          <w:sz w:val="28"/>
-          <w:szCs w:val="28"/>
-        </w:rPr>
-        <w:t>9</w:t>
+        <w:t>Re0</w:t>
+      </w:r>
+      <w:r>
+        <w:rPr>
+          <w:rFonts w:cstheme="minorHAnsi"/>
+          <w:b/>
+          <w:bCs/>
+          <w:sz w:val="28"/>
+          <w:szCs w:val="28"/>
+        </w:rPr>
+        <w:t>41</w:t>
       </w:r>
       <w:r>
         <w:rPr>
@@ -6202,17 +6400,17 @@
           <w:sz w:val="28"/>
           <w:szCs w:val="28"/>
         </w:rPr>
-        <w:t>Re03</w:t>
-      </w:r>
-      <w:r>
-        <w:rPr>
-          <w:rFonts w:cstheme="minorHAnsi"/>
-          <w:b/>
-          <w:bCs/>
-          <w:sz w:val="28"/>
-          <w:szCs w:val="28"/>
-        </w:rPr>
-        <w:t>9</w:t>
+        <w:t>Re0</w:t>
+      </w:r>
+      <w:r>
+        <w:rPr>
+          <w:rFonts w:cstheme="minorHAnsi"/>
+          <w:b/>
+          <w:bCs/>
+          <w:sz w:val="28"/>
+          <w:szCs w:val="28"/>
+        </w:rPr>
+        <w:t>41</w:t>
       </w:r>
       <w:r>
         <w:rPr>
@@ -6253,17 +6451,17 @@
           <w:sz w:val="28"/>
           <w:szCs w:val="28"/>
         </w:rPr>
-        <w:t>Re03</w:t>
-      </w:r>
-      <w:r>
-        <w:rPr>
-          <w:rFonts w:cstheme="minorHAnsi"/>
-          <w:b/>
-          <w:bCs/>
-          <w:sz w:val="28"/>
-          <w:szCs w:val="28"/>
-        </w:rPr>
-        <w:t>9</w:t>
+        <w:t>Re0</w:t>
+      </w:r>
+      <w:r>
+        <w:rPr>
+          <w:rFonts w:cstheme="minorHAnsi"/>
+          <w:b/>
+          <w:bCs/>
+          <w:sz w:val="28"/>
+          <w:szCs w:val="28"/>
+        </w:rPr>
+        <w:t>41</w:t>
       </w:r>
       <w:r>
         <w:rPr>
@@ -6322,17 +6520,7 @@
           <w:sz w:val="28"/>
           <w:szCs w:val="28"/>
         </w:rPr>
-        <w:t>3</w:t>
-      </w:r>
-      <w:r>
-        <w:rPr>
-          <w:rFonts w:cstheme="minorHAnsi"/>
-          <w:b/>
-          <w:bCs/>
-          <w:sz w:val="28"/>
-          <w:szCs w:val="28"/>
-        </w:rPr>
-        <w:t>9</w:t>
+        <w:t>41</w:t>
       </w:r>
       <w:r>
         <w:rPr>
@@ -6403,17 +6591,17 @@
           <w:sz w:val="28"/>
           <w:szCs w:val="28"/>
         </w:rPr>
-        <w:t>Re03</w:t>
-      </w:r>
-      <w:r>
-        <w:rPr>
-          <w:rFonts w:cstheme="minorHAnsi"/>
-          <w:b/>
-          <w:bCs/>
-          <w:sz w:val="28"/>
-          <w:szCs w:val="28"/>
-        </w:rPr>
-        <w:t>9</w:t>
+        <w:t>Re0</w:t>
+      </w:r>
+      <w:r>
+        <w:rPr>
+          <w:rFonts w:cstheme="minorHAnsi"/>
+          <w:b/>
+          <w:bCs/>
+          <w:sz w:val="28"/>
+          <w:szCs w:val="28"/>
+        </w:rPr>
+        <w:t>41</w:t>
       </w:r>
       <w:r>
         <w:rPr>
@@ -6603,7 +6791,7 @@
           <w:sz w:val="36"/>
           <w:szCs w:val="36"/>
         </w:rPr>
-        <w:t>Req0</w:t>
+        <w:t>Req04</w:t>
       </w:r>
       <w:r>
         <w:rPr>
@@ -6613,7 +6801,7 @@
           <w:sz w:val="36"/>
           <w:szCs w:val="36"/>
         </w:rPr>
-        <w:t>40</w:t>
+        <w:t>2</w:t>
       </w:r>
       <w:r>
         <w:rPr>
@@ -6775,16 +6963,7 @@
           <w:szCs w:val="28"/>
           <w:lang w:val="fr-FR"/>
         </w:rPr>
-        <w:t>able </w:t>
-      </w:r>
-      <w:r>
-        <w:rPr>
-          <w:rFonts w:cstheme="minorHAnsi"/>
-          <w:sz w:val="28"/>
-          <w:szCs w:val="28"/>
-          <w:lang w:val="fr-FR"/>
-        </w:rPr>
-        <w:t>:True</w:t>
+        <w:t>able :True</w:t>
       </w:r>
     </w:p>
     <w:p>
@@ -6808,43 +6987,7 @@
           <w:szCs w:val="28"/>
           <w:lang w:val="fr-FR"/>
         </w:rPr>
-        <w:t xml:space="preserve">Button </w:t>
-      </w:r>
-      <w:r>
-        <w:rPr>
-          <w:rFonts w:cstheme="minorHAnsi"/>
-          <w:sz w:val="28"/>
-          <w:szCs w:val="28"/>
-          <w:lang w:val="fr-FR"/>
-        </w:rPr>
-        <w:t>"</w:t>
-      </w:r>
-      <w:r>
-        <w:rPr>
-          <w:rFonts w:cstheme="minorHAnsi"/>
-          <w:sz w:val="28"/>
-          <w:szCs w:val="28"/>
-          <w:lang w:val="fr-FR"/>
-        </w:rPr>
-        <w:t>Search </w:t>
-      </w:r>
-      <w:r>
-        <w:rPr>
-          <w:rFonts w:cstheme="minorHAnsi"/>
-          <w:sz w:val="28"/>
-          <w:szCs w:val="28"/>
-          <w:lang w:val="fr-FR"/>
-        </w:rPr>
-        <w:t>"</w:t>
-      </w:r>
-      <w:r>
-        <w:rPr>
-          <w:rFonts w:cstheme="minorHAnsi"/>
-          <w:sz w:val="28"/>
-          <w:szCs w:val="28"/>
-          <w:lang w:val="fr-FR"/>
-        </w:rPr>
-        <w:t xml:space="preserve"> Visible :True</w:t>
+        <w:t>Button "Search " Visible :True</w:t>
       </w:r>
     </w:p>
     <w:p>
@@ -6868,7 +7011,15 @@
           <w:szCs w:val="28"/>
           <w:lang w:val="fr-FR"/>
         </w:rPr>
-        <w:t xml:space="preserve">Label </w:t>
+        <w:t>Label</w:t>
+      </w:r>
+      <w:r>
+        <w:rPr>
+          <w:rFonts w:cstheme="minorHAnsi"/>
+          <w:sz w:val="28"/>
+          <w:szCs w:val="28"/>
+        </w:rPr>
+        <w:t xml:space="preserve"> “Error Message” Visible: True</w:t>
       </w:r>
     </w:p>
     <w:p>
@@ -6885,6 +7036,229 @@
           <w:lang w:val="fr-FR"/>
         </w:rPr>
       </w:pPr>
+      <w:r>
+        <w:rPr>
+          <w:rFonts w:cstheme="minorHAnsi"/>
+          <w:sz w:val="28"/>
+          <w:szCs w:val="28"/>
+          <w:lang w:val="fr-FR"/>
+        </w:rPr>
+        <w:t>Label</w:t>
+      </w:r>
+      <w:r>
+        <w:rPr>
+          <w:rFonts w:cstheme="minorHAnsi"/>
+          <w:sz w:val="28"/>
+          <w:szCs w:val="28"/>
+          <w:lang w:val="fr-FR"/>
+        </w:rPr>
+        <w:t xml:space="preserve"> ”name” </w:t>
+      </w:r>
+      <w:r>
+        <w:rPr>
+          <w:rFonts w:cstheme="minorHAnsi"/>
+          <w:sz w:val="28"/>
+          <w:szCs w:val="28"/>
+        </w:rPr>
+        <w:t>Visible</w:t>
+      </w:r>
+      <w:r>
+        <w:rPr>
+          <w:rFonts w:cstheme="minorHAnsi"/>
+          <w:sz w:val="28"/>
+          <w:szCs w:val="28"/>
+          <w:lang w:val="fr-FR"/>
+        </w:rPr>
+        <w:t>:True</w:t>
+      </w:r>
+    </w:p>
+    <w:p>
+      <w:pPr>
+        <w:pStyle w:val="ListParagraph"/>
+        <w:numPr>
+          <w:ilvl w:val="0"/>
+          <w:numId w:val="6"/>
+        </w:numPr>
+        <w:rPr>
+          <w:rFonts w:cstheme="minorHAnsi"/>
+          <w:sz w:val="28"/>
+          <w:szCs w:val="28"/>
+          <w:lang w:val="fr-FR"/>
+        </w:rPr>
+      </w:pPr>
+      <w:r>
+        <w:rPr>
+          <w:rFonts w:cstheme="minorHAnsi"/>
+          <w:sz w:val="28"/>
+          <w:szCs w:val="28"/>
+          <w:lang w:val="fr-FR"/>
+        </w:rPr>
+        <w:t xml:space="preserve">Label ”Age ” </w:t>
+      </w:r>
+      <w:r>
+        <w:rPr>
+          <w:rFonts w:cstheme="minorHAnsi"/>
+          <w:sz w:val="28"/>
+          <w:szCs w:val="28"/>
+          <w:lang w:val="fr-FR"/>
+        </w:rPr>
+        <w:t>Visible :True</w:t>
+      </w:r>
+    </w:p>
+    <w:p>
+      <w:pPr>
+        <w:pStyle w:val="ListParagraph"/>
+        <w:numPr>
+          <w:ilvl w:val="0"/>
+          <w:numId w:val="6"/>
+        </w:numPr>
+        <w:rPr>
+          <w:rFonts w:cstheme="minorHAnsi"/>
+          <w:sz w:val="28"/>
+          <w:szCs w:val="28"/>
+          <w:lang w:val="fr-FR"/>
+        </w:rPr>
+      </w:pPr>
+      <w:r>
+        <w:rPr>
+          <w:rFonts w:cstheme="minorHAnsi"/>
+          <w:sz w:val="28"/>
+          <w:szCs w:val="28"/>
+          <w:lang w:val="fr-FR"/>
+        </w:rPr>
+        <w:t xml:space="preserve">Label ”Number ” </w:t>
+      </w:r>
+      <w:r>
+        <w:rPr>
+          <w:rFonts w:cstheme="minorHAnsi"/>
+          <w:sz w:val="28"/>
+          <w:szCs w:val="28"/>
+          <w:lang w:val="fr-FR"/>
+        </w:rPr>
+        <w:t>Visible :True</w:t>
+      </w:r>
+    </w:p>
+    <w:p>
+      <w:pPr>
+        <w:pStyle w:val="ListParagraph"/>
+        <w:numPr>
+          <w:ilvl w:val="0"/>
+          <w:numId w:val="6"/>
+        </w:numPr>
+        <w:rPr>
+          <w:rFonts w:cstheme="minorHAnsi"/>
+          <w:sz w:val="28"/>
+          <w:szCs w:val="28"/>
+        </w:rPr>
+      </w:pPr>
+      <w:r>
+        <w:rPr>
+          <w:rFonts w:cstheme="minorHAnsi"/>
+          <w:sz w:val="28"/>
+          <w:szCs w:val="28"/>
+        </w:rPr>
+        <w:t xml:space="preserve">Label </w:t>
+      </w:r>
+      <w:r>
+        <w:rPr>
+          <w:rFonts w:cstheme="minorHAnsi"/>
+          <w:sz w:val="28"/>
+          <w:szCs w:val="28"/>
+        </w:rPr>
+        <w:t>“Users Name” Visible: False</w:t>
+      </w:r>
+    </w:p>
+    <w:p>
+      <w:pPr>
+        <w:pStyle w:val="ListParagraph"/>
+        <w:numPr>
+          <w:ilvl w:val="0"/>
+          <w:numId w:val="6"/>
+        </w:numPr>
+        <w:rPr>
+          <w:rFonts w:cstheme="minorHAnsi"/>
+          <w:sz w:val="28"/>
+          <w:szCs w:val="28"/>
+        </w:rPr>
+      </w:pPr>
+      <w:r>
+        <w:rPr>
+          <w:rFonts w:cstheme="minorHAnsi"/>
+          <w:sz w:val="28"/>
+          <w:szCs w:val="28"/>
+        </w:rPr>
+        <w:t xml:space="preserve">Label </w:t>
+      </w:r>
+      <w:r>
+        <w:rPr>
+          <w:rFonts w:cstheme="minorHAnsi"/>
+          <w:sz w:val="28"/>
+          <w:szCs w:val="28"/>
+        </w:rPr>
+        <w:t xml:space="preserve">“Users </w:t>
+      </w:r>
+      <w:r>
+        <w:rPr>
+          <w:rFonts w:cstheme="minorHAnsi"/>
+          <w:sz w:val="28"/>
+          <w:szCs w:val="28"/>
+        </w:rPr>
+        <w:t>Age</w:t>
+      </w:r>
+      <w:r>
+        <w:rPr>
+          <w:rFonts w:cstheme="minorHAnsi"/>
+          <w:sz w:val="28"/>
+          <w:szCs w:val="28"/>
+        </w:rPr>
+        <w:t>” Visible: False</w:t>
+      </w:r>
+    </w:p>
+    <w:p>
+      <w:pPr>
+        <w:pStyle w:val="ListParagraph"/>
+        <w:numPr>
+          <w:ilvl w:val="0"/>
+          <w:numId w:val="6"/>
+        </w:numPr>
+        <w:rPr>
+          <w:rFonts w:cstheme="minorHAnsi"/>
+          <w:sz w:val="28"/>
+          <w:szCs w:val="28"/>
+        </w:rPr>
+      </w:pPr>
+      <w:r>
+        <w:rPr>
+          <w:rFonts w:cstheme="minorHAnsi"/>
+          <w:sz w:val="28"/>
+          <w:szCs w:val="28"/>
+        </w:rPr>
+        <w:t xml:space="preserve">Label </w:t>
+      </w:r>
+      <w:r>
+        <w:rPr>
+          <w:rFonts w:cstheme="minorHAnsi"/>
+          <w:sz w:val="28"/>
+          <w:szCs w:val="28"/>
+        </w:rPr>
+        <w:t xml:space="preserve">“Users </w:t>
+      </w:r>
+      <w:r>
+        <w:rPr>
+          <w:rFonts w:cstheme="minorHAnsi"/>
+          <w:sz w:val="28"/>
+          <w:szCs w:val="28"/>
+        </w:rPr>
+        <w:t>Number</w:t>
+      </w:r>
+      <w:r>
+        <w:rPr>
+          <w:rFonts w:cstheme="minorHAnsi"/>
+          <w:sz w:val="28"/>
+          <w:szCs w:val="28"/>
+        </w:rPr>
+        <w:t>” Visible: False</w:t>
+      </w:r>
     </w:p>
     <w:p>
       <w:pPr>
@@ -6894,7 +7268,773 @@
           <w:rFonts w:cstheme="minorHAnsi"/>
           <w:sz w:val="28"/>
           <w:szCs w:val="28"/>
-          <w:lang w:val="fr-FR"/>
+        </w:rPr>
+      </w:pPr>
+    </w:p>
+    <w:p>
+      <w:pPr>
+        <w:pStyle w:val="ListParagraph"/>
+        <w:ind w:left="2520"/>
+        <w:rPr>
+          <w:rFonts w:cstheme="minorHAnsi"/>
+          <w:sz w:val="28"/>
+          <w:szCs w:val="28"/>
+        </w:rPr>
+      </w:pPr>
+    </w:p>
+    <w:p>
+      <w:pPr>
+        <w:pStyle w:val="ListParagraph"/>
+        <w:ind w:left="2520"/>
+        <w:rPr>
+          <w:rFonts w:cstheme="minorHAnsi"/>
+          <w:sz w:val="28"/>
+          <w:szCs w:val="28"/>
+        </w:rPr>
+      </w:pPr>
+    </w:p>
+    <w:p>
+      <w:pPr>
+        <w:pStyle w:val="ListParagraph"/>
+        <w:ind w:left="2520"/>
+        <w:rPr>
+          <w:rFonts w:cstheme="minorHAnsi"/>
+          <w:sz w:val="28"/>
+          <w:szCs w:val="28"/>
+        </w:rPr>
+      </w:pPr>
+    </w:p>
+    <w:p>
+      <w:pPr>
+        <w:pStyle w:val="ListParagraph"/>
+        <w:ind w:left="2520"/>
+        <w:rPr>
+          <w:rFonts w:cstheme="minorHAnsi"/>
+          <w:sz w:val="28"/>
+          <w:szCs w:val="28"/>
+        </w:rPr>
+      </w:pPr>
+    </w:p>
+    <w:p>
+      <w:pPr>
+        <w:pStyle w:val="ListParagraph"/>
+        <w:ind w:left="2520"/>
+        <w:rPr>
+          <w:rFonts w:cstheme="minorHAnsi"/>
+          <w:sz w:val="28"/>
+          <w:szCs w:val="28"/>
+        </w:rPr>
+      </w:pPr>
+    </w:p>
+    <w:p>
+      <w:pPr>
+        <w:pStyle w:val="ListParagraph"/>
+        <w:ind w:left="2520"/>
+        <w:rPr>
+          <w:rFonts w:cstheme="minorHAnsi"/>
+          <w:sz w:val="28"/>
+          <w:szCs w:val="28"/>
+        </w:rPr>
+      </w:pPr>
+    </w:p>
+    <w:p>
+      <w:pPr>
+        <w:pStyle w:val="ListParagraph"/>
+        <w:numPr>
+          <w:ilvl w:val="1"/>
+          <w:numId w:val="1"/>
+        </w:numPr>
+        <w:rPr>
+          <w:rFonts w:cstheme="minorHAnsi"/>
+          <w:b/>
+          <w:bCs/>
+          <w:sz w:val="28"/>
+          <w:szCs w:val="28"/>
+        </w:rPr>
+      </w:pPr>
+      <w:r>
+        <w:rPr>
+          <w:b/>
+          <w:bCs/>
+          <w:noProof/>
+        </w:rPr>
+        <w:lastRenderedPageBreak/>
+        <w:drawing>
+          <wp:anchor distT="0" distB="0" distL="114300" distR="114300" simplePos="0" relativeHeight="251664384" behindDoc="0" locked="0" layoutInCell="1" allowOverlap="1" wp14:anchorId="327FEB9D" wp14:editId="46EE7BD4">
+            <wp:simplePos x="0" y="0"/>
+            <wp:positionH relativeFrom="margin">
+              <wp:align>center</wp:align>
+            </wp:positionH>
+            <wp:positionV relativeFrom="paragraph">
+              <wp:posOffset>292215</wp:posOffset>
+            </wp:positionV>
+            <wp:extent cx="4648200" cy="3494405"/>
+            <wp:effectExtent l="0" t="0" r="0" b="0"/>
+            <wp:wrapTopAndBottom/>
+            <wp:docPr id="4" name="Picture 4" descr="Graphical user interface, website&#10;&#10;Description automatically generated"/>
+            <wp:cNvGraphicFramePr>
+              <a:graphicFrameLocks xmlns:a="http://schemas.openxmlformats.org/drawingml/2006/main" noChangeAspect="1"/>
+            </wp:cNvGraphicFramePr>
+            <a:graphic xmlns:a="http://schemas.openxmlformats.org/drawingml/2006/main">
+              <a:graphicData uri="http://schemas.openxmlformats.org/drawingml/2006/picture">
+                <pic:pic xmlns:pic="http://schemas.openxmlformats.org/drawingml/2006/picture">
+                  <pic:nvPicPr>
+                    <pic:cNvPr id="4" name="Picture 4" descr="Graphical user interface, website&#10;&#10;Description automatically generated"/>
+                    <pic:cNvPicPr>
+                      <a:picLocks noChangeAspect="1" noChangeArrowheads="1"/>
+                    </pic:cNvPicPr>
+                  </pic:nvPicPr>
+                  <pic:blipFill>
+                    <a:blip r:embed="rId12">
+                      <a:extLst>
+                        <a:ext uri="{28A0092B-C50C-407E-A947-70E740481C1C}">
+                          <a14:useLocalDpi xmlns:a14="http://schemas.microsoft.com/office/drawing/2010/main" val="0"/>
+                        </a:ext>
+                      </a:extLst>
+                    </a:blip>
+                    <a:srcRect/>
+                    <a:stretch>
+                      <a:fillRect/>
+                    </a:stretch>
+                  </pic:blipFill>
+                  <pic:spPr bwMode="auto">
+                    <a:xfrm>
+                      <a:off x="0" y="0"/>
+                      <a:ext cx="4648200" cy="3494405"/>
+                    </a:xfrm>
+                    <a:prstGeom prst="rect">
+                      <a:avLst/>
+                    </a:prstGeom>
+                    <a:noFill/>
+                    <a:ln>
+                      <a:noFill/>
+                    </a:ln>
+                  </pic:spPr>
+                </pic:pic>
+              </a:graphicData>
+            </a:graphic>
+            <wp14:sizeRelH relativeFrom="margin">
+              <wp14:pctWidth>0</wp14:pctWidth>
+            </wp14:sizeRelH>
+            <wp14:sizeRelV relativeFrom="margin">
+              <wp14:pctHeight>0</wp14:pctHeight>
+            </wp14:sizeRelV>
+          </wp:anchor>
+        </w:drawing>
+      </w:r>
+      <w:r>
+        <w:rPr>
+          <w:rFonts w:cstheme="minorHAnsi"/>
+          <w:b/>
+          <w:bCs/>
+          <w:sz w:val="28"/>
+          <w:szCs w:val="28"/>
+        </w:rPr>
+        <w:t>Book Appointment Screen:</w:t>
+      </w:r>
+    </w:p>
+    <w:p>
+      <w:pPr>
+        <w:pStyle w:val="ListParagraph"/>
+        <w:numPr>
+          <w:ilvl w:val="2"/>
+          <w:numId w:val="1"/>
+        </w:numPr>
+        <w:rPr>
+          <w:rFonts w:cstheme="minorHAnsi"/>
+          <w:b/>
+          <w:bCs/>
+          <w:sz w:val="28"/>
+          <w:szCs w:val="28"/>
+        </w:rPr>
+      </w:pPr>
+      <w:r>
+        <w:rPr>
+          <w:rFonts w:cstheme="minorHAnsi"/>
+          <w:b/>
+          <w:bCs/>
+          <w:sz w:val="28"/>
+          <w:szCs w:val="28"/>
+        </w:rPr>
+        <w:t>Description :</w:t>
+      </w:r>
+    </w:p>
+    <w:p>
+      <w:pPr>
+        <w:pStyle w:val="ListParagraph"/>
+        <w:ind w:left="1080"/>
+        <w:rPr>
+          <w:rFonts w:cstheme="minorHAnsi"/>
+          <w:sz w:val="28"/>
+          <w:szCs w:val="28"/>
+        </w:rPr>
+      </w:pPr>
+      <w:r>
+        <w:rPr>
+          <w:rFonts w:cstheme="minorHAnsi"/>
+          <w:sz w:val="28"/>
+          <w:szCs w:val="28"/>
+        </w:rPr>
+        <w:t xml:space="preserve">This screen will be accessed through the first screen via menu tab which will open the above interface </w:t>
+      </w:r>
+    </w:p>
+    <w:p>
+      <w:pPr>
+        <w:pStyle w:val="ListParagraph"/>
+        <w:ind w:left="1080"/>
+        <w:rPr>
+          <w:rFonts w:cstheme="minorHAnsi"/>
+          <w:sz w:val="28"/>
+          <w:szCs w:val="28"/>
+        </w:rPr>
+      </w:pPr>
+    </w:p>
+    <w:p>
+      <w:pPr>
+        <w:pStyle w:val="ListParagraph"/>
+        <w:numPr>
+          <w:ilvl w:val="2"/>
+          <w:numId w:val="1"/>
+        </w:numPr>
+        <w:rPr>
+          <w:rFonts w:cstheme="minorHAnsi"/>
+          <w:b/>
+          <w:bCs/>
+          <w:sz w:val="28"/>
+          <w:szCs w:val="28"/>
+        </w:rPr>
+      </w:pPr>
+      <w:r>
+        <w:rPr>
+          <w:rFonts w:cstheme="minorHAnsi"/>
+          <w:b/>
+          <w:bCs/>
+          <w:sz w:val="28"/>
+          <w:szCs w:val="28"/>
+        </w:rPr>
+        <w:t>Functional requirements :</w:t>
+      </w:r>
+    </w:p>
+    <w:p>
+      <w:pPr>
+        <w:pStyle w:val="ListParagraph"/>
+        <w:ind w:left="1080"/>
+        <w:rPr>
+          <w:rFonts w:cstheme="minorHAnsi"/>
+          <w:b/>
+          <w:bCs/>
+          <w:sz w:val="28"/>
+          <w:szCs w:val="28"/>
+        </w:rPr>
+      </w:pPr>
+    </w:p>
+    <w:p>
+      <w:pPr>
+        <w:pStyle w:val="ListParagraph"/>
+        <w:numPr>
+          <w:ilvl w:val="2"/>
+          <w:numId w:val="1"/>
+        </w:numPr>
+        <w:rPr>
+          <w:rFonts w:cstheme="minorHAnsi"/>
+          <w:b/>
+          <w:bCs/>
+          <w:sz w:val="28"/>
+          <w:szCs w:val="28"/>
+        </w:rPr>
+      </w:pPr>
+      <w:r>
+        <w:rPr>
+          <w:rFonts w:cstheme="minorHAnsi"/>
+          <w:b/>
+          <w:bCs/>
+          <w:sz w:val="28"/>
+          <w:szCs w:val="28"/>
+        </w:rPr>
+        <w:t>Req04</w:t>
+      </w:r>
+      <w:r>
+        <w:rPr>
+          <w:rFonts w:cstheme="minorHAnsi"/>
+          <w:b/>
+          <w:bCs/>
+          <w:sz w:val="28"/>
+          <w:szCs w:val="28"/>
+        </w:rPr>
+        <w:t xml:space="preserve">2: </w:t>
+      </w:r>
+      <w:r>
+        <w:rPr>
+          <w:rFonts w:cstheme="minorHAnsi"/>
+          <w:sz w:val="28"/>
+          <w:szCs w:val="28"/>
+        </w:rPr>
+        <w:t>T</w:t>
+      </w:r>
+      <w:r>
+        <w:rPr>
+          <w:rFonts w:cstheme="minorHAnsi"/>
+          <w:sz w:val="28"/>
+          <w:szCs w:val="28"/>
+        </w:rPr>
+        <w:t>he Patient ID will follow same Requirements as Req033</w:t>
+      </w:r>
+    </w:p>
+    <w:p>
+      <w:pPr>
+        <w:pStyle w:val="ListParagraph"/>
+        <w:rPr>
+          <w:rFonts w:cstheme="minorHAnsi"/>
+          <w:b/>
+          <w:bCs/>
+          <w:sz w:val="28"/>
+          <w:szCs w:val="28"/>
+        </w:rPr>
+      </w:pPr>
+    </w:p>
+    <w:p>
+      <w:pPr>
+        <w:pStyle w:val="ListParagraph"/>
+        <w:ind w:left="1080"/>
+        <w:rPr>
+          <w:rFonts w:cstheme="minorHAnsi"/>
+          <w:b/>
+          <w:bCs/>
+          <w:sz w:val="28"/>
+          <w:szCs w:val="28"/>
+        </w:rPr>
+      </w:pPr>
+    </w:p>
+    <w:p>
+      <w:pPr>
+        <w:pStyle w:val="ListParagraph"/>
+        <w:numPr>
+          <w:ilvl w:val="2"/>
+          <w:numId w:val="1"/>
+        </w:numPr>
+        <w:rPr>
+          <w:rFonts w:cstheme="minorHAnsi"/>
+          <w:b/>
+          <w:bCs/>
+          <w:sz w:val="28"/>
+          <w:szCs w:val="28"/>
+        </w:rPr>
+      </w:pPr>
+      <w:r>
+        <w:rPr>
+          <w:rFonts w:cstheme="minorHAnsi"/>
+          <w:b/>
+          <w:bCs/>
+          <w:sz w:val="28"/>
+          <w:szCs w:val="28"/>
+        </w:rPr>
+        <w:t>Req043:</w:t>
+      </w:r>
+      <w:r>
+        <w:rPr>
+          <w:rFonts w:cstheme="minorHAnsi"/>
+          <w:sz w:val="28"/>
+          <w:szCs w:val="28"/>
+        </w:rPr>
+        <w:t xml:space="preserve"> Combo box</w:t>
+      </w:r>
+      <w:r>
+        <w:rPr>
+          <w:rFonts w:cstheme="minorHAnsi"/>
+          <w:sz w:val="28"/>
+          <w:szCs w:val="28"/>
+        </w:rPr>
+        <w:t xml:space="preserve"> will display all the doctors’ names to boo</w:t>
+      </w:r>
+      <w:r>
+        <w:rPr>
+          <w:rFonts w:cstheme="minorHAnsi"/>
+          <w:sz w:val="28"/>
+          <w:szCs w:val="28"/>
+        </w:rPr>
+        <w:t xml:space="preserve">k </w:t>
+      </w:r>
+      <w:r>
+        <w:rPr>
+          <w:rFonts w:cstheme="minorHAnsi"/>
+          <w:sz w:val="28"/>
+          <w:szCs w:val="28"/>
+        </w:rPr>
+        <w:t xml:space="preserve">appointment with </w:t>
+      </w:r>
+    </w:p>
+    <w:p>
+      <w:pPr>
+        <w:pStyle w:val="ListParagraph"/>
+        <w:ind w:left="1080"/>
+        <w:rPr>
+          <w:rFonts w:cstheme="minorHAnsi"/>
+          <w:b/>
+          <w:bCs/>
+          <w:sz w:val="28"/>
+          <w:szCs w:val="28"/>
+        </w:rPr>
+      </w:pPr>
+    </w:p>
+    <w:p>
+      <w:pPr>
+        <w:pStyle w:val="ListParagraph"/>
+        <w:numPr>
+          <w:ilvl w:val="2"/>
+          <w:numId w:val="1"/>
+        </w:numPr>
+        <w:rPr>
+          <w:rFonts w:cstheme="minorHAnsi"/>
+          <w:b/>
+          <w:bCs/>
+          <w:sz w:val="28"/>
+          <w:szCs w:val="28"/>
+        </w:rPr>
+      </w:pPr>
+      <w:r>
+        <w:rPr>
+          <w:rFonts w:cstheme="minorHAnsi"/>
+          <w:b/>
+          <w:bCs/>
+          <w:sz w:val="28"/>
+          <w:szCs w:val="28"/>
+        </w:rPr>
+        <w:t xml:space="preserve">Req044: </w:t>
+      </w:r>
+      <w:r>
+        <w:rPr>
+          <w:rFonts w:cstheme="minorHAnsi"/>
+          <w:sz w:val="28"/>
+          <w:szCs w:val="28"/>
+        </w:rPr>
+        <w:t>Date picker</w:t>
+      </w:r>
+      <w:r>
+        <w:rPr>
+          <w:rFonts w:cstheme="minorHAnsi"/>
+          <w:sz w:val="28"/>
+          <w:szCs w:val="28"/>
+        </w:rPr>
+        <w:t xml:space="preserve"> will allow the user to select the date for the appointment</w:t>
+      </w:r>
+    </w:p>
+    <w:p>
+      <w:pPr>
+        <w:pStyle w:val="ListParagraph"/>
+        <w:rPr>
+          <w:rFonts w:cstheme="minorHAnsi"/>
+          <w:b/>
+          <w:bCs/>
+          <w:sz w:val="28"/>
+          <w:szCs w:val="28"/>
+        </w:rPr>
+      </w:pPr>
+    </w:p>
+    <w:p>
+      <w:pPr>
+        <w:pStyle w:val="ListParagraph"/>
+        <w:numPr>
+          <w:ilvl w:val="2"/>
+          <w:numId w:val="1"/>
+        </w:numPr>
+        <w:rPr>
+          <w:rFonts w:cstheme="minorHAnsi"/>
+          <w:b/>
+          <w:bCs/>
+          <w:sz w:val="28"/>
+          <w:szCs w:val="28"/>
+        </w:rPr>
+      </w:pPr>
+      <w:r>
+        <w:rPr>
+          <w:rFonts w:cstheme="minorHAnsi"/>
+          <w:b/>
+          <w:bCs/>
+          <w:sz w:val="28"/>
+          <w:szCs w:val="28"/>
+        </w:rPr>
+        <w:t>Req045:</w:t>
+      </w:r>
+      <w:r>
+        <w:rPr>
+          <w:rFonts w:cstheme="minorHAnsi"/>
+          <w:b/>
+          <w:bCs/>
+          <w:sz w:val="28"/>
+          <w:szCs w:val="28"/>
+        </w:rPr>
+        <w:t xml:space="preserve"> </w:t>
+      </w:r>
+      <w:r>
+        <w:rPr>
+          <w:rFonts w:cstheme="minorHAnsi"/>
+          <w:sz w:val="28"/>
+          <w:szCs w:val="28"/>
+        </w:rPr>
+        <w:t>Spinner</w:t>
+      </w:r>
+      <w:r>
+        <w:rPr>
+          <w:rFonts w:cstheme="minorHAnsi"/>
+          <w:sz w:val="28"/>
+          <w:szCs w:val="28"/>
+        </w:rPr>
+        <w:t xml:space="preserve"> will allow the user to select the time for the appointment </w:t>
+      </w:r>
+    </w:p>
+    <w:p>
+      <w:pPr>
+        <w:pStyle w:val="ListParagraph"/>
+        <w:ind w:left="1080"/>
+        <w:rPr>
+          <w:rFonts w:cstheme="minorHAnsi"/>
+          <w:b/>
+          <w:bCs/>
+          <w:sz w:val="28"/>
+          <w:szCs w:val="28"/>
+        </w:rPr>
+      </w:pPr>
+      <w:r>
+        <w:rPr>
+          <w:rFonts w:cstheme="minorHAnsi"/>
+          <w:b/>
+          <w:bCs/>
+          <w:sz w:val="28"/>
+          <w:szCs w:val="28"/>
+        </w:rPr>
+        <w:t xml:space="preserve">Req045a: </w:t>
+      </w:r>
+      <w:r>
+        <w:rPr>
+          <w:rFonts w:cstheme="minorHAnsi"/>
+          <w:sz w:val="28"/>
+          <w:szCs w:val="28"/>
+        </w:rPr>
+        <w:t xml:space="preserve">the hours will only display work hours options </w:t>
+      </w:r>
+      <w:r>
+        <w:rPr>
+          <w:rFonts w:cstheme="minorHAnsi"/>
+          <w:sz w:val="28"/>
+          <w:szCs w:val="28"/>
+        </w:rPr>
+        <w:t>(8-16) in the 24 hours system</w:t>
+      </w:r>
+      <w:r>
+        <w:rPr>
+          <w:rFonts w:cstheme="minorHAnsi"/>
+          <w:b/>
+          <w:bCs/>
+          <w:sz w:val="28"/>
+          <w:szCs w:val="28"/>
+        </w:rPr>
+        <w:t xml:space="preserve"> </w:t>
+      </w:r>
+    </w:p>
+    <w:p>
+      <w:pPr>
+        <w:pStyle w:val="ListParagraph"/>
+        <w:numPr>
+          <w:ilvl w:val="2"/>
+          <w:numId w:val="1"/>
+        </w:numPr>
+        <w:rPr>
+          <w:rFonts w:cstheme="minorHAnsi"/>
+          <w:b/>
+          <w:bCs/>
+          <w:sz w:val="28"/>
+          <w:szCs w:val="28"/>
+        </w:rPr>
+      </w:pPr>
+      <w:r>
+        <w:rPr>
+          <w:rFonts w:cstheme="minorHAnsi"/>
+          <w:b/>
+          <w:bCs/>
+          <w:sz w:val="28"/>
+          <w:szCs w:val="28"/>
+        </w:rPr>
+        <w:lastRenderedPageBreak/>
+        <w:t xml:space="preserve">Req046: </w:t>
+      </w:r>
+      <w:r>
+        <w:rPr>
+          <w:rFonts w:cstheme="minorHAnsi"/>
+          <w:sz w:val="28"/>
+          <w:szCs w:val="28"/>
+        </w:rPr>
+        <w:t>If doctor booked on that time and date no other appointments can be booked on</w:t>
+      </w:r>
+      <w:r>
+        <w:rPr>
+          <w:rFonts w:cstheme="minorHAnsi"/>
+          <w:sz w:val="28"/>
+          <w:szCs w:val="28"/>
+        </w:rPr>
+        <w:t xml:space="preserve"> top</w:t>
+      </w:r>
+    </w:p>
+    <w:p>
+      <w:pPr>
+        <w:pStyle w:val="ListParagraph"/>
+        <w:ind w:left="1080"/>
+        <w:rPr>
+          <w:rFonts w:cstheme="minorHAnsi"/>
+          <w:b/>
+          <w:bCs/>
+          <w:sz w:val="28"/>
+          <w:szCs w:val="28"/>
+        </w:rPr>
+      </w:pPr>
+    </w:p>
+    <w:p>
+      <w:pPr>
+        <w:pStyle w:val="ListParagraph"/>
+        <w:ind w:left="1080"/>
+        <w:rPr>
+          <w:rFonts w:cstheme="minorHAnsi"/>
+          <w:b/>
+          <w:bCs/>
+          <w:sz w:val="28"/>
+          <w:szCs w:val="28"/>
+        </w:rPr>
+      </w:pPr>
+      <w:r>
+        <w:rPr>
+          <w:rFonts w:cstheme="minorHAnsi"/>
+          <w:b/>
+          <w:bCs/>
+          <w:sz w:val="28"/>
+          <w:szCs w:val="28"/>
+        </w:rPr>
+        <w:t>Req046a:</w:t>
+      </w:r>
+      <w:r>
+        <w:rPr>
+          <w:rFonts w:cstheme="minorHAnsi"/>
+          <w:sz w:val="28"/>
+          <w:szCs w:val="28"/>
+        </w:rPr>
+        <w:t xml:space="preserve"> if user attempts to book </w:t>
+      </w:r>
+      <w:r>
+        <w:rPr>
+          <w:rFonts w:cstheme="minorHAnsi"/>
+          <w:sz w:val="28"/>
+          <w:szCs w:val="28"/>
+        </w:rPr>
+        <w:t>an</w:t>
+      </w:r>
+      <w:r>
+        <w:rPr>
+          <w:rFonts w:cstheme="minorHAnsi"/>
+          <w:sz w:val="28"/>
+          <w:szCs w:val="28"/>
+        </w:rPr>
+        <w:t xml:space="preserve"> already booked appointment display error message “</w:t>
+      </w:r>
+      <w:r>
+        <w:rPr>
+          <w:rFonts w:cstheme="minorHAnsi"/>
+          <w:sz w:val="28"/>
+          <w:szCs w:val="28"/>
+        </w:rPr>
+        <w:t xml:space="preserve">Appointment Already Booked </w:t>
+      </w:r>
+      <w:r>
+        <w:rPr>
+          <w:rFonts w:cstheme="minorHAnsi"/>
+          <w:sz w:val="28"/>
+          <w:szCs w:val="28"/>
+        </w:rPr>
+        <w:t>W</w:t>
+      </w:r>
+      <w:r>
+        <w:rPr>
+          <w:rFonts w:cstheme="minorHAnsi"/>
+          <w:sz w:val="28"/>
+          <w:szCs w:val="28"/>
+        </w:rPr>
+        <w:t>ith</w:t>
+      </w:r>
+      <w:r>
+        <w:rPr>
+          <w:rFonts w:cstheme="minorHAnsi"/>
+          <w:sz w:val="28"/>
+          <w:szCs w:val="28"/>
+        </w:rPr>
+        <w:t xml:space="preserve"> The Same Doctor And Time”</w:t>
+      </w:r>
+    </w:p>
+    <w:p>
+      <w:pPr>
+        <w:pStyle w:val="ListParagraph"/>
+        <w:ind w:left="1080"/>
+        <w:rPr>
+          <w:rFonts w:cstheme="minorHAnsi"/>
+          <w:b/>
+          <w:bCs/>
+          <w:sz w:val="28"/>
+          <w:szCs w:val="28"/>
+        </w:rPr>
+      </w:pPr>
+    </w:p>
+    <w:p>
+      <w:pPr>
+        <w:pStyle w:val="ListParagraph"/>
+        <w:ind w:left="1080"/>
+        <w:rPr>
+          <w:rFonts w:cstheme="minorHAnsi"/>
+          <w:b/>
+          <w:bCs/>
+          <w:sz w:val="28"/>
+          <w:szCs w:val="28"/>
+        </w:rPr>
+      </w:pPr>
+    </w:p>
+    <w:p>
+      <w:pPr>
+        <w:pStyle w:val="ListParagraph"/>
+        <w:ind w:left="1080"/>
+        <w:rPr>
+          <w:rFonts w:cstheme="minorHAnsi"/>
+          <w:b/>
+          <w:bCs/>
+          <w:sz w:val="28"/>
+          <w:szCs w:val="28"/>
+        </w:rPr>
+      </w:pPr>
+    </w:p>
+    <w:p>
+      <w:pPr>
+        <w:pStyle w:val="ListParagraph"/>
+        <w:ind w:left="1080"/>
+        <w:rPr>
+          <w:rFonts w:cstheme="minorHAnsi"/>
+          <w:sz w:val="28"/>
+          <w:szCs w:val="28"/>
+        </w:rPr>
+      </w:pPr>
+    </w:p>
+    <w:p>
+      <w:pPr>
+        <w:pStyle w:val="ListParagraph"/>
+        <w:ind w:left="2520"/>
+        <w:rPr>
+          <w:rFonts w:cstheme="minorHAnsi"/>
+          <w:sz w:val="28"/>
+          <w:szCs w:val="28"/>
+        </w:rPr>
+      </w:pPr>
+    </w:p>
+    <w:p>
+      <w:pPr>
+        <w:pStyle w:val="ListParagraph"/>
+        <w:ind w:left="2520"/>
+        <w:rPr>
+          <w:rFonts w:cstheme="minorHAnsi"/>
+          <w:sz w:val="28"/>
+          <w:szCs w:val="28"/>
         </w:rPr>
       </w:pPr>
     </w:p>
@@ -6906,7 +8046,6 @@
           <w:rFonts w:cstheme="minorHAnsi"/>
           <w:sz w:val="28"/>
           <w:szCs w:val="28"/>
-          <w:lang w:val="fr-FR"/>
         </w:rPr>
       </w:pPr>
     </w:p>
@@ -6918,7 +8057,6 @@
           <w:rFonts w:cstheme="minorHAnsi"/>
           <w:sz w:val="28"/>
           <w:szCs w:val="28"/>
-          <w:lang w:val="fr-FR"/>
         </w:rPr>
       </w:pPr>
     </w:p>
@@ -6930,7 +8068,6 @@
           <w:rFonts w:cstheme="minorHAnsi"/>
           <w:sz w:val="28"/>
           <w:szCs w:val="28"/>
-          <w:lang w:val="fr-FR"/>
         </w:rPr>
       </w:pPr>
     </w:p>
@@ -6944,7 +8081,6 @@
           <w:bCs/>
           <w:sz w:val="36"/>
           <w:szCs w:val="36"/>
-          <w:lang w:val="fr-FR"/>
         </w:rPr>
       </w:pPr>
     </w:p>
@@ -6956,15 +8092,13 @@
           <w:rFonts w:cstheme="minorHAnsi"/>
           <w:sz w:val="28"/>
           <w:szCs w:val="28"/>
-          <w:lang w:val="fr-FR"/>
-        </w:rPr>
-      </w:pPr>
-      <w:r>
-        <w:rPr>
-          <w:rFonts w:cstheme="minorHAnsi"/>
-          <w:sz w:val="28"/>
-          <w:szCs w:val="28"/>
-          <w:lang w:val="fr-FR"/>
+        </w:rPr>
+      </w:pPr>
+      <w:r>
+        <w:rPr>
+          <w:rFonts w:cstheme="minorHAnsi"/>
+          <w:sz w:val="28"/>
+          <w:szCs w:val="28"/>
         </w:rPr>
         <w:t xml:space="preserve"> </w:t>
       </w:r>
@@ -6975,7 +8109,6 @@
           <w:rFonts w:cstheme="minorHAnsi"/>
           <w:sz w:val="28"/>
           <w:szCs w:val="28"/>
-          <w:lang w:val="fr-FR"/>
         </w:rPr>
       </w:pPr>
     </w:p>
@@ -6987,7 +8120,6 @@
           <w:rFonts w:cstheme="minorHAnsi"/>
           <w:sz w:val="28"/>
           <w:szCs w:val="28"/>
-          <w:lang w:val="fr-FR"/>
         </w:rPr>
       </w:pPr>
     </w:p>
@@ -7001,7 +8133,6 @@
           <w:bCs/>
           <w:sz w:val="36"/>
           <w:szCs w:val="36"/>
-          <w:lang w:val="fr-FR"/>
         </w:rPr>
       </w:pPr>
       <w:r>
@@ -7011,7 +8142,6 @@
           <w:bCs/>
           <w:sz w:val="36"/>
           <w:szCs w:val="36"/>
-          <w:lang w:val="fr-FR"/>
         </w:rPr>
         <w:t xml:space="preserve"> </w:t>
       </w:r>
@@ -7024,7 +8154,6 @@
           <w:rFonts w:cstheme="minorHAnsi"/>
           <w:sz w:val="32"/>
           <w:szCs w:val="32"/>
-          <w:lang w:val="fr-FR"/>
         </w:rPr>
       </w:pPr>
     </w:p>
@@ -7036,7 +8165,6 @@
           <w:rFonts w:cstheme="minorHAnsi"/>
           <w:sz w:val="28"/>
           <w:szCs w:val="28"/>
-          <w:lang w:val="fr-FR"/>
         </w:rPr>
       </w:pPr>
     </w:p>
@@ -7050,12 +8178,11 @@
           <w:bCs/>
           <w:sz w:val="28"/>
           <w:szCs w:val="28"/>
-          <w:lang w:val="fr-FR"/>
         </w:rPr>
       </w:pPr>
     </w:p>
     <w:sectPr>
-      <w:headerReference w:type="default" r:id="rId12"/>
+      <w:headerReference w:type="default" r:id="rId13"/>
       <w:pgSz w:w="12240" w:h="15840"/>
       <w:pgMar w:top="1440" w:right="1440" w:bottom="1440" w:left="1440" w:header="720" w:footer="720" w:gutter="0"/>
       <w:cols w:space="720"/>
@@ -7691,7 +8818,7 @@
         <w:rFonts w:hint="default"/>
       </w:rPr>
     </w:lvl>
-    <w:lvl w:ilvl="1" w:tplc="04090019" w:tentative="1">
+    <w:lvl w:ilvl="1" w:tplc="04090019">
       <w:start w:val="1"/>
       <w:numFmt w:val="lowerLetter"/>
       <w:lvlText w:val="%2."/>

</xml_diff>

<commit_message>
added all remaining requirements for the booking appointment screen and added the GUI Components requirements as well
</commit_message>
<xml_diff>
--- a/Documntation/Requirments Report.docx
+++ b/Documntation/Requirments Report.docx
@@ -5137,23 +5137,7 @@
           <w:sz w:val="28"/>
           <w:szCs w:val="28"/>
         </w:rPr>
-        <w:t xml:space="preserve">No </w:t>
-      </w:r>
-      <w:r>
-        <w:rPr>
-          <w:rFonts w:cstheme="minorHAnsi"/>
-          <w:sz w:val="28"/>
-          <w:szCs w:val="28"/>
-        </w:rPr>
-        <w:t>Appointments</w:t>
-      </w:r>
-      <w:r>
-        <w:rPr>
-          <w:rFonts w:cstheme="minorHAnsi"/>
-          <w:sz w:val="28"/>
-          <w:szCs w:val="28"/>
-        </w:rPr>
-        <w:t xml:space="preserve"> Have Been Booked Today</w:t>
+        <w:t>No Appointments Have Been Booked Today</w:t>
       </w:r>
       <w:r>
         <w:rPr>
@@ -7093,16 +7077,7 @@
           <w:szCs w:val="28"/>
           <w:lang w:val="fr-FR"/>
         </w:rPr>
-        <w:t xml:space="preserve">Label ”Age ” </w:t>
-      </w:r>
-      <w:r>
-        <w:rPr>
-          <w:rFonts w:cstheme="minorHAnsi"/>
-          <w:sz w:val="28"/>
-          <w:szCs w:val="28"/>
-          <w:lang w:val="fr-FR"/>
-        </w:rPr>
-        <w:t>Visible :True</w:t>
+        <w:t>Label ”Age ” Visible :True</w:t>
       </w:r>
     </w:p>
     <w:p>
@@ -7126,16 +7101,7 @@
           <w:szCs w:val="28"/>
           <w:lang w:val="fr-FR"/>
         </w:rPr>
-        <w:t xml:space="preserve">Label ”Number ” </w:t>
-      </w:r>
-      <w:r>
-        <w:rPr>
-          <w:rFonts w:cstheme="minorHAnsi"/>
-          <w:sz w:val="28"/>
-          <w:szCs w:val="28"/>
-          <w:lang w:val="fr-FR"/>
-        </w:rPr>
-        <w:t>Visible :True</w:t>
+        <w:t>Label ”Number ” Visible :True</w:t>
       </w:r>
     </w:p>
     <w:p>
@@ -7195,23 +7161,7 @@
           <w:sz w:val="28"/>
           <w:szCs w:val="28"/>
         </w:rPr>
-        <w:t xml:space="preserve">“Users </w:t>
-      </w:r>
-      <w:r>
-        <w:rPr>
-          <w:rFonts w:cstheme="minorHAnsi"/>
-          <w:sz w:val="28"/>
-          <w:szCs w:val="28"/>
-        </w:rPr>
-        <w:t>Age</w:t>
-      </w:r>
-      <w:r>
-        <w:rPr>
-          <w:rFonts w:cstheme="minorHAnsi"/>
-          <w:sz w:val="28"/>
-          <w:szCs w:val="28"/>
-        </w:rPr>
-        <w:t>” Visible: False</w:t>
+        <w:t>“Users Age” Visible: False</w:t>
       </w:r>
     </w:p>
     <w:p>
@@ -7241,23 +7191,7 @@
           <w:sz w:val="28"/>
           <w:szCs w:val="28"/>
         </w:rPr>
-        <w:t xml:space="preserve">“Users </w:t>
-      </w:r>
-      <w:r>
-        <w:rPr>
-          <w:rFonts w:cstheme="minorHAnsi"/>
-          <w:sz w:val="28"/>
-          <w:szCs w:val="28"/>
-        </w:rPr>
-        <w:t>Number</w:t>
-      </w:r>
-      <w:r>
-        <w:rPr>
-          <w:rFonts w:cstheme="minorHAnsi"/>
-          <w:sz w:val="28"/>
-          <w:szCs w:val="28"/>
-        </w:rPr>
-        <w:t>” Visible: False</w:t>
+        <w:t>“Users Number” Visible: False</w:t>
       </w:r>
     </w:p>
     <w:p>
@@ -7893,8 +7827,6 @@
         <w:ind w:left="1080"/>
         <w:rPr>
           <w:rFonts w:cstheme="minorHAnsi"/>
-          <w:b/>
-          <w:bCs/>
           <w:sz w:val="28"/>
           <w:szCs w:val="28"/>
         </w:rPr>
@@ -7972,12 +7904,44 @@
         <w:ind w:left="1080"/>
         <w:rPr>
           <w:rFonts w:cstheme="minorHAnsi"/>
-          <w:b/>
-          <w:bCs/>
-          <w:sz w:val="28"/>
-          <w:szCs w:val="28"/>
-        </w:rPr>
-      </w:pPr>
+          <w:sz w:val="28"/>
+          <w:szCs w:val="28"/>
+        </w:rPr>
+      </w:pPr>
+    </w:p>
+    <w:p>
+      <w:pPr>
+        <w:pStyle w:val="ListParagraph"/>
+        <w:numPr>
+          <w:ilvl w:val="2"/>
+          <w:numId w:val="1"/>
+        </w:numPr>
+        <w:rPr>
+          <w:rFonts w:cstheme="minorHAnsi"/>
+          <w:b/>
+          <w:bCs/>
+          <w:sz w:val="28"/>
+          <w:szCs w:val="28"/>
+        </w:rPr>
+      </w:pPr>
+      <w:r>
+        <w:rPr>
+          <w:rFonts w:cstheme="minorHAnsi"/>
+          <w:b/>
+          <w:bCs/>
+          <w:sz w:val="28"/>
+          <w:szCs w:val="28"/>
+        </w:rPr>
+        <w:t xml:space="preserve">Req047: </w:t>
+      </w:r>
+      <w:r>
+        <w:rPr>
+          <w:rFonts w:cstheme="minorHAnsi"/>
+          <w:sz w:val="28"/>
+          <w:szCs w:val="28"/>
+        </w:rPr>
+        <w:t>User can book up to maximum 3 appointments per day</w:t>
+      </w:r>
     </w:p>
     <w:p>
       <w:pPr>
@@ -7985,12 +7949,28 @@
         <w:ind w:left="1080"/>
         <w:rPr>
           <w:rFonts w:cstheme="minorHAnsi"/>
-          <w:b/>
-          <w:bCs/>
-          <w:sz w:val="28"/>
-          <w:szCs w:val="28"/>
-        </w:rPr>
-      </w:pPr>
+          <w:sz w:val="28"/>
+          <w:szCs w:val="28"/>
+        </w:rPr>
+      </w:pPr>
+      <w:r>
+        <w:rPr>
+          <w:rFonts w:cstheme="minorHAnsi"/>
+          <w:b/>
+          <w:bCs/>
+          <w:sz w:val="28"/>
+          <w:szCs w:val="28"/>
+        </w:rPr>
+        <w:t xml:space="preserve">Req047a: </w:t>
+      </w:r>
+      <w:r>
+        <w:rPr>
+          <w:rFonts w:cstheme="minorHAnsi"/>
+          <w:sz w:val="28"/>
+          <w:szCs w:val="28"/>
+        </w:rPr>
+        <w:t>If user already booked 3 appointments and receptionist tries to book on more on that same date display error message “Appointment Limit Of 3 A Day Reached”</w:t>
+      </w:r>
     </w:p>
     <w:p>
       <w:pPr>
@@ -7998,83 +7978,18 @@
         <w:ind w:left="1080"/>
         <w:rPr>
           <w:rFonts w:cstheme="minorHAnsi"/>
-          <w:b/>
-          <w:bCs/>
-          <w:sz w:val="28"/>
-          <w:szCs w:val="28"/>
-        </w:rPr>
-      </w:pPr>
-    </w:p>
-    <w:p>
-      <w:pPr>
-        <w:pStyle w:val="ListParagraph"/>
-        <w:ind w:left="1080"/>
-        <w:rPr>
-          <w:rFonts w:cstheme="minorHAnsi"/>
-          <w:sz w:val="28"/>
-          <w:szCs w:val="28"/>
-        </w:rPr>
-      </w:pPr>
-    </w:p>
-    <w:p>
-      <w:pPr>
-        <w:pStyle w:val="ListParagraph"/>
-        <w:ind w:left="2520"/>
-        <w:rPr>
-          <w:rFonts w:cstheme="minorHAnsi"/>
-          <w:sz w:val="28"/>
-          <w:szCs w:val="28"/>
-        </w:rPr>
-      </w:pPr>
-    </w:p>
-    <w:p>
-      <w:pPr>
-        <w:pStyle w:val="ListParagraph"/>
-        <w:ind w:left="2520"/>
-        <w:rPr>
-          <w:rFonts w:cstheme="minorHAnsi"/>
-          <w:sz w:val="28"/>
-          <w:szCs w:val="28"/>
-        </w:rPr>
-      </w:pPr>
-    </w:p>
-    <w:p>
-      <w:pPr>
-        <w:pStyle w:val="ListParagraph"/>
-        <w:ind w:left="2160"/>
-        <w:rPr>
-          <w:rFonts w:cstheme="minorHAnsi"/>
-          <w:sz w:val="28"/>
-          <w:szCs w:val="28"/>
-        </w:rPr>
-      </w:pPr>
-    </w:p>
-    <w:p>
-      <w:pPr>
-        <w:pStyle w:val="ListParagraph"/>
-        <w:ind w:left="2160"/>
-        <w:rPr>
-          <w:rFonts w:cstheme="minorHAnsi"/>
-          <w:sz w:val="28"/>
-          <w:szCs w:val="28"/>
-        </w:rPr>
-      </w:pPr>
-    </w:p>
-    <w:p>
-      <w:pPr>
-        <w:pStyle w:val="ListParagraph"/>
-        <w:ind w:left="1440"/>
-        <w:rPr>
-          <w:rFonts w:cstheme="minorHAnsi"/>
-          <w:sz w:val="28"/>
-          <w:szCs w:val="28"/>
-        </w:rPr>
-      </w:pPr>
-    </w:p>
-    <w:p>
-      <w:pPr>
-        <w:pStyle w:val="ListParagraph"/>
-        <w:ind w:left="1440"/>
+          <w:sz w:val="28"/>
+          <w:szCs w:val="28"/>
+        </w:rPr>
+      </w:pPr>
+    </w:p>
+    <w:p>
+      <w:pPr>
+        <w:pStyle w:val="ListParagraph"/>
+        <w:numPr>
+          <w:ilvl w:val="2"/>
+          <w:numId w:val="1"/>
+        </w:numPr>
         <w:rPr>
           <w:rFonts w:asciiTheme="majorHAnsi" w:hAnsiTheme="majorHAnsi" w:cstheme="majorHAnsi"/>
           <w:b/>
@@ -8083,50 +7998,7 @@
           <w:szCs w:val="36"/>
         </w:rPr>
       </w:pPr>
-    </w:p>
-    <w:p>
-      <w:pPr>
-        <w:pStyle w:val="ListParagraph"/>
-        <w:ind w:left="1440"/>
-        <w:rPr>
-          <w:rFonts w:cstheme="minorHAnsi"/>
-          <w:sz w:val="28"/>
-          <w:szCs w:val="28"/>
-        </w:rPr>
-      </w:pPr>
-      <w:r>
-        <w:rPr>
-          <w:rFonts w:cstheme="minorHAnsi"/>
-          <w:sz w:val="28"/>
-          <w:szCs w:val="28"/>
-        </w:rPr>
-        <w:t xml:space="preserve"> </w:t>
-      </w:r>
-    </w:p>
-    <w:p>
-      <w:pPr>
-        <w:rPr>
-          <w:rFonts w:cstheme="minorHAnsi"/>
-          <w:sz w:val="28"/>
-          <w:szCs w:val="28"/>
-        </w:rPr>
-      </w:pPr>
-    </w:p>
-    <w:p>
-      <w:pPr>
-        <w:pStyle w:val="ListParagraph"/>
-        <w:ind w:left="1440"/>
-        <w:rPr>
-          <w:rFonts w:cstheme="minorHAnsi"/>
-          <w:sz w:val="28"/>
-          <w:szCs w:val="28"/>
-        </w:rPr>
-      </w:pPr>
-    </w:p>
-    <w:p>
-      <w:pPr>
-        <w:pStyle w:val="ListParagraph"/>
-        <w:ind w:left="1080"/>
+      <w:r>
         <w:rPr>
           <w:rFonts w:asciiTheme="majorHAnsi" w:hAnsiTheme="majorHAnsi" w:cstheme="majorHAnsi"/>
           <w:b/>
@@ -8134,52 +8006,325 @@
           <w:sz w:val="36"/>
           <w:szCs w:val="36"/>
         </w:rPr>
-      </w:pPr>
-      <w:r>
-        <w:rPr>
-          <w:rFonts w:asciiTheme="majorHAnsi" w:hAnsiTheme="majorHAnsi" w:cstheme="majorHAnsi"/>
-          <w:b/>
-          <w:bCs/>
-          <w:sz w:val="36"/>
-          <w:szCs w:val="36"/>
+        <w:t>Login Graphical user interface (GUI) :</w:t>
+      </w:r>
+    </w:p>
+    <w:p>
+      <w:pPr>
+        <w:pStyle w:val="ListParagraph"/>
+        <w:numPr>
+          <w:ilvl w:val="2"/>
+          <w:numId w:val="1"/>
+        </w:numPr>
+        <w:rPr>
+          <w:rFonts w:asciiTheme="majorHAnsi" w:hAnsiTheme="majorHAnsi" w:cstheme="majorHAnsi"/>
+          <w:b/>
+          <w:bCs/>
+          <w:sz w:val="28"/>
+          <w:szCs w:val="28"/>
+        </w:rPr>
+      </w:pPr>
+      <w:r>
+        <w:rPr>
+          <w:rFonts w:asciiTheme="majorHAnsi" w:hAnsiTheme="majorHAnsi" w:cstheme="majorHAnsi"/>
+          <w:b/>
+          <w:bCs/>
+          <w:sz w:val="28"/>
+          <w:szCs w:val="28"/>
         </w:rPr>
         <w:t xml:space="preserve"> </w:t>
       </w:r>
-    </w:p>
-    <w:p>
-      <w:pPr>
-        <w:pStyle w:val="ListParagraph"/>
-        <w:ind w:left="1080"/>
-        <w:rPr>
-          <w:rFonts w:cstheme="minorHAnsi"/>
-          <w:sz w:val="32"/>
-          <w:szCs w:val="32"/>
-        </w:rPr>
-      </w:pPr>
-    </w:p>
-    <w:p>
-      <w:pPr>
-        <w:pStyle w:val="ListParagraph"/>
-        <w:ind w:left="1440"/>
-        <w:rPr>
-          <w:rFonts w:cstheme="minorHAnsi"/>
-          <w:sz w:val="28"/>
-          <w:szCs w:val="28"/>
-        </w:rPr>
-      </w:pPr>
-    </w:p>
-    <w:p>
-      <w:pPr>
-        <w:pStyle w:val="ListParagraph"/>
-        <w:ind w:left="1080"/>
-        <w:rPr>
-          <w:rFonts w:cstheme="minorHAnsi"/>
-          <w:b/>
-          <w:bCs/>
-          <w:sz w:val="28"/>
-          <w:szCs w:val="28"/>
-        </w:rPr>
-      </w:pPr>
+      <w:r>
+        <w:rPr>
+          <w:rFonts w:asciiTheme="majorHAnsi" w:hAnsiTheme="majorHAnsi" w:cstheme="majorHAnsi"/>
+          <w:b/>
+          <w:bCs/>
+          <w:sz w:val="28"/>
+          <w:szCs w:val="28"/>
+        </w:rPr>
+        <w:t>Req048: Screen after user clicks book appointment menu tab</w:t>
+      </w:r>
+    </w:p>
+    <w:p>
+      <w:pPr>
+        <w:pStyle w:val="ListParagraph"/>
+        <w:numPr>
+          <w:ilvl w:val="0"/>
+          <w:numId w:val="8"/>
+        </w:numPr>
+        <w:rPr>
+          <w:rFonts w:cstheme="minorHAnsi"/>
+          <w:sz w:val="28"/>
+          <w:szCs w:val="28"/>
+        </w:rPr>
+      </w:pPr>
+      <w:r>
+        <w:rPr>
+          <w:rFonts w:cstheme="minorHAnsi"/>
+          <w:sz w:val="28"/>
+          <w:szCs w:val="28"/>
+        </w:rPr>
+        <w:t xml:space="preserve">Label “Error Message” </w:t>
+      </w:r>
+      <w:r>
+        <w:rPr>
+          <w:rFonts w:cstheme="minorHAnsi"/>
+          <w:sz w:val="28"/>
+          <w:szCs w:val="28"/>
+        </w:rPr>
+        <w:t xml:space="preserve">Visible </w:t>
+      </w:r>
+      <w:r>
+        <w:rPr>
+          <w:rFonts w:cstheme="minorHAnsi"/>
+          <w:sz w:val="28"/>
+          <w:szCs w:val="28"/>
+        </w:rPr>
+        <w:t>=False</w:t>
+      </w:r>
+    </w:p>
+    <w:p>
+      <w:pPr>
+        <w:pStyle w:val="ListParagraph"/>
+        <w:numPr>
+          <w:ilvl w:val="0"/>
+          <w:numId w:val="8"/>
+        </w:numPr>
+        <w:rPr>
+          <w:rFonts w:cstheme="minorHAnsi"/>
+          <w:sz w:val="28"/>
+          <w:szCs w:val="28"/>
+        </w:rPr>
+      </w:pPr>
+      <w:r>
+        <w:rPr>
+          <w:rFonts w:cstheme="minorHAnsi"/>
+          <w:sz w:val="28"/>
+          <w:szCs w:val="28"/>
+        </w:rPr>
+        <w:t>Label “Patient ID” Visible =True</w:t>
+      </w:r>
+    </w:p>
+    <w:p>
+      <w:pPr>
+        <w:pStyle w:val="ListParagraph"/>
+        <w:numPr>
+          <w:ilvl w:val="0"/>
+          <w:numId w:val="8"/>
+        </w:numPr>
+        <w:rPr>
+          <w:rFonts w:cstheme="minorHAnsi"/>
+          <w:sz w:val="28"/>
+          <w:szCs w:val="28"/>
+        </w:rPr>
+      </w:pPr>
+      <w:r>
+        <w:rPr>
+          <w:rFonts w:cstheme="minorHAnsi"/>
+          <w:sz w:val="28"/>
+          <w:szCs w:val="28"/>
+        </w:rPr>
+        <w:t>Text Box “Patient ID”</w:t>
+      </w:r>
+    </w:p>
+    <w:p>
+      <w:pPr>
+        <w:pStyle w:val="ListParagraph"/>
+        <w:numPr>
+          <w:ilvl w:val="0"/>
+          <w:numId w:val="8"/>
+        </w:numPr>
+        <w:rPr>
+          <w:rFonts w:cstheme="minorHAnsi"/>
+          <w:sz w:val="28"/>
+          <w:szCs w:val="28"/>
+        </w:rPr>
+      </w:pPr>
+      <w:r>
+        <w:rPr>
+          <w:rFonts w:cstheme="minorHAnsi"/>
+          <w:sz w:val="28"/>
+          <w:szCs w:val="28"/>
+        </w:rPr>
+        <w:t>Label “</w:t>
+      </w:r>
+      <w:r>
+        <w:rPr>
+          <w:rFonts w:cstheme="minorHAnsi"/>
+          <w:sz w:val="28"/>
+          <w:szCs w:val="28"/>
+        </w:rPr>
+        <w:t>Doctor</w:t>
+      </w:r>
+      <w:r>
+        <w:rPr>
+          <w:rFonts w:cstheme="minorHAnsi"/>
+          <w:sz w:val="28"/>
+          <w:szCs w:val="28"/>
+        </w:rPr>
+        <w:t>” Visible =True</w:t>
+      </w:r>
+    </w:p>
+    <w:p>
+      <w:pPr>
+        <w:pStyle w:val="ListParagraph"/>
+        <w:numPr>
+          <w:ilvl w:val="0"/>
+          <w:numId w:val="8"/>
+        </w:numPr>
+        <w:rPr>
+          <w:rFonts w:cstheme="minorHAnsi"/>
+          <w:sz w:val="28"/>
+          <w:szCs w:val="28"/>
+        </w:rPr>
+      </w:pPr>
+      <w:r>
+        <w:rPr>
+          <w:rFonts w:cstheme="minorHAnsi"/>
+          <w:sz w:val="28"/>
+          <w:szCs w:val="28"/>
+        </w:rPr>
+        <w:t>Combo box for doctors</w:t>
+      </w:r>
+    </w:p>
+    <w:p>
+      <w:pPr>
+        <w:pStyle w:val="ListParagraph"/>
+        <w:numPr>
+          <w:ilvl w:val="0"/>
+          <w:numId w:val="8"/>
+        </w:numPr>
+        <w:spacing w:line="256" w:lineRule="auto"/>
+        <w:rPr>
+          <w:rFonts w:cstheme="minorHAnsi"/>
+          <w:sz w:val="28"/>
+          <w:szCs w:val="28"/>
+        </w:rPr>
+      </w:pPr>
+      <w:r>
+        <w:rPr>
+          <w:rFonts w:cstheme="minorHAnsi"/>
+          <w:sz w:val="28"/>
+          <w:szCs w:val="28"/>
+        </w:rPr>
+        <w:t>Label “Date” Visible =True</w:t>
+      </w:r>
+    </w:p>
+    <w:p>
+      <w:pPr>
+        <w:pStyle w:val="ListParagraph"/>
+        <w:numPr>
+          <w:ilvl w:val="0"/>
+          <w:numId w:val="8"/>
+        </w:numPr>
+        <w:spacing w:line="256" w:lineRule="auto"/>
+        <w:rPr>
+          <w:rFonts w:cstheme="minorHAnsi"/>
+          <w:sz w:val="28"/>
+          <w:szCs w:val="28"/>
+        </w:rPr>
+      </w:pPr>
+      <w:r>
+        <w:rPr>
+          <w:rFonts w:cstheme="minorHAnsi"/>
+          <w:sz w:val="28"/>
+          <w:szCs w:val="28"/>
+        </w:rPr>
+        <w:t xml:space="preserve">Date Picker </w:t>
+      </w:r>
+      <w:r>
+        <w:rPr>
+          <w:rFonts w:cstheme="minorHAnsi"/>
+          <w:sz w:val="28"/>
+          <w:szCs w:val="28"/>
+        </w:rPr>
+        <w:t>Visible =True</w:t>
+      </w:r>
+    </w:p>
+    <w:p>
+      <w:pPr>
+        <w:pStyle w:val="ListParagraph"/>
+        <w:numPr>
+          <w:ilvl w:val="0"/>
+          <w:numId w:val="8"/>
+        </w:numPr>
+        <w:spacing w:line="256" w:lineRule="auto"/>
+        <w:rPr>
+          <w:rFonts w:cstheme="minorHAnsi"/>
+          <w:sz w:val="28"/>
+          <w:szCs w:val="28"/>
+        </w:rPr>
+      </w:pPr>
+      <w:r>
+        <w:rPr>
+          <w:rFonts w:cstheme="minorHAnsi"/>
+          <w:sz w:val="28"/>
+          <w:szCs w:val="28"/>
+        </w:rPr>
+        <w:t>Label “Time(Hours)” Visible =True</w:t>
+      </w:r>
+    </w:p>
+    <w:p>
+      <w:pPr>
+        <w:pStyle w:val="ListParagraph"/>
+        <w:numPr>
+          <w:ilvl w:val="0"/>
+          <w:numId w:val="8"/>
+        </w:numPr>
+        <w:spacing w:line="256" w:lineRule="auto"/>
+        <w:rPr>
+          <w:rFonts w:cstheme="minorHAnsi"/>
+          <w:sz w:val="28"/>
+          <w:szCs w:val="28"/>
+        </w:rPr>
+      </w:pPr>
+      <w:r>
+        <w:rPr>
+          <w:rFonts w:cstheme="minorHAnsi"/>
+          <w:sz w:val="28"/>
+          <w:szCs w:val="28"/>
+        </w:rPr>
+        <w:t>Spinner to choose time</w:t>
+      </w:r>
+      <w:r>
+        <w:rPr>
+          <w:rFonts w:cstheme="minorHAnsi"/>
+          <w:sz w:val="28"/>
+          <w:szCs w:val="28"/>
+        </w:rPr>
+        <w:t xml:space="preserve"> Visible =True</w:t>
+      </w:r>
+    </w:p>
+    <w:p>
+      <w:pPr>
+        <w:pStyle w:val="ListParagraph"/>
+        <w:numPr>
+          <w:ilvl w:val="0"/>
+          <w:numId w:val="8"/>
+        </w:numPr>
+        <w:spacing w:line="256" w:lineRule="auto"/>
+        <w:rPr>
+          <w:rFonts w:cstheme="minorHAnsi"/>
+          <w:sz w:val="28"/>
+          <w:szCs w:val="28"/>
+        </w:rPr>
+      </w:pPr>
+      <w:r>
+        <w:rPr>
+          <w:rFonts w:cstheme="minorHAnsi"/>
+          <w:sz w:val="28"/>
+          <w:szCs w:val="28"/>
+        </w:rPr>
+        <w:t>Button “Make Appointment “</w:t>
+      </w:r>
+      <w:r>
+        <w:rPr>
+          <w:rFonts w:cstheme="minorHAnsi"/>
+          <w:sz w:val="28"/>
+          <w:szCs w:val="28"/>
+        </w:rPr>
+        <w:t xml:space="preserve"> Visible =True</w:t>
+      </w:r>
     </w:p>
     <w:sectPr>
       <w:headerReference w:type="default" r:id="rId13"/>
@@ -8324,6 +8469,92 @@
 <file path=word/numbering.xml><?xml version="1.0" encoding="utf-8"?>
 <w:numbering xmlns:wpc="http://schemas.microsoft.com/office/word/2010/wordprocessingCanvas" xmlns:cx="http://schemas.microsoft.com/office/drawing/2014/chartex" xmlns:cx1="http://schemas.microsoft.com/office/drawing/2015/9/8/chartex" xmlns:cx2="http://schemas.microsoft.com/office/drawing/2015/10/21/chartex" xmlns:cx3="http://schemas.microsoft.com/office/drawing/2016/5/9/chartex" xmlns:cx4="http://schemas.microsoft.com/office/drawing/2016/5/10/chartex" xmlns:cx5="http://schemas.microsoft.com/office/drawing/2016/5/11/chartex" xmlns:cx6="http://schemas.microsoft.com/office/drawing/2016/5/12/chartex" xmlns:cx7="http://schemas.microsoft.com/office/drawing/2016/5/13/chartex" xmlns:cx8="http://schemas.microsoft.com/office/drawing/2016/5/14/chartex" xmlns:mc="http://schemas.openxmlformats.org/markup-compatibility/2006" xmlns:aink="http://schemas.microsoft.com/office/drawing/2016/ink" xmlns:am3d="http://schemas.microsoft.com/office/drawing/2017/model3d" xmlns:o="urn:schemas-microsoft-com:office:office" xmlns:r="http://schemas.openxmlformats.org/officeDocument/2006/relationships" xmlns:m="http://schemas.openxmlformats.org/officeDocument/2006/math" xmlns:v="urn:schemas-microsoft-com:vml" xmlns:wp14="http://schemas.microsoft.com/office/word/2010/wordprocessingDrawing" xmlns:wp="http://schemas.openxmlformats.org/drawingml/2006/wordprocessingDrawing" xmlns:w10="urn:schemas-microsoft-com:office:word" xmlns:w="http://schemas.openxmlformats.org/wordprocessingml/2006/main" xmlns:w14="http://schemas.microsoft.com/office/word/2010/wordml" xmlns:w15="http://schemas.microsoft.com/office/word/2012/wordml" xmlns:w16cex="http://schemas.microsoft.com/office/word/2018/wordml/cex" xmlns:w16cid="http://schemas.microsoft.com/office/word/2016/wordml/cid" xmlns:w16="http://schemas.microsoft.com/office/word/2018/wordml" xmlns:w16sdtdh="http://schemas.microsoft.com/office/word/2020/wordml/sdtdatahash" xmlns:w16se="http://schemas.microsoft.com/office/word/2015/wordml/symex" xmlns:wpg="http://schemas.microsoft.com/office/word/2010/wordprocessingGroup" xmlns:wpi="http://schemas.microsoft.com/office/word/2010/wordprocessingInk" xmlns:wne="http://schemas.microsoft.com/office/word/2006/wordml" xmlns:wps="http://schemas.microsoft.com/office/word/2010/wordprocessingShape" mc:Ignorable="w14 w15 w16se w16cid w16 w16cex w16sdtdh wp14">
   <w:abstractNum w:abstractNumId="0" w15:restartNumberingAfterBreak="0">
+    <w:nsid w:val="185E0BEF"/>
+    <w:multiLevelType w:val="multilevel"/>
+    <w:tmpl w:val="0409001D"/>
+    <w:lvl w:ilvl="0">
+      <w:start w:val="1"/>
+      <w:numFmt w:val="decimal"/>
+      <w:lvlText w:val="%1)"/>
+      <w:lvlJc w:val="left"/>
+      <w:pPr>
+        <w:ind w:left="360" w:hanging="360"/>
+      </w:pPr>
+    </w:lvl>
+    <w:lvl w:ilvl="1">
+      <w:start w:val="1"/>
+      <w:numFmt w:val="lowerLetter"/>
+      <w:lvlText w:val="%2)"/>
+      <w:lvlJc w:val="left"/>
+      <w:pPr>
+        <w:ind w:left="720" w:hanging="360"/>
+      </w:pPr>
+    </w:lvl>
+    <w:lvl w:ilvl="2">
+      <w:start w:val="1"/>
+      <w:numFmt w:val="lowerRoman"/>
+      <w:lvlText w:val="%3)"/>
+      <w:lvlJc w:val="left"/>
+      <w:pPr>
+        <w:ind w:left="1080" w:hanging="360"/>
+      </w:pPr>
+    </w:lvl>
+    <w:lvl w:ilvl="3">
+      <w:start w:val="1"/>
+      <w:numFmt w:val="decimal"/>
+      <w:lvlText w:val="(%4)"/>
+      <w:lvlJc w:val="left"/>
+      <w:pPr>
+        <w:ind w:left="1440" w:hanging="360"/>
+      </w:pPr>
+    </w:lvl>
+    <w:lvl w:ilvl="4">
+      <w:start w:val="1"/>
+      <w:numFmt w:val="lowerLetter"/>
+      <w:lvlText w:val="(%5)"/>
+      <w:lvlJc w:val="left"/>
+      <w:pPr>
+        <w:ind w:left="1800" w:hanging="360"/>
+      </w:pPr>
+    </w:lvl>
+    <w:lvl w:ilvl="5">
+      <w:start w:val="1"/>
+      <w:numFmt w:val="lowerRoman"/>
+      <w:lvlText w:val="(%6)"/>
+      <w:lvlJc w:val="left"/>
+      <w:pPr>
+        <w:ind w:left="2160" w:hanging="360"/>
+      </w:pPr>
+    </w:lvl>
+    <w:lvl w:ilvl="6">
+      <w:start w:val="1"/>
+      <w:numFmt w:val="decimal"/>
+      <w:lvlText w:val="%7."/>
+      <w:lvlJc w:val="left"/>
+      <w:pPr>
+        <w:ind w:left="2520" w:hanging="360"/>
+      </w:pPr>
+    </w:lvl>
+    <w:lvl w:ilvl="7">
+      <w:start w:val="1"/>
+      <w:numFmt w:val="lowerLetter"/>
+      <w:lvlText w:val="%8."/>
+      <w:lvlJc w:val="left"/>
+      <w:pPr>
+        <w:ind w:left="2880" w:hanging="360"/>
+      </w:pPr>
+    </w:lvl>
+    <w:lvl w:ilvl="8">
+      <w:start w:val="1"/>
+      <w:numFmt w:val="lowerRoman"/>
+      <w:lvlText w:val="%9."/>
+      <w:lvlJc w:val="left"/>
+      <w:pPr>
+        <w:ind w:left="3240" w:hanging="360"/>
+      </w:pPr>
+    </w:lvl>
+  </w:abstractNum>
+  <w:abstractNum w:abstractNumId="1" w15:restartNumberingAfterBreak="0">
     <w:nsid w:val="19DE11C8"/>
     <w:multiLevelType w:val="multilevel"/>
     <w:tmpl w:val="0409001D"/>
@@ -8409,7 +8640,7 @@
       </w:pPr>
     </w:lvl>
   </w:abstractNum>
-  <w:abstractNum w:abstractNumId="1" w15:restartNumberingAfterBreak="0">
+  <w:abstractNum w:abstractNumId="2" w15:restartNumberingAfterBreak="0">
     <w:nsid w:val="204936C1"/>
     <w:multiLevelType w:val="multilevel"/>
     <w:tmpl w:val="E56CF61C"/>
@@ -8534,7 +8765,97 @@
       </w:rPr>
     </w:lvl>
   </w:abstractNum>
-  <w:abstractNum w:abstractNumId="2" w15:restartNumberingAfterBreak="0">
+  <w:abstractNum w:abstractNumId="3" w15:restartNumberingAfterBreak="0">
+    <w:nsid w:val="24DD5D0B"/>
+    <w:multiLevelType w:val="hybridMultilevel"/>
+    <w:tmpl w:val="5506218A"/>
+    <w:lvl w:ilvl="0" w:tplc="3BF6DE78">
+      <w:start w:val="1"/>
+      <w:numFmt w:val="lowerLetter"/>
+      <w:lvlText w:val="(%1)"/>
+      <w:lvlJc w:val="left"/>
+      <w:pPr>
+        <w:ind w:left="1440" w:hanging="360"/>
+      </w:pPr>
+      <w:rPr>
+        <w:rFonts w:hint="default"/>
+        <w:b/>
+      </w:rPr>
+    </w:lvl>
+    <w:lvl w:ilvl="1" w:tplc="04090019" w:tentative="1">
+      <w:start w:val="1"/>
+      <w:numFmt w:val="lowerLetter"/>
+      <w:lvlText w:val="%2."/>
+      <w:lvlJc w:val="left"/>
+      <w:pPr>
+        <w:ind w:left="2160" w:hanging="360"/>
+      </w:pPr>
+    </w:lvl>
+    <w:lvl w:ilvl="2" w:tplc="0409001B" w:tentative="1">
+      <w:start w:val="1"/>
+      <w:numFmt w:val="lowerRoman"/>
+      <w:lvlText w:val="%3."/>
+      <w:lvlJc w:val="right"/>
+      <w:pPr>
+        <w:ind w:left="2880" w:hanging="180"/>
+      </w:pPr>
+    </w:lvl>
+    <w:lvl w:ilvl="3" w:tplc="0409000F" w:tentative="1">
+      <w:start w:val="1"/>
+      <w:numFmt w:val="decimal"/>
+      <w:lvlText w:val="%4."/>
+      <w:lvlJc w:val="left"/>
+      <w:pPr>
+        <w:ind w:left="3600" w:hanging="360"/>
+      </w:pPr>
+    </w:lvl>
+    <w:lvl w:ilvl="4" w:tplc="04090019" w:tentative="1">
+      <w:start w:val="1"/>
+      <w:numFmt w:val="lowerLetter"/>
+      <w:lvlText w:val="%5."/>
+      <w:lvlJc w:val="left"/>
+      <w:pPr>
+        <w:ind w:left="4320" w:hanging="360"/>
+      </w:pPr>
+    </w:lvl>
+    <w:lvl w:ilvl="5" w:tplc="0409001B" w:tentative="1">
+      <w:start w:val="1"/>
+      <w:numFmt w:val="lowerRoman"/>
+      <w:lvlText w:val="%6."/>
+      <w:lvlJc w:val="right"/>
+      <w:pPr>
+        <w:ind w:left="5040" w:hanging="180"/>
+      </w:pPr>
+    </w:lvl>
+    <w:lvl w:ilvl="6" w:tplc="0409000F" w:tentative="1">
+      <w:start w:val="1"/>
+      <w:numFmt w:val="decimal"/>
+      <w:lvlText w:val="%7."/>
+      <w:lvlJc w:val="left"/>
+      <w:pPr>
+        <w:ind w:left="5760" w:hanging="360"/>
+      </w:pPr>
+    </w:lvl>
+    <w:lvl w:ilvl="7" w:tplc="04090019" w:tentative="1">
+      <w:start w:val="1"/>
+      <w:numFmt w:val="lowerLetter"/>
+      <w:lvlText w:val="%8."/>
+      <w:lvlJc w:val="left"/>
+      <w:pPr>
+        <w:ind w:left="6480" w:hanging="360"/>
+      </w:pPr>
+    </w:lvl>
+    <w:lvl w:ilvl="8" w:tplc="0409001B" w:tentative="1">
+      <w:start w:val="1"/>
+      <w:numFmt w:val="lowerRoman"/>
+      <w:lvlText w:val="%9."/>
+      <w:lvlJc w:val="right"/>
+      <w:pPr>
+        <w:ind w:left="7200" w:hanging="180"/>
+      </w:pPr>
+    </w:lvl>
+  </w:abstractNum>
+  <w:abstractNum w:abstractNumId="4" w15:restartNumberingAfterBreak="0">
     <w:nsid w:val="42265C12"/>
     <w:multiLevelType w:val="multilevel"/>
     <w:tmpl w:val="4DB0D58E"/>
@@ -8626,7 +8947,7 @@
       </w:pPr>
     </w:lvl>
   </w:abstractNum>
-  <w:abstractNum w:abstractNumId="3" w15:restartNumberingAfterBreak="0">
+  <w:abstractNum w:abstractNumId="5" w15:restartNumberingAfterBreak="0">
     <w:nsid w:val="4F967873"/>
     <w:multiLevelType w:val="multilevel"/>
     <w:tmpl w:val="5BD20CEA"/>
@@ -8716,7 +9037,7 @@
       </w:pPr>
     </w:lvl>
   </w:abstractNum>
-  <w:abstractNum w:abstractNumId="4" w15:restartNumberingAfterBreak="0">
+  <w:abstractNum w:abstractNumId="6" w15:restartNumberingAfterBreak="0">
     <w:nsid w:val="552D729A"/>
     <w:multiLevelType w:val="multilevel"/>
     <w:tmpl w:val="0409001D"/>
@@ -8802,7 +9123,7 @@
       </w:pPr>
     </w:lvl>
   </w:abstractNum>
-  <w:abstractNum w:abstractNumId="5" w15:restartNumberingAfterBreak="0">
+  <w:abstractNum w:abstractNumId="7" w15:restartNumberingAfterBreak="0">
     <w:nsid w:val="76754807"/>
     <w:multiLevelType w:val="hybridMultilevel"/>
     <w:tmpl w:val="E73EEAE8"/>
@@ -8892,22 +9213,58 @@
     </w:lvl>
   </w:abstractNum>
   <w:num w:numId="1">
+    <w:abstractNumId w:val="2"/>
+  </w:num>
+  <w:num w:numId="2">
+    <w:abstractNumId w:val="5"/>
+  </w:num>
+  <w:num w:numId="3">
+    <w:abstractNumId w:val="4"/>
+  </w:num>
+  <w:num w:numId="4">
+    <w:abstractNumId w:val="6"/>
+  </w:num>
+  <w:num w:numId="5">
     <w:abstractNumId w:val="1"/>
   </w:num>
-  <w:num w:numId="2">
+  <w:num w:numId="6">
+    <w:abstractNumId w:val="7"/>
+  </w:num>
+  <w:num w:numId="7">
+    <w:abstractNumId w:val="0"/>
+  </w:num>
+  <w:num w:numId="8">
     <w:abstractNumId w:val="3"/>
   </w:num>
-  <w:num w:numId="3">
-    <w:abstractNumId w:val="2"/>
-  </w:num>
-  <w:num w:numId="4">
-    <w:abstractNumId w:val="4"/>
-  </w:num>
-  <w:num w:numId="5">
-    <w:abstractNumId w:val="0"/>
-  </w:num>
-  <w:num w:numId="6">
-    <w:abstractNumId w:val="5"/>
+  <w:num w:numId="9">
+    <w:abstractNumId w:val="3"/>
+    <w:lvlOverride w:ilvl="0">
+      <w:startOverride w:val="1"/>
+    </w:lvlOverride>
+    <w:lvlOverride w:ilvl="1">
+      <w:startOverride w:val="1"/>
+    </w:lvlOverride>
+    <w:lvlOverride w:ilvl="2">
+      <w:startOverride w:val="1"/>
+    </w:lvlOverride>
+    <w:lvlOverride w:ilvl="3">
+      <w:startOverride w:val="1"/>
+    </w:lvlOverride>
+    <w:lvlOverride w:ilvl="4">
+      <w:startOverride w:val="1"/>
+    </w:lvlOverride>
+    <w:lvlOverride w:ilvl="5">
+      <w:startOverride w:val="1"/>
+    </w:lvlOverride>
+    <w:lvlOverride w:ilvl="6">
+      <w:startOverride w:val="1"/>
+    </w:lvlOverride>
+    <w:lvlOverride w:ilvl="7">
+      <w:startOverride w:val="1"/>
+    </w:lvlOverride>
+    <w:lvlOverride w:ilvl="8">
+      <w:startOverride w:val="1"/>
+    </w:lvlOverride>
   </w:num>
 </w:numbering>
 </file>

</xml_diff>

<commit_message>
changed document names to manger and owner requirements , also added the agile project plan that's now complete with everyone's tasks assigned
</commit_message>
<xml_diff>
--- a/Documntation/Requirments Report.docx
+++ b/Documntation/Requirments Report.docx
@@ -309,267 +309,6 @@
       <w:pPr>
         <w:rPr>
           <w:rFonts w:asciiTheme="majorHAnsi" w:hAnsiTheme="majorHAnsi" w:cstheme="majorHAnsi"/>
-          <w:sz w:val="32"/>
-          <w:szCs w:val="32"/>
-        </w:rPr>
-      </w:pPr>
-    </w:p>
-    <w:p>
-      <w:pPr>
-        <w:rPr>
-          <w:rFonts w:asciiTheme="majorHAnsi" w:hAnsiTheme="majorHAnsi" w:cstheme="majorHAnsi"/>
-          <w:sz w:val="32"/>
-          <w:szCs w:val="32"/>
-        </w:rPr>
-      </w:pPr>
-    </w:p>
-    <w:p>
-      <w:pPr>
-        <w:rPr>
-          <w:rFonts w:asciiTheme="majorHAnsi" w:hAnsiTheme="majorHAnsi" w:cstheme="majorHAnsi"/>
-          <w:b/>
-          <w:bCs/>
-          <w:sz w:val="32"/>
-          <w:szCs w:val="32"/>
-        </w:rPr>
-      </w:pPr>
-      <w:r>
-        <w:rPr>
-          <w:rFonts w:asciiTheme="majorHAnsi" w:hAnsiTheme="majorHAnsi" w:cstheme="majorHAnsi"/>
-          <w:b/>
-          <w:bCs/>
-          <w:sz w:val="32"/>
-          <w:szCs w:val="32"/>
-        </w:rPr>
-        <w:lastRenderedPageBreak/>
-        <w:t>Table Of Content</w:t>
-      </w:r>
-      <w:r>
-        <w:rPr>
-          <w:rFonts w:asciiTheme="majorHAnsi" w:hAnsiTheme="majorHAnsi" w:cstheme="majorHAnsi"/>
-          <w:b/>
-          <w:bCs/>
-          <w:sz w:val="32"/>
-          <w:szCs w:val="32"/>
-        </w:rPr>
-        <w:t>:</w:t>
-      </w:r>
-    </w:p>
-    <w:p>
-      <w:pPr>
-        <w:rPr>
-          <w:rFonts w:asciiTheme="majorHAnsi" w:hAnsiTheme="majorHAnsi" w:cstheme="majorHAnsi"/>
-          <w:b/>
-          <w:bCs/>
-          <w:sz w:val="32"/>
-          <w:szCs w:val="32"/>
-        </w:rPr>
-      </w:pPr>
-    </w:p>
-    <w:p>
-      <w:pPr>
-        <w:rPr>
-          <w:rFonts w:asciiTheme="majorHAnsi" w:hAnsiTheme="majorHAnsi" w:cstheme="majorHAnsi"/>
-          <w:b/>
-          <w:bCs/>
-          <w:sz w:val="32"/>
-          <w:szCs w:val="32"/>
-        </w:rPr>
-      </w:pPr>
-    </w:p>
-    <w:p>
-      <w:pPr>
-        <w:rPr>
-          <w:rFonts w:asciiTheme="majorHAnsi" w:hAnsiTheme="majorHAnsi" w:cstheme="majorHAnsi"/>
-          <w:b/>
-          <w:bCs/>
-          <w:sz w:val="32"/>
-          <w:szCs w:val="32"/>
-        </w:rPr>
-      </w:pPr>
-    </w:p>
-    <w:p>
-      <w:pPr>
-        <w:rPr>
-          <w:rFonts w:asciiTheme="majorHAnsi" w:hAnsiTheme="majorHAnsi" w:cstheme="majorHAnsi"/>
-          <w:b/>
-          <w:bCs/>
-          <w:sz w:val="32"/>
-          <w:szCs w:val="32"/>
-        </w:rPr>
-      </w:pPr>
-    </w:p>
-    <w:p>
-      <w:pPr>
-        <w:rPr>
-          <w:rFonts w:asciiTheme="majorHAnsi" w:hAnsiTheme="majorHAnsi" w:cstheme="majorHAnsi"/>
-          <w:b/>
-          <w:bCs/>
-          <w:sz w:val="32"/>
-          <w:szCs w:val="32"/>
-        </w:rPr>
-      </w:pPr>
-    </w:p>
-    <w:p>
-      <w:pPr>
-        <w:rPr>
-          <w:rFonts w:asciiTheme="majorHAnsi" w:hAnsiTheme="majorHAnsi" w:cstheme="majorHAnsi"/>
-          <w:b/>
-          <w:bCs/>
-          <w:sz w:val="32"/>
-          <w:szCs w:val="32"/>
-        </w:rPr>
-      </w:pPr>
-    </w:p>
-    <w:p>
-      <w:pPr>
-        <w:rPr>
-          <w:rFonts w:asciiTheme="majorHAnsi" w:hAnsiTheme="majorHAnsi" w:cstheme="majorHAnsi"/>
-          <w:b/>
-          <w:bCs/>
-          <w:sz w:val="32"/>
-          <w:szCs w:val="32"/>
-        </w:rPr>
-      </w:pPr>
-    </w:p>
-    <w:p>
-      <w:pPr>
-        <w:rPr>
-          <w:rFonts w:asciiTheme="majorHAnsi" w:hAnsiTheme="majorHAnsi" w:cstheme="majorHAnsi"/>
-          <w:b/>
-          <w:bCs/>
-          <w:sz w:val="32"/>
-          <w:szCs w:val="32"/>
-        </w:rPr>
-      </w:pPr>
-    </w:p>
-    <w:p>
-      <w:pPr>
-        <w:rPr>
-          <w:rFonts w:asciiTheme="majorHAnsi" w:hAnsiTheme="majorHAnsi" w:cstheme="majorHAnsi"/>
-          <w:b/>
-          <w:bCs/>
-          <w:sz w:val="32"/>
-          <w:szCs w:val="32"/>
-        </w:rPr>
-      </w:pPr>
-    </w:p>
-    <w:p>
-      <w:pPr>
-        <w:rPr>
-          <w:rFonts w:asciiTheme="majorHAnsi" w:hAnsiTheme="majorHAnsi" w:cstheme="majorHAnsi"/>
-          <w:b/>
-          <w:bCs/>
-          <w:sz w:val="32"/>
-          <w:szCs w:val="32"/>
-        </w:rPr>
-      </w:pPr>
-    </w:p>
-    <w:p>
-      <w:pPr>
-        <w:rPr>
-          <w:rFonts w:asciiTheme="majorHAnsi" w:hAnsiTheme="majorHAnsi" w:cstheme="majorHAnsi"/>
-          <w:b/>
-          <w:bCs/>
-          <w:sz w:val="32"/>
-          <w:szCs w:val="32"/>
-        </w:rPr>
-      </w:pPr>
-    </w:p>
-    <w:p>
-      <w:pPr>
-        <w:rPr>
-          <w:rFonts w:asciiTheme="majorHAnsi" w:hAnsiTheme="majorHAnsi" w:cstheme="majorHAnsi"/>
-          <w:b/>
-          <w:bCs/>
-          <w:sz w:val="32"/>
-          <w:szCs w:val="32"/>
-        </w:rPr>
-      </w:pPr>
-    </w:p>
-    <w:p>
-      <w:pPr>
-        <w:rPr>
-          <w:rFonts w:asciiTheme="majorHAnsi" w:hAnsiTheme="majorHAnsi" w:cstheme="majorHAnsi"/>
-          <w:b/>
-          <w:bCs/>
-          <w:sz w:val="32"/>
-          <w:szCs w:val="32"/>
-        </w:rPr>
-      </w:pPr>
-    </w:p>
-    <w:p>
-      <w:pPr>
-        <w:rPr>
-          <w:rFonts w:asciiTheme="majorHAnsi" w:hAnsiTheme="majorHAnsi" w:cstheme="majorHAnsi"/>
-          <w:b/>
-          <w:bCs/>
-          <w:sz w:val="32"/>
-          <w:szCs w:val="32"/>
-        </w:rPr>
-      </w:pPr>
-    </w:p>
-    <w:p>
-      <w:pPr>
-        <w:rPr>
-          <w:rFonts w:asciiTheme="majorHAnsi" w:hAnsiTheme="majorHAnsi" w:cstheme="majorHAnsi"/>
-          <w:b/>
-          <w:bCs/>
-          <w:sz w:val="32"/>
-          <w:szCs w:val="32"/>
-        </w:rPr>
-      </w:pPr>
-    </w:p>
-    <w:p>
-      <w:pPr>
-        <w:rPr>
-          <w:rFonts w:asciiTheme="majorHAnsi" w:hAnsiTheme="majorHAnsi" w:cstheme="majorHAnsi"/>
-          <w:b/>
-          <w:bCs/>
-          <w:sz w:val="32"/>
-          <w:szCs w:val="32"/>
-        </w:rPr>
-      </w:pPr>
-    </w:p>
-    <w:p>
-      <w:pPr>
-        <w:rPr>
-          <w:rFonts w:asciiTheme="majorHAnsi" w:hAnsiTheme="majorHAnsi" w:cstheme="majorHAnsi"/>
-          <w:b/>
-          <w:bCs/>
-          <w:sz w:val="32"/>
-          <w:szCs w:val="32"/>
-        </w:rPr>
-      </w:pPr>
-    </w:p>
-    <w:p>
-      <w:pPr>
-        <w:rPr>
-          <w:rFonts w:asciiTheme="majorHAnsi" w:hAnsiTheme="majorHAnsi" w:cstheme="majorHAnsi"/>
-          <w:b/>
-          <w:bCs/>
-          <w:sz w:val="32"/>
-          <w:szCs w:val="32"/>
-        </w:rPr>
-      </w:pPr>
-    </w:p>
-    <w:p>
-      <w:pPr>
-        <w:rPr>
-          <w:rFonts w:asciiTheme="majorHAnsi" w:hAnsiTheme="majorHAnsi" w:cstheme="majorHAnsi"/>
-          <w:b/>
-          <w:bCs/>
-          <w:sz w:val="32"/>
-          <w:szCs w:val="32"/>
-        </w:rPr>
-      </w:pPr>
-    </w:p>
-    <w:p>
-      <w:pPr>
-        <w:rPr>
-          <w:rFonts w:asciiTheme="majorHAnsi" w:hAnsiTheme="majorHAnsi" w:cstheme="majorHAnsi"/>
-          <w:b/>
-          <w:bCs/>
           <w:sz w:val="32"/>
           <w:szCs w:val="32"/>
         </w:rPr>
@@ -2461,7 +2200,6 @@
           <w:sz w:val="36"/>
           <w:szCs w:val="36"/>
         </w:rPr>
-        <w:lastRenderedPageBreak/>
         <w:t>Req005:</w:t>
       </w:r>
     </w:p>
@@ -2507,6 +2245,7 @@
           <w:sz w:val="36"/>
           <w:szCs w:val="36"/>
         </w:rPr>
+        <w:lastRenderedPageBreak/>
         <w:t>Req00</w:t>
       </w:r>
       <w:r>
@@ -11418,6 +11157,7 @@
           <w:rFonts w:cstheme="minorHAnsi" w:hint="cs"/>
           <w:b/>
           <w:bCs/>
+          <w:noProof/>
           <w:sz w:val="28"/>
           <w:szCs w:val="28"/>
         </w:rPr>
@@ -12085,6 +11825,7 @@
           <w:rFonts w:cstheme="minorHAnsi"/>
           <w:b/>
           <w:bCs/>
+          <w:noProof/>
           <w:sz w:val="28"/>
           <w:szCs w:val="28"/>
         </w:rPr>
@@ -12745,6 +12486,7 @@
           <w:rFonts w:cstheme="minorHAnsi" w:hint="cs"/>
           <w:b/>
           <w:bCs/>
+          <w:noProof/>
           <w:sz w:val="28"/>
           <w:szCs w:val="28"/>
         </w:rPr>
@@ -13057,6 +12799,7 @@
           <w:rFonts w:cstheme="minorHAnsi" w:hint="cs"/>
           <w:b/>
           <w:bCs/>
+          <w:noProof/>
           <w:sz w:val="28"/>
           <w:szCs w:val="28"/>
         </w:rPr>
@@ -13931,6 +13674,7 @@
           <w:rFonts w:cstheme="minorHAnsi" w:hint="cs"/>
           <w:b/>
           <w:bCs/>
+          <w:noProof/>
           <w:sz w:val="28"/>
           <w:szCs w:val="28"/>
         </w:rPr>
@@ -14376,6 +14120,7 @@
           <w:rFonts w:cstheme="minorHAnsi"/>
           <w:b/>
           <w:bCs/>
+          <w:noProof/>
           <w:sz w:val="28"/>
           <w:szCs w:val="28"/>
         </w:rPr>
@@ -14850,6 +14595,7 @@
           <w:rFonts w:cstheme="minorHAnsi"/>
           <w:b/>
           <w:bCs/>
+          <w:noProof/>
           <w:sz w:val="28"/>
           <w:szCs w:val="28"/>
         </w:rPr>
@@ -23657,6 +23403,7 @@
   <w:style w:type="character" w:default="1" w:styleId="DefaultParagraphFont">
     <w:name w:val="Default Paragraph Font"/>
     <w:uiPriority w:val="1"/>
+    <w:semiHidden/>
     <w:unhideWhenUsed/>
   </w:style>
   <w:style w:type="table" w:default="1" w:styleId="TableNormal">

</xml_diff>